<commit_message>
Fix git hook links
</commit_message>
<xml_diff>
--- a/public/handbook.docx
+++ b/public/handbook.docx
@@ -2014,7 +2014,7 @@
     </w:lvl>
   </w:abstractNum>
   <w:abstractNum w:abstractNumId="990">
-    <w:nsid w:val="7cdf9427"/>
+    <w:nsid w:val="fb0e0eaa"/>
     <w:multiLevelType w:val="multilevel"/>
     <w:lvl w:ilvl="0">
       <w:numFmt w:val="bullet"/>
@@ -2095,7 +2095,7 @@
     </w:lvl>
   </w:abstractNum>
   <w:abstractNum w:abstractNumId="991">
-    <w:nsid w:val="5c5f2b4e"/>
+    <w:nsid w:val="4ef148db"/>
     <w:multiLevelType w:val="multilevel"/>
     <w:lvl w:ilvl="0">
       <w:numFmt w:val="bullet"/>
@@ -2176,7 +2176,7 @@
     </w:lvl>
   </w:abstractNum>
   <w:abstractNum w:abstractNumId="99411">
-    <w:nsid w:val="961fd9f7"/>
+    <w:nsid w:val="cfc03548"/>
     <w:multiLevelType w:val="multilevel"/>
     <w:lvl w:ilvl="0">
       <w:start w:val="1"/>
@@ -2264,7 +2264,7 @@
     </w:lvl>
   </w:abstractNum>
   <w:abstractNum w:abstractNumId="99412">
-    <w:nsid w:val="803b2c7d"/>
+    <w:nsid w:val="87ad66f5"/>
     <w:multiLevelType w:val="multilevel"/>
     <w:lvl w:ilvl="0">
       <w:start w:val="2"/>
@@ -2352,7 +2352,7 @@
     </w:lvl>
   </w:abstractNum>
   <w:abstractNum w:abstractNumId="99413">
-    <w:nsid w:val="1d53d4fc"/>
+    <w:nsid w:val="3e272194"/>
     <w:multiLevelType w:val="multilevel"/>
     <w:lvl w:ilvl="0">
       <w:start w:val="3"/>

</xml_diff>

<commit_message>
Add a bit of info to the handbook.
</commit_message>
<xml_diff>
--- a/public/handbook.docx
+++ b/public/handbook.docx
@@ -89,7 +89,7 @@
     </w:p>
     <w:p>
       <w:r>
-        <w:t xml:space="preserve">We prefer not making Fixed-Price contracts. It puts the client and us against each other right from the start of a project. You can end up arguing over "what it said in the initial contract" while the project has evolved. To be able to work in a flexble and agile manner working on projects on a week-by-week model, allows both to focus on what they really want. It is impossible to know every phaset of a project and there are always new idea and realizations that happen along the way.</w:t>
+        <w:t xml:space="preserve">We prefer not making Fixed-Price contracts. It puts the client and us against each other right from the start of a project. You can end up arguing over "what it said in the initial contract" while the project has evolved. To be able to work in a flexible and agile manner working on projects on a week-by-week model, allows both to focus on what they really want. It is impossible to know every phaset of a project and there are always new idea and realizations that happen along the way.</w:t>
       </w:r>
     </w:p>
     <w:p>
@@ -611,10 +611,25 @@
     </w:p>
     <w:p>
       <w:pPr>
+        <w:pStyle w:val="Heading3"/>
+      </w:pPr>
+      <w:bookmarkStart w:id="45" w:name="your-first-week"/>
+      <w:bookmarkEnd w:id="45"/>
+      <w:r>
+        <w:t xml:space="preserve">Your First Week</w:t>
+      </w:r>
+    </w:p>
+    <w:p>
+      <w:r>
+        <w:t xml:space="preserve">You should have been introduced to the first project that you are going to work on. You should also have made your first commit to this project — it doen't have have to be anything major. You should get a copy of the classic book "Extreme Programming" and gotten started reading it. It is a classic and explains many of the methods that we value highly</w:t>
+      </w:r>
+    </w:p>
+    <w:p>
+      <w:pPr>
         <w:pStyle w:val="Heading2"/>
       </w:pPr>
-      <w:bookmarkStart w:id="45" w:name="management"/>
-      <w:bookmarkEnd w:id="45"/>
+      <w:bookmarkStart w:id="46" w:name="management"/>
+      <w:bookmarkEnd w:id="46"/>
       <w:r>
         <w:t xml:space="preserve">Management</w:t>
       </w:r>
@@ -623,8 +638,8 @@
       <w:pPr>
         <w:pStyle w:val="Heading3"/>
       </w:pPr>
-      <w:bookmarkStart w:id="46" w:name="salary-review"/>
-      <w:bookmarkEnd w:id="46"/>
+      <w:bookmarkStart w:id="47" w:name="salary-review"/>
+      <w:bookmarkEnd w:id="47"/>
       <w:r>
         <w:t xml:space="preserve">Salary Review</w:t>
       </w:r>
@@ -638,8 +653,8 @@
       <w:pPr>
         <w:pStyle w:val="Heading3"/>
       </w:pPr>
-      <w:bookmarkStart w:id="47" w:name="compensation"/>
-      <w:bookmarkEnd w:id="47"/>
+      <w:bookmarkStart w:id="48" w:name="compensation"/>
+      <w:bookmarkEnd w:id="48"/>
       <w:r>
         <w:t xml:space="preserve">Compensation</w:t>
       </w:r>
@@ -658,8 +673,8 @@
       <w:pPr>
         <w:pStyle w:val="Heading3"/>
       </w:pPr>
-      <w:bookmarkStart w:id="48" w:name="quarterly-review"/>
-      <w:bookmarkEnd w:id="48"/>
+      <w:bookmarkStart w:id="49" w:name="quarterly-review"/>
+      <w:bookmarkEnd w:id="49"/>
       <w:r>
         <w:t xml:space="preserve">Quarterly Review</w:t>
       </w:r>
@@ -678,8 +693,8 @@
       <w:pPr>
         <w:pStyle w:val="Heading3"/>
       </w:pPr>
-      <w:bookmarkStart w:id="49" w:name="morning-meeting-1"/>
-      <w:bookmarkEnd w:id="49"/>
+      <w:bookmarkStart w:id="50" w:name="morning-meeting-1"/>
+      <w:bookmarkEnd w:id="50"/>
       <w:r>
         <w:t xml:space="preserve">Morning Meeting</w:t>
       </w:r>
@@ -693,8 +708,8 @@
       <w:pPr>
         <w:pStyle w:val="Heading3"/>
       </w:pPr>
-      <w:bookmarkStart w:id="50" w:name="databases"/>
-      <w:bookmarkEnd w:id="50"/>
+      <w:bookmarkStart w:id="51" w:name="databases"/>
+      <w:bookmarkEnd w:id="51"/>
       <w:r>
         <w:t xml:space="preserve">Databases</w:t>
       </w:r>
@@ -768,8 +783,8 @@
       <w:pPr>
         <w:pStyle w:val="Heading2"/>
       </w:pPr>
-      <w:bookmarkStart w:id="51" w:name="developer-setup"/>
-      <w:bookmarkEnd w:id="51"/>
+      <w:bookmarkStart w:id="52" w:name="developer-setup"/>
+      <w:bookmarkEnd w:id="52"/>
       <w:r>
         <w:t xml:space="preserve">Developer Setup</w:t>
       </w:r>
@@ -778,8 +793,8 @@
       <w:pPr>
         <w:pStyle w:val="Heading3"/>
       </w:pPr>
-      <w:bookmarkStart w:id="52" w:name="security"/>
-      <w:bookmarkEnd w:id="52"/>
+      <w:bookmarkStart w:id="53" w:name="security"/>
+      <w:bookmarkEnd w:id="53"/>
       <w:r>
         <w:t xml:space="preserve">Security</w:t>
       </w:r>
@@ -791,7 +806,7 @@
       <w:r>
         <w:t xml:space="preserve"> </w:t>
       </w:r>
-      <w:hyperlink r:id="rId53">
+      <w:hyperlink r:id="rId54">
         <w:r>
           <w:rPr>
             <w:rStyle w:val="Link"/>
@@ -812,8 +827,8 @@
       <w:pPr>
         <w:pStyle w:val="Heading3"/>
       </w:pPr>
-      <w:bookmarkStart w:id="54" w:name="vpn"/>
-      <w:bookmarkEnd w:id="54"/>
+      <w:bookmarkStart w:id="55" w:name="vpn"/>
+      <w:bookmarkEnd w:id="55"/>
       <w:r>
         <w:t xml:space="preserve">VPN</w:t>
       </w:r>
@@ -827,8 +842,8 @@
       <w:pPr>
         <w:pStyle w:val="Heading3"/>
       </w:pPr>
-      <w:bookmarkStart w:id="55" w:name="email"/>
-      <w:bookmarkEnd w:id="55"/>
+      <w:bookmarkStart w:id="56" w:name="email"/>
+      <w:bookmarkEnd w:id="56"/>
       <w:r>
         <w:t xml:space="preserve">Email</w:t>
       </w:r>
@@ -914,7 +929,7 @@
                     </pic:cNvPicPr>
                   </pic:nvPicPr>
                   <pic:blipFill>
-                    <a:blip r:embed="rId56"/>
+                    <a:blip r:embed="rId57"/>
                     <a:stretch>
                       <a:fillRect/>
                     </a:stretch>
@@ -959,8 +974,8 @@
       <w:pPr>
         <w:pStyle w:val="Heading3"/>
       </w:pPr>
-      <w:bookmarkStart w:id="57" w:name="calendar"/>
-      <w:bookmarkEnd w:id="57"/>
+      <w:bookmarkStart w:id="58" w:name="calendar"/>
+      <w:bookmarkEnd w:id="58"/>
       <w:r>
         <w:t xml:space="preserve">Calendar</w:t>
       </w:r>
@@ -985,8 +1000,8 @@
       <w:pPr>
         <w:pStyle w:val="Heading3"/>
       </w:pPr>
-      <w:bookmarkStart w:id="58" w:name="confluence"/>
-      <w:bookmarkEnd w:id="58"/>
+      <w:bookmarkStart w:id="59" w:name="confluence"/>
+      <w:bookmarkEnd w:id="59"/>
       <w:r>
         <w:t xml:space="preserve">Confluence</w:t>
       </w:r>
@@ -1005,8 +1020,8 @@
       <w:pPr>
         <w:pStyle w:val="Heading2"/>
       </w:pPr>
-      <w:bookmarkStart w:id="59" w:name="development"/>
-      <w:bookmarkEnd w:id="59"/>
+      <w:bookmarkStart w:id="60" w:name="development"/>
+      <w:bookmarkEnd w:id="60"/>
       <w:r>
         <w:t xml:space="preserve">Development</w:t>
       </w:r>
@@ -1015,8 +1030,8 @@
       <w:pPr>
         <w:pStyle w:val="Heading3"/>
       </w:pPr>
-      <w:bookmarkStart w:id="60" w:name="project-checklist"/>
-      <w:bookmarkEnd w:id="60"/>
+      <w:bookmarkStart w:id="61" w:name="project-checklist"/>
+      <w:bookmarkEnd w:id="61"/>
       <w:r>
         <w:t xml:space="preserve">Project Checklist</w:t>
       </w:r>
@@ -1117,8 +1132,8 @@
       <w:pPr>
         <w:pStyle w:val="Heading3"/>
       </w:pPr>
-      <w:bookmarkStart w:id="61" w:name="testing"/>
-      <w:bookmarkEnd w:id="61"/>
+      <w:bookmarkStart w:id="62" w:name="testing"/>
+      <w:bookmarkEnd w:id="62"/>
       <w:r>
         <w:t xml:space="preserve">Testing</w:t>
       </w:r>
@@ -1127,8 +1142,8 @@
       <w:pPr>
         <w:pStyle w:val="Heading4"/>
       </w:pPr>
-      <w:bookmarkStart w:id="62" w:name="tests-are-first-class-citizens"/>
-      <w:bookmarkEnd w:id="62"/>
+      <w:bookmarkStart w:id="63" w:name="tests-are-first-class-citizens"/>
+      <w:bookmarkEnd w:id="63"/>
       <w:r>
         <w:t xml:space="preserve">Tests are first class citizens</w:t>
       </w:r>
@@ -1181,8 +1196,8 @@
       <w:pPr>
         <w:pStyle w:val="Heading3"/>
       </w:pPr>
-      <w:bookmarkStart w:id="63" w:name="continuous-integration"/>
-      <w:bookmarkEnd w:id="63"/>
+      <w:bookmarkStart w:id="64" w:name="continuous-integration"/>
+      <w:bookmarkEnd w:id="64"/>
       <w:r>
         <w:t xml:space="preserve">Continuous Integration</w:t>
       </w:r>
@@ -1196,8 +1211,8 @@
       <w:pPr>
         <w:pStyle w:val="Heading3"/>
       </w:pPr>
-      <w:bookmarkStart w:id="64" w:name="continuous-delivery"/>
-      <w:bookmarkEnd w:id="64"/>
+      <w:bookmarkStart w:id="65" w:name="continuous-delivery"/>
+      <w:bookmarkEnd w:id="65"/>
       <w:r>
         <w:t xml:space="preserve">Continuous Delivery</w:t>
       </w:r>
@@ -1211,8 +1226,8 @@
       <w:pPr>
         <w:pStyle w:val="Heading3"/>
       </w:pPr>
-      <w:bookmarkStart w:id="65" w:name="github"/>
-      <w:bookmarkEnd w:id="65"/>
+      <w:bookmarkStart w:id="66" w:name="github"/>
+      <w:bookmarkEnd w:id="66"/>
       <w:r>
         <w:t xml:space="preserve">GitHub</w:t>
       </w:r>
@@ -1256,8 +1271,8 @@
       <w:pPr>
         <w:pStyle w:val="Heading3"/>
       </w:pPr>
-      <w:bookmarkStart w:id="66" w:name="software-licenses"/>
-      <w:bookmarkEnd w:id="66"/>
+      <w:bookmarkStart w:id="67" w:name="software-licenses"/>
+      <w:bookmarkEnd w:id="67"/>
       <w:r>
         <w:t xml:space="preserve">Software Licenses</w:t>
       </w:r>
@@ -1281,8 +1296,8 @@
       <w:pPr>
         <w:pStyle w:val="Heading4"/>
       </w:pPr>
-      <w:bookmarkStart w:id="67" w:name="proprietary"/>
-      <w:bookmarkEnd w:id="67"/>
+      <w:bookmarkStart w:id="68" w:name="proprietary"/>
+      <w:bookmarkEnd w:id="68"/>
       <w:r>
         <w:t xml:space="preserve">Proprietary</w:t>
       </w:r>
@@ -1296,8 +1311,8 @@
       <w:pPr>
         <w:pStyle w:val="Heading4"/>
       </w:pPr>
-      <w:bookmarkStart w:id="68" w:name="free-software"/>
-      <w:bookmarkEnd w:id="68"/>
+      <w:bookmarkStart w:id="69" w:name="free-software"/>
+      <w:bookmarkEnd w:id="69"/>
       <w:r>
         <w:t xml:space="preserve">Free Software</w:t>
       </w:r>
@@ -1326,8 +1341,8 @@
       <w:pPr>
         <w:pStyle w:val="Heading4"/>
       </w:pPr>
-      <w:bookmarkStart w:id="69" w:name="open-source"/>
-      <w:bookmarkEnd w:id="69"/>
+      <w:bookmarkStart w:id="70" w:name="open-source"/>
+      <w:bookmarkEnd w:id="70"/>
       <w:r>
         <w:t xml:space="preserve">Open Source</w:t>
       </w:r>
@@ -1336,8 +1351,8 @@
       <w:pPr>
         <w:pStyle w:val="Heading3"/>
       </w:pPr>
-      <w:bookmarkStart w:id="70" w:name="logging"/>
-      <w:bookmarkEnd w:id="70"/>
+      <w:bookmarkStart w:id="71" w:name="logging"/>
+      <w:bookmarkEnd w:id="71"/>
       <w:r>
         <w:t xml:space="preserve">Logging</w:t>
       </w:r>
@@ -1356,8 +1371,8 @@
       <w:pPr>
         <w:pStyle w:val="Heading3"/>
       </w:pPr>
-      <w:bookmarkStart w:id="71" w:name="documentation"/>
-      <w:bookmarkEnd w:id="71"/>
+      <w:bookmarkStart w:id="72" w:name="documentation"/>
+      <w:bookmarkEnd w:id="72"/>
       <w:r>
         <w:t xml:space="preserve">Documentation</w:t>
       </w:r>
@@ -1462,8 +1477,8 @@
       <w:pPr>
         <w:pStyle w:val="Heading3"/>
       </w:pPr>
-      <w:bookmarkStart w:id="72" w:name="makefiles"/>
-      <w:bookmarkEnd w:id="72"/>
+      <w:bookmarkStart w:id="73" w:name="makefiles"/>
+      <w:bookmarkEnd w:id="73"/>
       <w:r>
         <w:t xml:space="preserve">Makefiles</w:t>
       </w:r>
@@ -1477,8 +1492,8 @@
       <w:pPr>
         <w:pStyle w:val="Heading3"/>
       </w:pPr>
-      <w:bookmarkStart w:id="73" w:name="web-developent"/>
-      <w:bookmarkEnd w:id="73"/>
+      <w:bookmarkStart w:id="74" w:name="web-developent"/>
+      <w:bookmarkEnd w:id="74"/>
       <w:r>
         <w:t xml:space="preserve">Web Developent</w:t>
       </w:r>
@@ -1492,8 +1507,8 @@
       <w:pPr>
         <w:pStyle w:val="Heading2"/>
       </w:pPr>
-      <w:bookmarkStart w:id="74" w:name="design-ux"/>
-      <w:bookmarkEnd w:id="74"/>
+      <w:bookmarkStart w:id="75" w:name="design-ux"/>
+      <w:bookmarkEnd w:id="75"/>
       <w:r>
         <w:t xml:space="preserve">Design &amp; UX</w:t>
       </w:r>
@@ -1502,8 +1517,8 @@
       <w:pPr>
         <w:pStyle w:val="Heading3"/>
       </w:pPr>
-      <w:bookmarkStart w:id="75" w:name="working-with-designers"/>
-      <w:bookmarkEnd w:id="75"/>
+      <w:bookmarkStart w:id="76" w:name="working-with-designers"/>
+      <w:bookmarkEnd w:id="76"/>
       <w:r>
         <w:t xml:space="preserve">Working with Designers</w:t>
       </w:r>
@@ -1517,8 +1532,8 @@
       <w:pPr>
         <w:pStyle w:val="Heading3"/>
       </w:pPr>
-      <w:bookmarkStart w:id="76" w:name="working-together"/>
-      <w:bookmarkEnd w:id="76"/>
+      <w:bookmarkStart w:id="77" w:name="working-together"/>
+      <w:bookmarkEnd w:id="77"/>
       <w:r>
         <w:t xml:space="preserve">Working Together</w:t>
       </w:r>
@@ -1527,8 +1542,8 @@
       <w:pPr>
         <w:pStyle w:val="Heading3"/>
       </w:pPr>
-      <w:bookmarkStart w:id="77" w:name="peer-review"/>
-      <w:bookmarkEnd w:id="77"/>
+      <w:bookmarkStart w:id="78" w:name="peer-review"/>
+      <w:bookmarkEnd w:id="78"/>
       <w:r>
         <w:t xml:space="preserve">Peer Review</w:t>
       </w:r>
@@ -1547,8 +1562,8 @@
       <w:pPr>
         <w:pStyle w:val="Heading4"/>
       </w:pPr>
-      <w:bookmarkStart w:id="78" w:name="review-checklist"/>
-      <w:bookmarkEnd w:id="78"/>
+      <w:bookmarkStart w:id="79" w:name="review-checklist"/>
+      <w:bookmarkEnd w:id="79"/>
       <w:r>
         <w:t xml:space="preserve">Review Checklist</w:t>
       </w:r>
@@ -1607,8 +1622,8 @@
       <w:pPr>
         <w:pStyle w:val="Heading3"/>
       </w:pPr>
-      <w:bookmarkStart w:id="79" w:name="pair-program"/>
-      <w:bookmarkEnd w:id="79"/>
+      <w:bookmarkStart w:id="80" w:name="pair-program"/>
+      <w:bookmarkEnd w:id="80"/>
       <w:r>
         <w:t xml:space="preserve">Pair Program</w:t>
       </w:r>
@@ -1622,8 +1637,8 @@
       <w:pPr>
         <w:pStyle w:val="Heading2"/>
       </w:pPr>
-      <w:bookmarkStart w:id="80" w:name="measuring"/>
-      <w:bookmarkEnd w:id="80"/>
+      <w:bookmarkStart w:id="81" w:name="measuring"/>
+      <w:bookmarkEnd w:id="81"/>
       <w:r>
         <w:t xml:space="preserve">Measuring</w:t>
       </w:r>
@@ -1632,8 +1647,8 @@
       <w:pPr>
         <w:pStyle w:val="Heading3"/>
       </w:pPr>
-      <w:bookmarkStart w:id="81" w:name="system-monitoring"/>
-      <w:bookmarkEnd w:id="81"/>
+      <w:bookmarkStart w:id="82" w:name="system-monitoring"/>
+      <w:bookmarkEnd w:id="82"/>
       <w:r>
         <w:t xml:space="preserve">System Monitoring</w:t>
       </w:r>
@@ -1647,8 +1662,8 @@
       <w:pPr>
         <w:pStyle w:val="Heading3"/>
       </w:pPr>
-      <w:bookmarkStart w:id="82" w:name="log-aggregation"/>
-      <w:bookmarkEnd w:id="82"/>
+      <w:bookmarkStart w:id="83" w:name="log-aggregation"/>
+      <w:bookmarkEnd w:id="83"/>
       <w:r>
         <w:t xml:space="preserve">Log Aggregation</w:t>
       </w:r>
@@ -1662,8 +1677,8 @@
       <w:pPr>
         <w:pStyle w:val="Heading3"/>
       </w:pPr>
-      <w:bookmarkStart w:id="83" w:name="feature-flags"/>
-      <w:bookmarkEnd w:id="83"/>
+      <w:bookmarkStart w:id="84" w:name="feature-flags"/>
+      <w:bookmarkEnd w:id="84"/>
       <w:r>
         <w:t xml:space="preserve">Feature Flags</w:t>
       </w:r>
@@ -1677,8 +1692,8 @@
       <w:pPr>
         <w:pStyle w:val="Heading3"/>
       </w:pPr>
-      <w:bookmarkStart w:id="84" w:name="transparency"/>
-      <w:bookmarkEnd w:id="84"/>
+      <w:bookmarkStart w:id="85" w:name="transparency"/>
+      <w:bookmarkEnd w:id="85"/>
       <w:r>
         <w:t xml:space="preserve">Transparency</w:t>
       </w:r>
@@ -1692,8 +1707,8 @@
       <w:pPr>
         <w:pStyle w:val="Heading3"/>
       </w:pPr>
-      <w:bookmarkStart w:id="85" w:name="time-tracking"/>
-      <w:bookmarkEnd w:id="85"/>
+      <w:bookmarkStart w:id="86" w:name="time-tracking"/>
+      <w:bookmarkEnd w:id="86"/>
       <w:r>
         <w:t xml:space="preserve">Time Tracking</w:t>
       </w:r>
@@ -1702,8 +1717,8 @@
       <w:pPr>
         <w:pStyle w:val="Heading4"/>
       </w:pPr>
-      <w:bookmarkStart w:id="86" w:name="hours"/>
-      <w:bookmarkEnd w:id="86"/>
+      <w:bookmarkStart w:id="87" w:name="hours"/>
+      <w:bookmarkEnd w:id="87"/>
       <w:r>
         <w:t xml:space="preserve">Hours</w:t>
       </w:r>
@@ -1717,8 +1732,8 @@
       <w:pPr>
         <w:pStyle w:val="Heading4"/>
       </w:pPr>
-      <w:bookmarkStart w:id="87" w:name="expenses"/>
-      <w:bookmarkEnd w:id="87"/>
+      <w:bookmarkStart w:id="88" w:name="expenses"/>
+      <w:bookmarkEnd w:id="88"/>
       <w:r>
         <w:t xml:space="preserve">Expenses</w:t>
       </w:r>
@@ -1732,8 +1747,8 @@
       <w:pPr>
         <w:pStyle w:val="Heading3"/>
       </w:pPr>
-      <w:bookmarkStart w:id="88" w:name="traveling"/>
-      <w:bookmarkEnd w:id="88"/>
+      <w:bookmarkStart w:id="89" w:name="traveling"/>
+      <w:bookmarkEnd w:id="89"/>
       <w:r>
         <w:t xml:space="preserve">Traveling</w:t>
       </w:r>
@@ -1747,8 +1762,8 @@
       <w:pPr>
         <w:pStyle w:val="Heading3"/>
       </w:pPr>
-      <w:bookmarkStart w:id="89" w:name="agile-processes"/>
-      <w:bookmarkEnd w:id="89"/>
+      <w:bookmarkStart w:id="90" w:name="agile-processes"/>
+      <w:bookmarkEnd w:id="90"/>
       <w:r>
         <w:t xml:space="preserve">Agile Processes</w:t>
       </w:r>
@@ -1827,8 +1842,8 @@
       <w:pPr>
         <w:pStyle w:val="Heading3"/>
       </w:pPr>
-      <w:bookmarkStart w:id="90" w:name="legacy-code"/>
-      <w:bookmarkEnd w:id="90"/>
+      <w:bookmarkStart w:id="91" w:name="legacy-code"/>
+      <w:bookmarkEnd w:id="91"/>
       <w:r>
         <w:t xml:space="preserve">Legacy Code</w:t>
       </w:r>
@@ -1837,8 +1852,8 @@
       <w:pPr>
         <w:pStyle w:val="Heading4"/>
       </w:pPr>
-      <w:bookmarkStart w:id="91" w:name="step-by-step-guide"/>
-      <w:bookmarkEnd w:id="91"/>
+      <w:bookmarkStart w:id="92" w:name="step-by-step-guide"/>
+      <w:bookmarkEnd w:id="92"/>
       <w:r>
         <w:t xml:space="preserve">Step by Step Guide</w:t>
       </w:r>
@@ -1910,8 +1925,8 @@
       <w:pPr>
         <w:pStyle w:val="Heading3"/>
       </w:pPr>
-      <w:bookmarkStart w:id="92" w:name="deployment"/>
-      <w:bookmarkEnd w:id="92"/>
+      <w:bookmarkStart w:id="93" w:name="deployment"/>
+      <w:bookmarkEnd w:id="93"/>
       <w:r>
         <w:t xml:space="preserve">Deployment</w:t>
       </w:r>
@@ -2014,7 +2029,7 @@
     </w:lvl>
   </w:abstractNum>
   <w:abstractNum w:abstractNumId="990">
-    <w:nsid w:val="fb0e0eaa"/>
+    <w:nsid w:val="450865ec"/>
     <w:multiLevelType w:val="multilevel"/>
     <w:lvl w:ilvl="0">
       <w:numFmt w:val="bullet"/>
@@ -2095,7 +2110,7 @@
     </w:lvl>
   </w:abstractNum>
   <w:abstractNum w:abstractNumId="991">
-    <w:nsid w:val="4ef148db"/>
+    <w:nsid w:val="8f3d02cb"/>
     <w:multiLevelType w:val="multilevel"/>
     <w:lvl w:ilvl="0">
       <w:numFmt w:val="bullet"/>
@@ -2176,7 +2191,7 @@
     </w:lvl>
   </w:abstractNum>
   <w:abstractNum w:abstractNumId="99411">
-    <w:nsid w:val="cfc03548"/>
+    <w:nsid w:val="d63e545b"/>
     <w:multiLevelType w:val="multilevel"/>
     <w:lvl w:ilvl="0">
       <w:start w:val="1"/>
@@ -2264,7 +2279,7 @@
     </w:lvl>
   </w:abstractNum>
   <w:abstractNum w:abstractNumId="99412">
-    <w:nsid w:val="87ad66f5"/>
+    <w:nsid w:val="edf4cb42"/>
     <w:multiLevelType w:val="multilevel"/>
     <w:lvl w:ilvl="0">
       <w:start w:val="2"/>
@@ -2352,7 +2367,7 @@
     </w:lvl>
   </w:abstractNum>
   <w:abstractNum w:abstractNumId="99413">
-    <w:nsid w:val="3e272194"/>
+    <w:nsid w:val="aedd9611"/>
     <w:multiLevelType w:val="multilevel"/>
     <w:lvl w:ilvl="0">
       <w:start w:val="3"/>

</xml_diff>

<commit_message>
Work on the handbook
</commit_message>
<xml_diff>
--- a/public/handbook.docx
+++ b/public/handbook.docx
@@ -14,32 +14,166 @@
     </w:p>
     <w:p>
       <w:r>
-        <w:t xml:space="preserve">You work at Trifork and this is your handbook. The handbook details how we work together, which processes we have established, and tools we prefer to work with. The handbook is a living document and will be updated often. Our business is constantly changing and this document should reflect that. s The handbook is Open-Source and hand can be freely distributed to your friends and and our clients, just remember to say where it came from. If you think parts of the handbook is outdated please do not hesitate to send us a pull-request on GitHub.</w:t>
-      </w:r>
-    </w:p>
-    <w:p>
-      <w:r>
-        <w:t xml:space="preserve">If you are looking for specific technical topics like recommended frameworks in NodeJS or Java, this is not the place for it. The handbook is general topics about out way of working with each other and our clients. You are welcome to make a dedicated handbook for technical topics. Just add them to our github account and link to them in the handbook.</w:t>
-      </w:r>
-    </w:p>
-    <w:p>
-      <w:r>
-        <w:t xml:space="preserve">There are a few MUST do items as well. They are there in the interest of keeping our standards high and ensure conformity with our in house tools and deployment environments. They are all very general and unrestricted to ensure Low Governance.</w:t>
-      </w:r>
-    </w:p>
-    <w:p>
-      <w:r>
-        <w:t xml:space="preserve">This is a living document. You should always question its contains but follow to it when possible. Any choices you must be well founded and documented in your project documentation.</w:t>
-      </w:r>
-    </w:p>
-    <w:p>
-      <w:r>
-        <w:t xml:space="preserve">At times customers will have specific requirements like e.g. Java version or MySQL rather than PostgreSQL. Try to convince them of the error of their ways - but in the end - the customer is always right. But attempt to help them to evolve.</w:t>
-      </w:r>
-    </w:p>
-    <w:p>
-      <w:r>
-        <w:t xml:space="preserve">The handbook's purpose is rather Trifork's current recommended practices for our projects and the technologies we work with the most. We have made it public so others may benefit as well.</w:t>
+        <w:t xml:space="preserve">You work at Trifork and this is your handbook. The handbook details how we work together, which processes we have established, and tools we prefer to work with. But before we get too much into details you should first understand the purpose of this book</w:t>
+      </w:r>
+    </w:p>
+    <w:p>
+      <w:r>
+        <w:t xml:space="preserve">Just like the world around us, our business is constantly changing and the way we work should reflect that. The handbook is a living document and should be updated often. You should always question its contains but try to follow the guide lines when there is not reason not to do so.</w:t>
+      </w:r>
+    </w:p>
+    <w:p>
+      <w:r>
+        <w:t xml:space="preserve">We have made handbook Open-Source and you can freely distributed to your friends and our clients. The reason we did this was that we believe that be best way to work together is through transparency — The more our clients, team mates, and potential employees know what to expect, the better.</w:t>
+      </w:r>
+    </w:p>
+    <w:p>
+      <w:r>
+        <w:t xml:space="preserve">If you think parts of the handbook is outdated please do not hesitate to send us a pull-request on</w:t>
+      </w:r>
+      <w:r>
+        <w:t xml:space="preserve"> </w:t>
+      </w:r>
+      <w:hyperlink r:id="rId22">
+        <w:r>
+          <w:rPr>
+            <w:rStyle w:val="Link"/>
+          </w:rPr>
+          <w:t xml:space="preserve">GitHub</w:t>
+        </w:r>
+      </w:hyperlink>
+      <w:r>
+        <w:t xml:space="preserve">.</w:t>
+      </w:r>
+    </w:p>
+    <w:p>
+      <w:pPr>
+        <w:pStyle w:val="Heading4"/>
+      </w:pPr>
+      <w:bookmarkStart w:id="23" w:name="what-the-handbook-is"/>
+      <w:bookmarkEnd w:id="23"/>
+      <w:r>
+        <w:t xml:space="preserve">What the handbook IS</w:t>
+      </w:r>
+    </w:p>
+    <w:p>
+      <w:r>
+        <w:t xml:space="preserve">The handbook is an introduction to people (both technical and non-technical) to concepts we work with in our day-to-day business. It also an introduction to our internal tools, e.g. for time registration and calendar. We describe the most common meeting types and it also meant act as a handy look-up reference e.g. for a checklist when setting up a new project.</w:t>
+      </w:r>
+    </w:p>
+    <w:p>
+      <w:pPr>
+        <w:pStyle w:val="Heading4"/>
+      </w:pPr>
+      <w:bookmarkStart w:id="24" w:name="what-the-handbook-is-not"/>
+      <w:bookmarkEnd w:id="24"/>
+      <w:r>
+        <w:t xml:space="preserve">What the handbook IS NOT</w:t>
+      </w:r>
+    </w:p>
+    <w:p>
+      <w:r>
+        <w:t xml:space="preserve">The handbook is</w:t>
+      </w:r>
+      <w:r>
+        <w:t xml:space="preserve"> </w:t>
+      </w:r>
+      <w:r>
+        <w:rPr>
+          <w:b/>
+        </w:rPr>
+        <w:t xml:space="preserve">not</w:t>
+      </w:r>
+      <w:r>
+        <w:t xml:space="preserve"> </w:t>
+      </w:r>
+      <w:r>
+        <w:t xml:space="preserve">about specific technical topics, e.g. recommended frameworks in Java or C#. It will not tell you what Ruby libraries to use, or how to configure PostgreSQL. Any language or framework specific guides should be added to our GitHub account separately from this document.</w:t>
+      </w:r>
+    </w:p>
+    <w:p>
+      <w:pPr>
+        <w:pStyle w:val="Heading2"/>
+      </w:pPr>
+      <w:bookmarkStart w:id="25" w:name="how-we-work"/>
+      <w:bookmarkEnd w:id="25"/>
+      <w:r>
+        <w:t xml:space="preserve">How we work</w:t>
+      </w:r>
+    </w:p>
+    <w:p>
+      <w:r>
+        <w:t xml:space="preserve">What it really boils down to is that we believe that to produce good software we have to empower our employees and our clients.</w:t>
+      </w:r>
+    </w:p>
+    <w:p>
+      <w:r>
+        <w:t xml:space="preserve">We have a culture where it is usually better to ask forgiveness that permission — because it gets the job done. That of course does not mean you should throw caution to the wind, but rather think for yourself. You do after all work here because you are an intelligent individual, right?</w:t>
+      </w:r>
+    </w:p>
+    <w:p>
+      <w:r>
+        <w:t xml:space="preserve">At Trifork we are all about transparency. That means we don't hide negative stuff, we "call a spade a spade" and don't beat around the bush.</w:t>
+      </w:r>
+    </w:p>
+    <w:p>
+      <w:r>
+        <w:t xml:space="preserve">This means our client's should know when an error occurs, the level maintainability and technical debt in the codebase, workaround and general suboptimal stuff. No piece of software is ever perfect, and this fact is better faced head on. Having a client or Project Manager that is well-informed and in the loop, enables them to make the right decision and is always the best way to go.</w:t>
+      </w:r>
+    </w:p>
+    <w:p>
+      <w:pPr>
+        <w:pStyle w:val="Heading3"/>
+      </w:pPr>
+      <w:bookmarkStart w:id="26" w:name="consulting"/>
+      <w:bookmarkEnd w:id="26"/>
+      <w:r>
+        <w:t xml:space="preserve">Consulting</w:t>
+      </w:r>
+    </w:p>
+    <w:p>
+      <w:r>
+        <w:t xml:space="preserve">We make most of our money building products for our clients. In that sense we are not your run-of-the-mill consultants since we do very little on-site, six month, "Body Shopping" assignments. We do most our work at our office, allowing us to be efficient and work with collective knowledge of our colleagues at our immediate disposal.</w:t>
+      </w:r>
+    </w:p>
+    <w:p>
+      <w:r>
+        <w:t xml:space="preserve">No matter the assignment the goal is always to produce something great. We want to help our clients make the right choices. We are on the forefront of technology, usually knowing what is just over the hill, while our clients are not.</w:t>
+      </w:r>
+    </w:p>
+    <w:p>
+      <w:r>
+        <w:t xml:space="preserve">This can be a huge benefit for our client's, and is one of the main reasons that they pick us to help them push the envelope. We are there to help them produce great software.</w:t>
+      </w:r>
+    </w:p>
+    <w:p>
+      <w:pPr>
+        <w:pStyle w:val="Heading3"/>
+      </w:pPr>
+      <w:bookmarkStart w:id="27" w:name="our-own-products"/>
+      <w:bookmarkEnd w:id="27"/>
+      <w:r>
+        <w:t xml:space="preserve">Our Own Products</w:t>
+      </w:r>
+    </w:p>
+    <w:p>
+      <w:r>
+        <w:t xml:space="preserve">TODO</w:t>
+      </w:r>
+    </w:p>
+    <w:p>
+      <w:pPr>
+        <w:pStyle w:val="Heading2"/>
+      </w:pPr>
+      <w:bookmarkStart w:id="28" w:name="empowering-developers"/>
+      <w:bookmarkEnd w:id="28"/>
+      <w:r>
+        <w:t xml:space="preserve">Empowering Developers</w:t>
+      </w:r>
+    </w:p>
+    <w:p>
+      <w:r>
+        <w:t xml:space="preserve">In Trifork we strongly believe that developers should be empowered to create software in on their platform of their choice, using the the tools of their choice with which they are their most productive. We call this a Low Governance Environment. Having free hands to pick and choose fosters creativity an ensures that we remain productive and at the forefront of technology. On the other hand it also has a tendency to generate a lot of fragmentation and hard to collaborate across teams. Therefore this Handbook.</w:t>
       </w:r>
     </w:p>
     <w:p>
@@ -51,288 +185,255 @@
       <w:pPr>
         <w:pStyle w:val="Heading2"/>
       </w:pPr>
-      <w:bookmarkStart w:id="22" w:name="empowering-developers"/>
-      <w:bookmarkEnd w:id="22"/>
-      <w:r>
-        <w:t xml:space="preserve">Empowering Developers</w:t>
-      </w:r>
-    </w:p>
-    <w:p>
-      <w:r>
-        <w:t xml:space="preserve">In Trifork we strongly believe that developers should be empowered to create software in on their platform of their choice, using the the tools of their choice with which they are their most productive. We call this a Low Governance Environment. Having free hands to pick and choose fosters creativity an ensures that we remain productive and at the forefront of technology. On the other hand it also has a tendency to generate a lot of fragmentation and hard to collaborate across teams. Therefore this Handbook.</w:t>
+      <w:bookmarkStart w:id="29" w:name="planning"/>
+      <w:bookmarkEnd w:id="29"/>
+      <w:r>
+        <w:t xml:space="preserve">Planning</w:t>
+      </w:r>
+    </w:p>
+    <w:p>
+      <w:pPr>
+        <w:pStyle w:val="Heading3"/>
+      </w:pPr>
+      <w:bookmarkStart w:id="30" w:name="project-process"/>
+      <w:bookmarkEnd w:id="30"/>
+      <w:r>
+        <w:t xml:space="preserve">Project Process</w:t>
+      </w:r>
+    </w:p>
+    <w:p>
+      <w:pPr>
+        <w:pStyle w:val="Compact"/>
+        <w:numPr>
+          <w:numId w:val="1001"/>
+          <w:ilvl w:val="0"/>
+        </w:numPr>
+      </w:pPr>
+      <w:r>
+        <w:t xml:space="preserve">Find and Eliminate Risk</w:t>
+      </w:r>
+    </w:p>
+    <w:p>
+      <w:pPr>
+        <w:pStyle w:val="Compact"/>
+        <w:numPr>
+          <w:numId w:val="1002"/>
+          <w:ilvl w:val="0"/>
+        </w:numPr>
+      </w:pPr>
+      <w:r>
+        <w:t xml:space="preserve">Defining and testing a set hypotheses.</w:t>
+      </w:r>
+    </w:p>
+    <w:p>
+      <w:r>
+        <w:t xml:space="preserve">This was important in that it allowed us to follow what we saw and learnt rather than simply following assumptions or common beliefs about the customers.</w:t>
+      </w:r>
+    </w:p>
+    <w:p>
+      <w:pPr>
+        <w:pStyle w:val="Compact"/>
+        <w:numPr>
+          <w:numId w:val="1003"/>
+          <w:ilvl w:val="0"/>
+        </w:numPr>
+      </w:pPr>
+      <w:r>
+        <w:t xml:space="preserve">Doing Research</w:t>
+      </w:r>
+    </w:p>
+    <w:p>
+      <w:r>
+        <w:t xml:space="preserve">Information Gathering / Interviews / Sketches / Artifacts Cognitive vs Emotional Empathy</w:t>
+      </w:r>
+    </w:p>
+    <w:p>
+      <w:r>
+        <w:t xml:space="preserve">Emotional</w:t>
+      </w:r>
+    </w:p>
+    <w:p>
+      <w:r>
+        <w:t xml:space="preserve">This is often the most radical in its effect on executives and as a source of insight.</w:t>
+      </w:r>
+    </w:p>
+    <w:p>
+      <w:r>
+        <w:t xml:space="preserve">This combined with the Client's Hypothesis lead to insight.</w:t>
+      </w:r>
+    </w:p>
+    <w:p>
+      <w:pPr>
+        <w:pStyle w:val="Compact"/>
+        <w:numPr>
+          <w:numId w:val="1004"/>
+          <w:ilvl w:val="0"/>
+        </w:numPr>
+      </w:pPr>
+      <w:r>
+        <w:t xml:space="preserve">Design</w:t>
+      </w:r>
+    </w:p>
+    <w:p>
+      <w:r>
+        <w:t xml:space="preserve">The question is "how do we build something fantastic".</w:t>
+      </w:r>
+    </w:p>
+    <w:p>
+      <w:r>
+        <w:t xml:space="preserve">Innovation Workshop - Bring in customers. - Stakeholders.</w:t>
+      </w:r>
+    </w:p>
+    <w:p>
+      <w:r>
+        <w:t xml:space="preserve">We are now confident that we are solving the right problem we set a limited amount of time and start to develop a solution.</w:t>
+      </w:r>
+    </w:p>
+    <w:p>
+      <w:pPr>
+        <w:pStyle w:val="Compact"/>
+        <w:numPr>
+          <w:numId w:val="1005"/>
+          <w:ilvl w:val="0"/>
+        </w:numPr>
+      </w:pPr>
+      <w:r>
+        <w:t xml:space="preserve">Prototyping</w:t>
+      </w:r>
+    </w:p>
+    <w:p>
+      <w:r>
+        <w:t xml:space="preserve">Paper or HTML</w:t>
+      </w:r>
+    </w:p>
+    <w:p>
+      <w:r>
+        <w:t xml:space="preserve">HTML - Dislike Colors - Slower - Scales - WOrking at a distance</w:t>
+      </w:r>
+    </w:p>
+    <w:p>
+      <w:r>
+        <w:t xml:space="preserve">Paper - Abstract - Focus on features - Quick</w:t>
+      </w:r>
+    </w:p>
+    <w:p>
+      <w:pPr>
+        <w:pStyle w:val="Heading3"/>
+      </w:pPr>
+      <w:bookmarkStart w:id="31" w:name="work-pace"/>
+      <w:bookmarkEnd w:id="31"/>
+      <w:r>
+        <w:t xml:space="preserve">Work Pace</w:t>
+      </w:r>
+    </w:p>
+    <w:p>
+      <w:r>
+        <w:t xml:space="preserve">We work at a sustainable pace. This means that we</w:t>
+      </w:r>
+    </w:p>
+    <w:p>
+      <w:pPr>
+        <w:pStyle w:val="Heading3"/>
+      </w:pPr>
+      <w:bookmarkStart w:id="32" w:name="service-level-agreement"/>
+      <w:bookmarkEnd w:id="32"/>
+      <w:r>
+        <w:t xml:space="preserve">Service Level Agreement</w:t>
+      </w:r>
+    </w:p>
+    <w:p>
+      <w:r>
+        <w:t xml:space="preserve">TODO (flg): I think you had some stuff that could fit here.</w:t>
+      </w:r>
+    </w:p>
+    <w:p>
+      <w:pPr>
+        <w:pStyle w:val="Heading3"/>
+      </w:pPr>
+      <w:bookmarkStart w:id="33" w:name="morning-meeting"/>
+      <w:bookmarkEnd w:id="33"/>
+      <w:r>
+        <w:t xml:space="preserve">Morning Meeting</w:t>
+      </w:r>
+    </w:p>
+    <w:p>
+      <w:r>
+        <w:t xml:space="preserve">TODO</w:t>
+      </w:r>
+    </w:p>
+    <w:p>
+      <w:pPr>
+        <w:pStyle w:val="Heading3"/>
+      </w:pPr>
+      <w:bookmarkStart w:id="34" w:name="task-tracking"/>
+      <w:bookmarkEnd w:id="34"/>
+      <w:r>
+        <w:t xml:space="preserve">Task Tracking</w:t>
+      </w:r>
+    </w:p>
+    <w:p>
+      <w:r>
+        <w:t xml:space="preserve">TODO: JIRA, Trello, etc.</w:t>
       </w:r>
     </w:p>
     <w:p>
       <w:pPr>
         <w:pStyle w:val="Heading2"/>
       </w:pPr>
-      <w:bookmarkStart w:id="23" w:name="sales"/>
-      <w:bookmarkEnd w:id="23"/>
-      <w:r>
-        <w:t xml:space="preserve">Sales</w:t>
-      </w:r>
-    </w:p>
-    <w:p>
-      <w:pPr>
-        <w:pStyle w:val="Heading3"/>
-      </w:pPr>
-      <w:bookmarkStart w:id="24" w:name="fixed-price-vs-weekly"/>
-      <w:bookmarkEnd w:id="24"/>
-      <w:r>
-        <w:t xml:space="preserve">Fixed-Price vs Weekly</w:t>
-      </w:r>
-    </w:p>
-    <w:p>
-      <w:r>
-        <w:t xml:space="preserve">We prefer not making Fixed-Price contracts. It puts the client and us against each other right from the start of a project. You can end up arguing over "what it said in the initial contract" while the project has evolved. To be able to work in a flexible and agile manner working on projects on a week-by-week model, allows both to focus on what they really want. It is impossible to know every phaset of a project and there are always new idea and realizations that happen along the way.</w:t>
-      </w:r>
-    </w:p>
-    <w:p>
-      <w:pPr>
-        <w:pStyle w:val="Heading3"/>
-      </w:pPr>
-      <w:bookmarkStart w:id="25" w:name="contracts"/>
-      <w:bookmarkEnd w:id="25"/>
-      <w:r>
-        <w:t xml:space="preserve">Contracts</w:t>
-      </w:r>
-    </w:p>
-    <w:p>
-      <w:r>
-        <w:t xml:space="preserve">Usually the kind of projects we take on are:</w:t>
-      </w:r>
-    </w:p>
-    <w:p>
-      <w:pPr>
-        <w:numPr>
-          <w:numId w:val="1001"/>
-          <w:ilvl w:val="0"/>
-        </w:numPr>
-      </w:pPr>
-      <w:r>
-        <w:t xml:space="preserve">Project Design We help the client plan and evolve</w:t>
-      </w:r>
-    </w:p>
-    <w:p>
-      <w:pPr>
-        <w:pStyle w:val="Compact"/>
-        <w:numPr>
-          <w:numId w:val="1001"/>
-          <w:ilvl w:val="0"/>
-        </w:numPr>
-      </w:pPr>
-      <w:r>
-        <w:t xml:space="preserve">Nothing to v1 These projects usually</w:t>
-      </w:r>
-    </w:p>
-    <w:p>
-      <w:pPr>
-        <w:pStyle w:val="Compact"/>
-        <w:numPr>
-          <w:numId w:val="1001"/>
-          <w:ilvl w:val="0"/>
-        </w:numPr>
-      </w:pPr>
-      <w:r>
-        <w:t xml:space="preserve">Maintain an existing project in a transitional period</w:t>
-      </w:r>
-    </w:p>
-    <w:p>
-      <w:pPr>
-        <w:pStyle w:val="Compact"/>
-        <w:numPr>
-          <w:numId w:val="1001"/>
-          <w:ilvl w:val="0"/>
-        </w:numPr>
-      </w:pPr>
-      <w:r>
-        <w:t xml:space="preserve">Analysis Report, e.g. Code Quality Review, Agile Process Review</w:t>
-      </w:r>
-    </w:p>
-    <w:p>
-      <w:pPr>
-        <w:numPr>
-          <w:numId w:val="1001"/>
-          <w:ilvl w:val="0"/>
-        </w:numPr>
-      </w:pPr>
-      <w:r>
-        <w:t xml:space="preserve">Aid an existing dev team until their hire someone of their own</w:t>
+      <w:bookmarkStart w:id="35" w:name="knowledge-sharing"/>
+      <w:bookmarkEnd w:id="35"/>
+      <w:r>
+        <w:t xml:space="preserve">Knowledge Sharing</w:t>
+      </w:r>
+    </w:p>
+    <w:p>
+      <w:pPr>
+        <w:pStyle w:val="Heading3"/>
+      </w:pPr>
+      <w:bookmarkStart w:id="36" w:name="tech-lunches"/>
+      <w:bookmarkEnd w:id="36"/>
+      <w:r>
+        <w:t xml:space="preserve">Tech Lunches</w:t>
+      </w:r>
+    </w:p>
+    <w:p>
+      <w:r>
+        <w:t xml:space="preserve">TODO</w:t>
+      </w:r>
+    </w:p>
+    <w:p>
+      <w:pPr>
+        <w:pStyle w:val="Heading3"/>
+      </w:pPr>
+      <w:bookmarkStart w:id="37" w:name="hacking-retreats"/>
+      <w:bookmarkEnd w:id="37"/>
+      <w:r>
+        <w:t xml:space="preserve">Hacking Retreats</w:t>
+      </w:r>
+    </w:p>
+    <w:p>
+      <w:r>
+        <w:t xml:space="preserve">TODO</w:t>
       </w:r>
     </w:p>
     <w:p>
       <w:pPr>
         <w:pStyle w:val="Heading2"/>
       </w:pPr>
-      <w:bookmarkStart w:id="26" w:name="planning"/>
-      <w:bookmarkEnd w:id="26"/>
-      <w:r>
-        <w:t xml:space="preserve">Planning</w:t>
-      </w:r>
-    </w:p>
-    <w:p>
-      <w:pPr>
-        <w:pStyle w:val="Heading3"/>
-      </w:pPr>
-      <w:bookmarkStart w:id="27" w:name="project-process"/>
-      <w:bookmarkEnd w:id="27"/>
-      <w:r>
-        <w:t xml:space="preserve">Project Process</w:t>
-      </w:r>
-    </w:p>
-    <w:p>
-      <w:pPr>
-        <w:pStyle w:val="Compact"/>
-        <w:numPr>
-          <w:numId w:val="1002"/>
-          <w:ilvl w:val="0"/>
-        </w:numPr>
-      </w:pPr>
-      <w:r>
-        <w:t xml:space="preserve">Find and Eliminate Risk</w:t>
-      </w:r>
-    </w:p>
-    <w:p>
-      <w:pPr>
-        <w:pStyle w:val="Compact"/>
-        <w:numPr>
-          <w:numId w:val="1003"/>
-          <w:ilvl w:val="0"/>
-        </w:numPr>
-      </w:pPr>
-      <w:r>
-        <w:t xml:space="preserve">Defining and testing a set hypotheses.</w:t>
-      </w:r>
-    </w:p>
-    <w:p>
-      <w:r>
-        <w:t xml:space="preserve">This was important in that it allowed us to follow what we saw and learnt rather than simply following assumptions or common beliefs about the customers.</w:t>
-      </w:r>
-    </w:p>
-    <w:p>
-      <w:pPr>
-        <w:pStyle w:val="Compact"/>
-        <w:numPr>
-          <w:numId w:val="1004"/>
-          <w:ilvl w:val="0"/>
-        </w:numPr>
-      </w:pPr>
-      <w:r>
-        <w:t xml:space="preserve">Doing Research</w:t>
-      </w:r>
-    </w:p>
-    <w:p>
-      <w:r>
-        <w:t xml:space="preserve">Information Gathering / Interviews / Sketches / Artifacts Cognitive vs Emotional Empathy</w:t>
-      </w:r>
-    </w:p>
-    <w:p>
-      <w:r>
-        <w:t xml:space="preserve">Emotional</w:t>
-      </w:r>
-    </w:p>
-    <w:p>
-      <w:r>
-        <w:t xml:space="preserve">This is often the most radical in its effect on executives and as a source of insight.</w:t>
-      </w:r>
-    </w:p>
-    <w:p>
-      <w:r>
-        <w:t xml:space="preserve">This combined with the Client's Hypothesis lead to insight.</w:t>
-      </w:r>
-    </w:p>
-    <w:p>
-      <w:pPr>
-        <w:pStyle w:val="Compact"/>
-        <w:numPr>
-          <w:numId w:val="1005"/>
-          <w:ilvl w:val="0"/>
-        </w:numPr>
-      </w:pPr>
-      <w:r>
-        <w:t xml:space="preserve">Design</w:t>
-      </w:r>
-    </w:p>
-    <w:p>
-      <w:r>
-        <w:t xml:space="preserve">The question is "how do we build something fantastic".</w:t>
-      </w:r>
-    </w:p>
-    <w:p>
-      <w:r>
-        <w:t xml:space="preserve">Innovation Workshop - Bring in customers. - Stakeholders.</w:t>
-      </w:r>
-    </w:p>
-    <w:p>
-      <w:r>
-        <w:t xml:space="preserve">We are now confident that we are solving the right problem we set a limited amount of time and start to develop a solution.</w:t>
-      </w:r>
-    </w:p>
-    <w:p>
-      <w:pPr>
-        <w:pStyle w:val="Compact"/>
-        <w:numPr>
-          <w:numId w:val="1006"/>
-          <w:ilvl w:val="0"/>
-        </w:numPr>
-      </w:pPr>
-      <w:r>
-        <w:t xml:space="preserve">Prototyping</w:t>
-      </w:r>
-    </w:p>
-    <w:p>
-      <w:r>
-        <w:t xml:space="preserve">Paper or HTML</w:t>
-      </w:r>
-    </w:p>
-    <w:p>
-      <w:r>
-        <w:t xml:space="preserve">HTML - Dislike Colors - Slower - Scales - WOrking at a distance</w:t>
-      </w:r>
-    </w:p>
-    <w:p>
-      <w:r>
-        <w:t xml:space="preserve">Paper - Abstract - Focus on features - Quick</w:t>
-      </w:r>
-    </w:p>
-    <w:p>
-      <w:pPr>
-        <w:pStyle w:val="Heading3"/>
-      </w:pPr>
-      <w:bookmarkStart w:id="28" w:name="work-pace"/>
-      <w:bookmarkEnd w:id="28"/>
-      <w:r>
-        <w:t xml:space="preserve">Work Pace</w:t>
-      </w:r>
-    </w:p>
-    <w:p>
-      <w:r>
-        <w:t xml:space="preserve">We work at a sustainable pace. This means that we</w:t>
-      </w:r>
-    </w:p>
-    <w:p>
-      <w:pPr>
-        <w:pStyle w:val="Heading3"/>
-      </w:pPr>
-      <w:bookmarkStart w:id="29" w:name="service-level-agreement"/>
-      <w:bookmarkEnd w:id="29"/>
-      <w:r>
-        <w:t xml:space="preserve">Service Level Agreement</w:t>
-      </w:r>
-    </w:p>
-    <w:p>
-      <w:r>
-        <w:t xml:space="preserve">TODO (flg): I think you had some stuff that could fit here.</w:t>
-      </w:r>
-    </w:p>
-    <w:p>
-      <w:pPr>
-        <w:pStyle w:val="Heading3"/>
-      </w:pPr>
-      <w:bookmarkStart w:id="30" w:name="morning-meeting"/>
-      <w:bookmarkEnd w:id="30"/>
-      <w:r>
-        <w:t xml:space="preserve">Morning Meeting</w:t>
+      <w:bookmarkStart w:id="38" w:name="recruiting"/>
+      <w:bookmarkEnd w:id="38"/>
+      <w:r>
+        <w:t xml:space="preserve">Recruiting</w:t>
+      </w:r>
+    </w:p>
+    <w:p>
+      <w:pPr>
+        <w:pStyle w:val="Heading3"/>
+      </w:pPr>
+      <w:bookmarkStart w:id="39" w:name="finding-people"/>
+      <w:bookmarkEnd w:id="39"/>
+      <w:r>
+        <w:t xml:space="preserve">Finding People</w:t>
       </w:r>
     </w:p>
     <w:p>
@@ -344,88 +445,8 @@
       <w:pPr>
         <w:pStyle w:val="Heading3"/>
       </w:pPr>
-      <w:bookmarkStart w:id="31" w:name="task-tracking"/>
-      <w:bookmarkEnd w:id="31"/>
-      <w:r>
-        <w:t xml:space="preserve">Task Tracking</w:t>
-      </w:r>
-    </w:p>
-    <w:p>
-      <w:r>
-        <w:t xml:space="preserve">TODO: JIRA, Trello, etc.</w:t>
-      </w:r>
-    </w:p>
-    <w:p>
-      <w:pPr>
-        <w:pStyle w:val="Heading2"/>
-      </w:pPr>
-      <w:bookmarkStart w:id="32" w:name="knowledge-sharing"/>
-      <w:bookmarkEnd w:id="32"/>
-      <w:r>
-        <w:t xml:space="preserve">Knowledge Sharing</w:t>
-      </w:r>
-    </w:p>
-    <w:p>
-      <w:pPr>
-        <w:pStyle w:val="Heading3"/>
-      </w:pPr>
-      <w:bookmarkStart w:id="33" w:name="tech-lunches"/>
-      <w:bookmarkEnd w:id="33"/>
-      <w:r>
-        <w:t xml:space="preserve">Tech Lunches</w:t>
-      </w:r>
-    </w:p>
-    <w:p>
-      <w:r>
-        <w:t xml:space="preserve">TODO</w:t>
-      </w:r>
-    </w:p>
-    <w:p>
-      <w:pPr>
-        <w:pStyle w:val="Heading3"/>
-      </w:pPr>
-      <w:bookmarkStart w:id="34" w:name="hacking-retreats"/>
-      <w:bookmarkEnd w:id="34"/>
-      <w:r>
-        <w:t xml:space="preserve">Hacking Retreats</w:t>
-      </w:r>
-    </w:p>
-    <w:p>
-      <w:r>
-        <w:t xml:space="preserve">TODO</w:t>
-      </w:r>
-    </w:p>
-    <w:p>
-      <w:pPr>
-        <w:pStyle w:val="Heading2"/>
-      </w:pPr>
-      <w:bookmarkStart w:id="35" w:name="recruiting"/>
-      <w:bookmarkEnd w:id="35"/>
-      <w:r>
-        <w:t xml:space="preserve">Recruiting</w:t>
-      </w:r>
-    </w:p>
-    <w:p>
-      <w:pPr>
-        <w:pStyle w:val="Heading3"/>
-      </w:pPr>
-      <w:bookmarkStart w:id="36" w:name="finding-people"/>
-      <w:bookmarkEnd w:id="36"/>
-      <w:r>
-        <w:t xml:space="preserve">Finding People</w:t>
-      </w:r>
-    </w:p>
-    <w:p>
-      <w:r>
-        <w:t xml:space="preserve">TODO</w:t>
-      </w:r>
-    </w:p>
-    <w:p>
-      <w:pPr>
-        <w:pStyle w:val="Heading3"/>
-      </w:pPr>
-      <w:bookmarkStart w:id="37" w:name="interview-process"/>
-      <w:bookmarkEnd w:id="37"/>
+      <w:bookmarkStart w:id="40" w:name="interview-process"/>
+      <w:bookmarkEnd w:id="40"/>
       <w:r>
         <w:t xml:space="preserve">Interview Process</w:t>
       </w:r>
@@ -454,8 +475,8 @@
       <w:pPr>
         <w:pStyle w:val="Heading4"/>
       </w:pPr>
-      <w:bookmarkStart w:id="38" w:name="meet-and-greet-session"/>
-      <w:bookmarkEnd w:id="38"/>
+      <w:bookmarkStart w:id="41" w:name="meet-and-greet-session"/>
+      <w:bookmarkEnd w:id="41"/>
       <w:r>
         <w:t xml:space="preserve">Meet and Greet Session</w:t>
       </w:r>
@@ -474,8 +495,8 @@
       <w:pPr>
         <w:pStyle w:val="Heading4"/>
       </w:pPr>
-      <w:bookmarkStart w:id="39" w:name="technical-session"/>
-      <w:bookmarkEnd w:id="39"/>
+      <w:bookmarkStart w:id="42" w:name="technical-session"/>
+      <w:bookmarkEnd w:id="42"/>
       <w:r>
         <w:t xml:space="preserve">Technical Session</w:t>
       </w:r>
@@ -489,8 +510,8 @@
       <w:pPr>
         <w:pStyle w:val="Heading4"/>
       </w:pPr>
-      <w:bookmarkStart w:id="40" w:name="trial-at-the-office"/>
-      <w:bookmarkEnd w:id="40"/>
+      <w:bookmarkStart w:id="43" w:name="trial-at-the-office"/>
+      <w:bookmarkEnd w:id="43"/>
       <w:r>
         <w:t xml:space="preserve">Trial at the Office</w:t>
       </w:r>
@@ -509,8 +530,8 @@
       <w:pPr>
         <w:pStyle w:val="Heading4"/>
       </w:pPr>
-      <w:bookmarkStart w:id="41" w:name="making-an-offer"/>
-      <w:bookmarkEnd w:id="41"/>
+      <w:bookmarkStart w:id="44" w:name="making-an-offer"/>
+      <w:bookmarkEnd w:id="44"/>
       <w:r>
         <w:t xml:space="preserve">Making an Offer</w:t>
       </w:r>
@@ -522,7 +543,7 @@
       <w:r>
         <w:t xml:space="preserve"> </w:t>
       </w:r>
-      <w:hyperlink r:id="rId42">
+      <w:hyperlink r:id="rId45">
         <w:r>
           <w:rPr>
             <w:rStyle w:val="Link"/>
@@ -555,8 +576,8 @@
       <w:pPr>
         <w:pStyle w:val="Heading3"/>
       </w:pPr>
-      <w:bookmarkStart w:id="43" w:name="your-first-day"/>
-      <w:bookmarkEnd w:id="43"/>
+      <w:bookmarkStart w:id="46" w:name="your-first-day"/>
+      <w:bookmarkEnd w:id="46"/>
       <w:r>
         <w:t xml:space="preserve">Your First Day</w:t>
       </w:r>
@@ -573,7 +594,7 @@
       <w:r>
         <w:t xml:space="preserve"> </w:t>
       </w:r>
-      <w:hyperlink r:id="rId44">
+      <w:hyperlink r:id="rId47">
         <w:r>
           <w:rPr>
             <w:rStyle w:val="Link"/>
@@ -587,7 +608,7 @@
       <w:r>
         <w:t xml:space="preserve"> </w:t>
       </w:r>
-      <w:hyperlink r:id="rId44">
+      <w:hyperlink r:id="rId47">
         <w:r>
           <w:rPr>
             <w:rStyle w:val="Link"/>
@@ -608,8 +629,8 @@
       <w:pPr>
         <w:pStyle w:val="Heading3"/>
       </w:pPr>
-      <w:bookmarkStart w:id="45" w:name="your-first-week"/>
-      <w:bookmarkEnd w:id="45"/>
+      <w:bookmarkStart w:id="48" w:name="your-first-week"/>
+      <w:bookmarkEnd w:id="48"/>
       <w:r>
         <w:t xml:space="preserve">Your First Week</w:t>
       </w:r>
@@ -623,8 +644,8 @@
       <w:pPr>
         <w:pStyle w:val="Heading2"/>
       </w:pPr>
-      <w:bookmarkStart w:id="46" w:name="management"/>
-      <w:bookmarkEnd w:id="46"/>
+      <w:bookmarkStart w:id="49" w:name="management"/>
+      <w:bookmarkEnd w:id="49"/>
       <w:r>
         <w:t xml:space="preserve">Management</w:t>
       </w:r>
@@ -633,8 +654,8 @@
       <w:pPr>
         <w:pStyle w:val="Heading3"/>
       </w:pPr>
-      <w:bookmarkStart w:id="47" w:name="salary-review"/>
-      <w:bookmarkEnd w:id="47"/>
+      <w:bookmarkStart w:id="50" w:name="salary-review"/>
+      <w:bookmarkEnd w:id="50"/>
       <w:r>
         <w:t xml:space="preserve">Salary Review</w:t>
       </w:r>
@@ -648,8 +669,8 @@
       <w:pPr>
         <w:pStyle w:val="Heading3"/>
       </w:pPr>
-      <w:bookmarkStart w:id="48" w:name="compensation"/>
-      <w:bookmarkEnd w:id="48"/>
+      <w:bookmarkStart w:id="51" w:name="compensation"/>
+      <w:bookmarkEnd w:id="51"/>
       <w:r>
         <w:t xml:space="preserve">Compensation</w:t>
       </w:r>
@@ -668,8 +689,8 @@
       <w:pPr>
         <w:pStyle w:val="Heading3"/>
       </w:pPr>
-      <w:bookmarkStart w:id="49" w:name="quarterly-review"/>
-      <w:bookmarkEnd w:id="49"/>
+      <w:bookmarkStart w:id="52" w:name="quarterly-review"/>
+      <w:bookmarkEnd w:id="52"/>
       <w:r>
         <w:t xml:space="preserve">Quarterly Review</w:t>
       </w:r>
@@ -688,8 +709,138 @@
       <w:pPr>
         <w:pStyle w:val="Heading3"/>
       </w:pPr>
-      <w:bookmarkStart w:id="50" w:name="morning-meeting-1"/>
-      <w:bookmarkEnd w:id="50"/>
+      <w:bookmarkStart w:id="53" w:name="company-credit-card"/>
+      <w:bookmarkEnd w:id="53"/>
+      <w:r>
+        <w:t xml:space="preserve">Company Credit Card</w:t>
+      </w:r>
+    </w:p>
+    <w:p>
+      <w:r>
+        <w:t xml:space="preserve">If you have a lot of expenses you can get a company credit card. We use Eurocard Gold for our employee cards. You will still have to enter the expenses in our</w:t>
+      </w:r>
+      <w:r>
+        <w:t xml:space="preserve"> </w:t>
+      </w:r>
+      <w:hyperlink w:anchor="time-tracking">
+        <w:r>
+          <w:rPr>
+            <w:rStyle w:val="Link"/>
+          </w:rPr>
+          <w:t xml:space="preserve">Time Tracking System</w:t>
+        </w:r>
+      </w:hyperlink>
+      <w:r>
+        <w:t xml:space="preserve"> </w:t>
+      </w:r>
+      <w:r>
+        <w:t xml:space="preserve">but the money will not be transferred from your account for 60 days after your purchase. This allows our payroll team to reimburse you before the money is ever deducted. You should ask your manager for a Eurocard form if you wish to apply for a card. The card can also be used as a personal credit card in conjunction and has a few benefits e.g. travel insurance.</w:t>
+      </w:r>
+    </w:p>
+    <w:p>
+      <w:pPr>
+        <w:pStyle w:val="Heading2"/>
+      </w:pPr>
+      <w:bookmarkStart w:id="54" w:name="sales"/>
+      <w:bookmarkEnd w:id="54"/>
+      <w:r>
+        <w:t xml:space="preserve">Sales</w:t>
+      </w:r>
+    </w:p>
+    <w:p>
+      <w:pPr>
+        <w:pStyle w:val="Heading3"/>
+      </w:pPr>
+      <w:bookmarkStart w:id="55" w:name="fixed-price-vs-weekly"/>
+      <w:bookmarkEnd w:id="55"/>
+      <w:r>
+        <w:t xml:space="preserve">Fixed-Price vs Weekly</w:t>
+      </w:r>
+    </w:p>
+    <w:p>
+      <w:r>
+        <w:t xml:space="preserve">We prefer not making Fixed-Price contracts. It puts the client and us against each other right from the start of a project. You can end up arguing over "what it said in the initial contract" while the project has evolved. To be able to work in a flexible and agile manner working on projects on a week-by-week model, allows both to focus on what they really want. It is impossible to know every facet of a project and there are always new idea and realizations that happen along the way.</w:t>
+      </w:r>
+    </w:p>
+    <w:p>
+      <w:pPr>
+        <w:pStyle w:val="Heading3"/>
+      </w:pPr>
+      <w:bookmarkStart w:id="56" w:name="contracts"/>
+      <w:bookmarkEnd w:id="56"/>
+      <w:r>
+        <w:t xml:space="preserve">Contracts</w:t>
+      </w:r>
+    </w:p>
+    <w:p>
+      <w:r>
+        <w:t xml:space="preserve">Usually the kind of projects we take on are:</w:t>
+      </w:r>
+    </w:p>
+    <w:p>
+      <w:pPr>
+        <w:numPr>
+          <w:numId w:val="1006"/>
+          <w:ilvl w:val="0"/>
+        </w:numPr>
+      </w:pPr>
+      <w:r>
+        <w:t xml:space="preserve">Project Design We help the client plan and evolve</w:t>
+      </w:r>
+    </w:p>
+    <w:p>
+      <w:pPr>
+        <w:pStyle w:val="Compact"/>
+        <w:numPr>
+          <w:numId w:val="1006"/>
+          <w:ilvl w:val="0"/>
+        </w:numPr>
+      </w:pPr>
+      <w:r>
+        <w:t xml:space="preserve">Nothing to v1 These projects usually</w:t>
+      </w:r>
+    </w:p>
+    <w:p>
+      <w:pPr>
+        <w:pStyle w:val="Compact"/>
+        <w:numPr>
+          <w:numId w:val="1006"/>
+          <w:ilvl w:val="0"/>
+        </w:numPr>
+      </w:pPr>
+      <w:r>
+        <w:t xml:space="preserve">Maintain an existing project in a transitional period</w:t>
+      </w:r>
+    </w:p>
+    <w:p>
+      <w:pPr>
+        <w:pStyle w:val="Compact"/>
+        <w:numPr>
+          <w:numId w:val="1006"/>
+          <w:ilvl w:val="0"/>
+        </w:numPr>
+      </w:pPr>
+      <w:r>
+        <w:t xml:space="preserve">Analysis Report, e.g. Code Quality Review, Agile Process Review</w:t>
+      </w:r>
+    </w:p>
+    <w:p>
+      <w:pPr>
+        <w:numPr>
+          <w:numId w:val="1006"/>
+          <w:ilvl w:val="0"/>
+        </w:numPr>
+      </w:pPr>
+      <w:r>
+        <w:t xml:space="preserve">Aid an existing dev team until their hire someone of their own</w:t>
+      </w:r>
+    </w:p>
+    <w:p>
+      <w:pPr>
+        <w:pStyle w:val="Heading3"/>
+      </w:pPr>
+      <w:bookmarkStart w:id="57" w:name="morning-meeting-1"/>
+      <w:bookmarkEnd w:id="57"/>
       <w:r>
         <w:t xml:space="preserve">Morning Meeting</w:t>
       </w:r>
@@ -701,85 +852,10 @@
     </w:p>
     <w:p>
       <w:pPr>
-        <w:pStyle w:val="Heading3"/>
-      </w:pPr>
-      <w:bookmarkStart w:id="51" w:name="databases"/>
-      <w:bookmarkEnd w:id="51"/>
-      <w:r>
-        <w:t xml:space="preserve">Databases</w:t>
-      </w:r>
-    </w:p>
-    <w:p>
-      <w:r>
-        <w:t xml:space="preserve">Don't use NoSQL if you don't need it. Don't use Hadoop if you don't have massive data calculations (256 GB plus memory requirements) SEE don't be hadooped. Choose your database very carefully, and make sure it's functional properties is exactly what you need for the task at hand. Design your database schema for your use cases.</w:t>
-      </w:r>
-    </w:p>
-    <w:p>
-      <w:pPr>
-        <w:pStyle w:val="Compact"/>
-        <w:numPr>
-          <w:numId w:val="1007"/>
-          <w:ilvl w:val="0"/>
-        </w:numPr>
-      </w:pPr>
-      <w:r>
-        <w:t xml:space="preserve">Riak 2</w:t>
-      </w:r>
-    </w:p>
-    <w:p>
-      <w:pPr>
-        <w:pStyle w:val="Compact"/>
-        <w:numPr>
-          <w:numId w:val="1007"/>
-          <w:ilvl w:val="0"/>
-        </w:numPr>
-      </w:pPr>
-      <w:r>
-        <w:t xml:space="preserve">PostgreSQL NoSQL</w:t>
-      </w:r>
-    </w:p>
-    <w:p>
-      <w:pPr>
-        <w:pStyle w:val="Compact"/>
-        <w:numPr>
-          <w:numId w:val="1007"/>
-          <w:ilvl w:val="0"/>
-        </w:numPr>
-      </w:pPr>
-      <w:r>
-        <w:t xml:space="preserve">Neo4J</w:t>
-      </w:r>
-    </w:p>
-    <w:p>
-      <w:pPr>
-        <w:pStyle w:val="Compact"/>
-        <w:numPr>
-          <w:numId w:val="1007"/>
-          <w:ilvl w:val="0"/>
-        </w:numPr>
-      </w:pPr>
-      <w:r>
-        <w:t xml:space="preserve">Hadoop 2</w:t>
-      </w:r>
-    </w:p>
-    <w:p>
-      <w:pPr>
-        <w:pStyle w:val="Compact"/>
-        <w:numPr>
-          <w:numId w:val="1007"/>
-          <w:ilvl w:val="0"/>
-        </w:numPr>
-      </w:pPr>
-      <w:r>
-        <w:t xml:space="preserve">Datomic</w:t>
-      </w:r>
-    </w:p>
-    <w:p>
-      <w:pPr>
         <w:pStyle w:val="Heading2"/>
       </w:pPr>
-      <w:bookmarkStart w:id="52" w:name="developer-setup"/>
-      <w:bookmarkEnd w:id="52"/>
+      <w:bookmarkStart w:id="58" w:name="developer-setup"/>
+      <w:bookmarkEnd w:id="58"/>
       <w:r>
         <w:t xml:space="preserve">Developer Setup</w:t>
       </w:r>
@@ -788,8 +864,8 @@
       <w:pPr>
         <w:pStyle w:val="Heading3"/>
       </w:pPr>
-      <w:bookmarkStart w:id="53" w:name="security"/>
-      <w:bookmarkEnd w:id="53"/>
+      <w:bookmarkStart w:id="59" w:name="security"/>
+      <w:bookmarkEnd w:id="59"/>
       <w:r>
         <w:t xml:space="preserve">Security</w:t>
       </w:r>
@@ -801,7 +877,7 @@
       <w:r>
         <w:t xml:space="preserve"> </w:t>
       </w:r>
-      <w:hyperlink r:id="rId54">
+      <w:hyperlink r:id="rId60">
         <w:r>
           <w:rPr>
             <w:rStyle w:val="Link"/>
@@ -822,23 +898,53 @@
       <w:pPr>
         <w:pStyle w:val="Heading3"/>
       </w:pPr>
-      <w:bookmarkStart w:id="55" w:name="vpn"/>
-      <w:bookmarkEnd w:id="55"/>
+      <w:bookmarkStart w:id="61" w:name="slack"/>
+      <w:bookmarkEnd w:id="61"/>
+      <w:r>
+        <w:t xml:space="preserve">Slack</w:t>
+      </w:r>
+    </w:p>
+    <w:p>
+      <w:r>
+        <w:t xml:space="preserve">TODO</w:t>
+      </w:r>
+    </w:p>
+    <w:p>
+      <w:pPr>
+        <w:pStyle w:val="Heading3"/>
+      </w:pPr>
+      <w:bookmarkStart w:id="62" w:name="skype"/>
+      <w:bookmarkEnd w:id="62"/>
+      <w:r>
+        <w:t xml:space="preserve">Skype</w:t>
+      </w:r>
+    </w:p>
+    <w:p>
+      <w:r>
+        <w:t xml:space="preserve">TODO</w:t>
+      </w:r>
+    </w:p>
+    <w:p>
+      <w:pPr>
+        <w:pStyle w:val="Heading3"/>
+      </w:pPr>
+      <w:bookmarkStart w:id="63" w:name="vpn"/>
+      <w:bookmarkEnd w:id="63"/>
       <w:r>
         <w:t xml:space="preserve">VPN</w:t>
       </w:r>
     </w:p>
     <w:p>
       <w:r>
-        <w:t xml:space="preserve">TODO</w:t>
-      </w:r>
-    </w:p>
-    <w:p>
-      <w:pPr>
-        <w:pStyle w:val="Heading3"/>
-      </w:pPr>
-      <w:bookmarkStart w:id="56" w:name="email"/>
-      <w:bookmarkEnd w:id="56"/>
+        <w:t xml:space="preserve">If you are</w:t>
+      </w:r>
+    </w:p>
+    <w:p>
+      <w:pPr>
+        <w:pStyle w:val="Heading3"/>
+      </w:pPr>
+      <w:bookmarkStart w:id="64" w:name="email"/>
+      <w:bookmarkEnd w:id="64"/>
       <w:r>
         <w:t xml:space="preserve">Email</w:t>
       </w:r>
@@ -924,7 +1030,7 @@
                     </pic:cNvPicPr>
                   </pic:nvPicPr>
                   <pic:blipFill>
-                    <a:blip r:embed="rId57"/>
+                    <a:blip r:embed="rId65"/>
                     <a:stretch>
                       <a:fillRect/>
                     </a:stretch>
@@ -969,8 +1075,8 @@
       <w:pPr>
         <w:pStyle w:val="Heading3"/>
       </w:pPr>
-      <w:bookmarkStart w:id="58" w:name="calendar"/>
-      <w:bookmarkEnd w:id="58"/>
+      <w:bookmarkStart w:id="66" w:name="calendar"/>
+      <w:bookmarkEnd w:id="66"/>
       <w:r>
         <w:t xml:space="preserve">Calendar</w:t>
       </w:r>
@@ -995,8 +1101,8 @@
       <w:pPr>
         <w:pStyle w:val="Heading3"/>
       </w:pPr>
-      <w:bookmarkStart w:id="59" w:name="confluence"/>
-      <w:bookmarkEnd w:id="59"/>
+      <w:bookmarkStart w:id="67" w:name="confluence"/>
+      <w:bookmarkEnd w:id="67"/>
       <w:r>
         <w:t xml:space="preserve">Confluence</w:t>
       </w:r>
@@ -1015,8 +1121,8 @@
       <w:pPr>
         <w:pStyle w:val="Heading2"/>
       </w:pPr>
-      <w:bookmarkStart w:id="60" w:name="development"/>
-      <w:bookmarkEnd w:id="60"/>
+      <w:bookmarkStart w:id="68" w:name="development"/>
+      <w:bookmarkEnd w:id="68"/>
       <w:r>
         <w:t xml:space="preserve">Development</w:t>
       </w:r>
@@ -1025,8 +1131,8 @@
       <w:pPr>
         <w:pStyle w:val="Heading3"/>
       </w:pPr>
-      <w:bookmarkStart w:id="61" w:name="project-checklist"/>
-      <w:bookmarkEnd w:id="61"/>
+      <w:bookmarkStart w:id="69" w:name="project-checklist"/>
+      <w:bookmarkEnd w:id="69"/>
       <w:r>
         <w:t xml:space="preserve">Project Checklist</w:t>
       </w:r>
@@ -1034,7 +1140,7 @@
     <w:p>
       <w:pPr>
         <w:numPr>
-          <w:numId w:val="1008"/>
+          <w:numId w:val="1007"/>
           <w:ilvl w:val="0"/>
         </w:numPr>
       </w:pPr>
@@ -1059,7 +1165,7 @@
     <w:p>
       <w:pPr>
         <w:numPr>
-          <w:numId w:val="1008"/>
+          <w:numId w:val="1007"/>
           <w:ilvl w:val="0"/>
         </w:numPr>
       </w:pPr>
@@ -1087,7 +1193,7 @@
     <w:p>
       <w:pPr>
         <w:numPr>
-          <w:numId w:val="1008"/>
+          <w:numId w:val="1007"/>
           <w:ilvl w:val="0"/>
         </w:numPr>
       </w:pPr>
@@ -1098,7 +1204,7 @@
     <w:p>
       <w:pPr>
         <w:numPr>
-          <w:numId w:val="1008"/>
+          <w:numId w:val="1007"/>
           <w:ilvl w:val="0"/>
         </w:numPr>
       </w:pPr>
@@ -1127,8 +1233,8 @@
       <w:pPr>
         <w:pStyle w:val="Heading3"/>
       </w:pPr>
-      <w:bookmarkStart w:id="62" w:name="testing"/>
-      <w:bookmarkEnd w:id="62"/>
+      <w:bookmarkStart w:id="70" w:name="testing"/>
+      <w:bookmarkEnd w:id="70"/>
       <w:r>
         <w:t xml:space="preserve">Testing</w:t>
       </w:r>
@@ -1137,8 +1243,8 @@
       <w:pPr>
         <w:pStyle w:val="Heading4"/>
       </w:pPr>
-      <w:bookmarkStart w:id="63" w:name="tests-are-first-class-citizens"/>
-      <w:bookmarkEnd w:id="63"/>
+      <w:bookmarkStart w:id="71" w:name="tests-are-first-class-citizens"/>
+      <w:bookmarkEnd w:id="71"/>
       <w:r>
         <w:t xml:space="preserve">Tests are first class citizens</w:t>
       </w:r>
@@ -1162,7 +1268,7 @@
       <w:pPr>
         <w:pStyle w:val="Compact"/>
         <w:numPr>
-          <w:numId w:val="1009"/>
+          <w:numId w:val="1008"/>
           <w:ilvl w:val="0"/>
         </w:numPr>
       </w:pPr>
@@ -1174,7 +1280,7 @@
       <w:pPr>
         <w:pStyle w:val="Compact"/>
         <w:numPr>
-          <w:numId w:val="1009"/>
+          <w:numId w:val="1008"/>
           <w:ilvl w:val="0"/>
         </w:numPr>
       </w:pPr>
@@ -1191,8 +1297,8 @@
       <w:pPr>
         <w:pStyle w:val="Heading3"/>
       </w:pPr>
-      <w:bookmarkStart w:id="64" w:name="continuous-integration"/>
-      <w:bookmarkEnd w:id="64"/>
+      <w:bookmarkStart w:id="72" w:name="continuous-integration"/>
+      <w:bookmarkEnd w:id="72"/>
       <w:r>
         <w:t xml:space="preserve">Continuous Integration</w:t>
       </w:r>
@@ -1206,8 +1312,8 @@
       <w:pPr>
         <w:pStyle w:val="Heading3"/>
       </w:pPr>
-      <w:bookmarkStart w:id="65" w:name="continuous-delivery"/>
-      <w:bookmarkEnd w:id="65"/>
+      <w:bookmarkStart w:id="73" w:name="continuous-delivery"/>
+      <w:bookmarkEnd w:id="73"/>
       <w:r>
         <w:t xml:space="preserve">Continuous Delivery</w:t>
       </w:r>
@@ -1221,8 +1327,8 @@
       <w:pPr>
         <w:pStyle w:val="Heading3"/>
       </w:pPr>
-      <w:bookmarkStart w:id="66" w:name="github"/>
-      <w:bookmarkEnd w:id="66"/>
+      <w:bookmarkStart w:id="74" w:name="github"/>
+      <w:bookmarkEnd w:id="74"/>
       <w:r>
         <w:t xml:space="preserve">GitHub</w:t>
       </w:r>
@@ -1266,8 +1372,8 @@
       <w:pPr>
         <w:pStyle w:val="Heading3"/>
       </w:pPr>
-      <w:bookmarkStart w:id="67" w:name="software-licenses"/>
-      <w:bookmarkEnd w:id="67"/>
+      <w:bookmarkStart w:id="75" w:name="software-licenses"/>
+      <w:bookmarkEnd w:id="75"/>
       <w:r>
         <w:t xml:space="preserve">Software Licenses</w:t>
       </w:r>
@@ -1291,8 +1397,8 @@
       <w:pPr>
         <w:pStyle w:val="Heading4"/>
       </w:pPr>
-      <w:bookmarkStart w:id="68" w:name="proprietary"/>
-      <w:bookmarkEnd w:id="68"/>
+      <w:bookmarkStart w:id="76" w:name="proprietary"/>
+      <w:bookmarkEnd w:id="76"/>
       <w:r>
         <w:t xml:space="preserve">Proprietary</w:t>
       </w:r>
@@ -1306,8 +1412,8 @@
       <w:pPr>
         <w:pStyle w:val="Heading4"/>
       </w:pPr>
-      <w:bookmarkStart w:id="69" w:name="free-software"/>
-      <w:bookmarkEnd w:id="69"/>
+      <w:bookmarkStart w:id="77" w:name="free-software"/>
+      <w:bookmarkEnd w:id="77"/>
       <w:r>
         <w:t xml:space="preserve">Free Software</w:t>
       </w:r>
@@ -1336,18 +1442,23 @@
       <w:pPr>
         <w:pStyle w:val="Heading4"/>
       </w:pPr>
-      <w:bookmarkStart w:id="70" w:name="open-source"/>
-      <w:bookmarkEnd w:id="70"/>
+      <w:bookmarkStart w:id="78" w:name="open-source"/>
+      <w:bookmarkEnd w:id="78"/>
       <w:r>
         <w:t xml:space="preserve">Open Source</w:t>
       </w:r>
     </w:p>
     <w:p>
-      <w:pPr>
-        <w:pStyle w:val="Heading3"/>
-      </w:pPr>
-      <w:bookmarkStart w:id="71" w:name="logging"/>
-      <w:bookmarkEnd w:id="71"/>
+      <w:r>
+        <w:t xml:space="preserve">TODO</w:t>
+      </w:r>
+    </w:p>
+    <w:p>
+      <w:pPr>
+        <w:pStyle w:val="Heading3"/>
+      </w:pPr>
+      <w:bookmarkStart w:id="79" w:name="logging"/>
+      <w:bookmarkEnd w:id="79"/>
       <w:r>
         <w:t xml:space="preserve">Logging</w:t>
       </w:r>
@@ -1366,8 +1477,8 @@
       <w:pPr>
         <w:pStyle w:val="Heading3"/>
       </w:pPr>
-      <w:bookmarkStart w:id="72" w:name="documentation"/>
-      <w:bookmarkEnd w:id="72"/>
+      <w:bookmarkStart w:id="80" w:name="documentation"/>
+      <w:bookmarkEnd w:id="80"/>
       <w:r>
         <w:t xml:space="preserve">Documentation</w:t>
       </w:r>
@@ -1375,198 +1486,198 @@
     <w:p>
       <w:pPr>
         <w:numPr>
+          <w:numId w:val="1009"/>
+          <w:ilvl w:val="0"/>
+        </w:numPr>
+      </w:pPr>
+      <w:r>
+        <w:t xml:space="preserve">README file containing:</w:t>
+      </w:r>
+    </w:p>
+    <w:p>
+      <w:pPr>
+        <w:pStyle w:val="Compact"/>
+        <w:numPr>
+          <w:numId w:val="1009"/>
+          <w:ilvl w:val="0"/>
+        </w:numPr>
+      </w:pPr>
+      <w:r>
+        <w:t xml:space="preserve">Brief project intro.</w:t>
+      </w:r>
+    </w:p>
+    <w:p>
+      <w:pPr>
+        <w:pStyle w:val="Compact"/>
+        <w:numPr>
+          <w:numId w:val="1009"/>
+          <w:ilvl w:val="0"/>
+        </w:numPr>
+      </w:pPr>
+      <w:r>
+        <w:t xml:space="preserve">Developer setup guide.</w:t>
+      </w:r>
+    </w:p>
+    <w:p>
+      <w:pPr>
+        <w:pStyle w:val="Compact"/>
+        <w:numPr>
+          <w:numId w:val="1009"/>
+          <w:ilvl w:val="0"/>
+        </w:numPr>
+      </w:pPr>
+      <w:r>
+        <w:t xml:space="preserve">Deployment guide.</w:t>
+      </w:r>
+    </w:p>
+    <w:p>
+      <w:pPr>
+        <w:numPr>
+          <w:numId w:val="1009"/>
+          <w:ilvl w:val="0"/>
+        </w:numPr>
+      </w:pPr>
+      <w:r>
+        <w:t xml:space="preserve">References to any further documentation.</w:t>
+      </w:r>
+    </w:p>
+    <w:p>
+      <w:pPr>
+        <w:numPr>
+          <w:numId w:val="1009"/>
+          <w:ilvl w:val="0"/>
+        </w:numPr>
+      </w:pPr>
+      <w:r>
+        <w:t xml:space="preserve">Architectural document</w:t>
+      </w:r>
+    </w:p>
+    <w:p>
+      <w:r>
+        <w:t xml:space="preserve">Top-tier components e.g. WebServices, databases, external systems, communication links.</w:t>
+      </w:r>
+    </w:p>
+    <w:p>
+      <w:pPr>
+        <w:pStyle w:val="Compact"/>
+        <w:numPr>
           <w:numId w:val="1010"/>
           <w:ilvl w:val="0"/>
         </w:numPr>
       </w:pPr>
       <w:r>
-        <w:t xml:space="preserve">README file containing:</w:t>
-      </w:r>
-    </w:p>
-    <w:p>
-      <w:pPr>
-        <w:pStyle w:val="Compact"/>
-        <w:numPr>
-          <w:numId w:val="1010"/>
-          <w:ilvl w:val="0"/>
-        </w:numPr>
-      </w:pPr>
-      <w:r>
-        <w:t xml:space="preserve">Brief project intro.</w:t>
-      </w:r>
-    </w:p>
-    <w:p>
-      <w:pPr>
-        <w:pStyle w:val="Compact"/>
-        <w:numPr>
-          <w:numId w:val="1010"/>
-          <w:ilvl w:val="0"/>
-        </w:numPr>
-      </w:pPr>
-      <w:r>
-        <w:t xml:space="preserve">Developer setup guide.</w:t>
-      </w:r>
-    </w:p>
-    <w:p>
-      <w:pPr>
-        <w:pStyle w:val="Compact"/>
-        <w:numPr>
-          <w:numId w:val="1010"/>
-          <w:ilvl w:val="0"/>
-        </w:numPr>
-      </w:pPr>
-      <w:r>
-        <w:t xml:space="preserve">Deployment guide.</w:t>
-      </w:r>
-    </w:p>
-    <w:p>
-      <w:pPr>
-        <w:numPr>
-          <w:numId w:val="1010"/>
-          <w:ilvl w:val="0"/>
-        </w:numPr>
-      </w:pPr>
-      <w:r>
-        <w:t xml:space="preserve">References to any further documentation.</w:t>
-      </w:r>
-    </w:p>
-    <w:p>
-      <w:pPr>
-        <w:numPr>
-          <w:numId w:val="1010"/>
-          <w:ilvl w:val="0"/>
-        </w:numPr>
-      </w:pPr>
-      <w:r>
-        <w:t xml:space="preserve">Architectural document</w:t>
-      </w:r>
-    </w:p>
-    <w:p>
-      <w:r>
-        <w:t xml:space="preserve">Top-tier components e.g. WebServices, databases, external systems, communication links.</w:t>
-      </w:r>
-    </w:p>
-    <w:p>
-      <w:pPr>
-        <w:pStyle w:val="Compact"/>
+        <w:t xml:space="preserve">Tech decision:</w:t>
+      </w:r>
+    </w:p>
+    <w:p>
+      <w:r>
+        <w:t xml:space="preserve">Choice of technology to solve a problem must not be arbitrary.</w:t>
+      </w:r>
+    </w:p>
+    <w:p>
+      <w:r>
+        <w:t xml:space="preserve">But most often is. "Okay let's use spring and web sockets... What was the project about again? Choosing the right tool to solving a problem is crucial for the maintainability of a project.</w:t>
+      </w:r>
+    </w:p>
+    <w:p>
+      <w:pPr>
+        <w:pStyle w:val="Heading3"/>
+      </w:pPr>
+      <w:bookmarkStart w:id="81" w:name="makefiles"/>
+      <w:bookmarkEnd w:id="81"/>
+      <w:r>
+        <w:t xml:space="preserve">Makefiles</w:t>
+      </w:r>
+    </w:p>
+    <w:p>
+      <w:r>
+        <w:t xml:space="preserve">TODO</w:t>
+      </w:r>
+    </w:p>
+    <w:p>
+      <w:pPr>
+        <w:pStyle w:val="Heading3"/>
+      </w:pPr>
+      <w:bookmarkStart w:id="82" w:name="sending-email-and-sms"/>
+      <w:bookmarkEnd w:id="82"/>
+      <w:r>
+        <w:t xml:space="preserve">Sending Email and SMS</w:t>
+      </w:r>
+    </w:p>
+    <w:p>
+      <w:r>
+        <w:t xml:space="preserve">TODO</w:t>
+      </w:r>
+    </w:p>
+    <w:p>
+      <w:pPr>
+        <w:pStyle w:val="Heading2"/>
+      </w:pPr>
+      <w:bookmarkStart w:id="83" w:name="design-ux"/>
+      <w:bookmarkEnd w:id="83"/>
+      <w:r>
+        <w:t xml:space="preserve">Design &amp; UX</w:t>
+      </w:r>
+    </w:p>
+    <w:p>
+      <w:pPr>
+        <w:pStyle w:val="Heading3"/>
+      </w:pPr>
+      <w:bookmarkStart w:id="84" w:name="working-with-designers"/>
+      <w:bookmarkEnd w:id="84"/>
+      <w:r>
+        <w:t xml:space="preserve">Working with Designers</w:t>
+      </w:r>
+    </w:p>
+    <w:p>
+      <w:r>
+        <w:t xml:space="preserve">TODO</w:t>
+      </w:r>
+    </w:p>
+    <w:p>
+      <w:pPr>
+        <w:pStyle w:val="Heading3"/>
+      </w:pPr>
+      <w:bookmarkStart w:id="85" w:name="working-together"/>
+      <w:bookmarkEnd w:id="85"/>
+      <w:r>
+        <w:t xml:space="preserve">Working Together</w:t>
+      </w:r>
+    </w:p>
+    <w:p>
+      <w:pPr>
+        <w:pStyle w:val="Heading3"/>
+      </w:pPr>
+      <w:bookmarkStart w:id="86" w:name="peer-review"/>
+      <w:bookmarkEnd w:id="86"/>
+      <w:r>
+        <w:t xml:space="preserve">Peer Review</w:t>
+      </w:r>
+    </w:p>
+    <w:p>
+      <w:r>
+        <w:t xml:space="preserve">Peer review is encouraged. Try to work in peer review set-up as part of your team workflow. If you are working alone on a project, consider getting a review buddy and review each other's code across projects.</w:t>
+      </w:r>
+    </w:p>
+    <w:p>
+      <w:r>
+        <w:t xml:space="preserve">Consider mixing it up and do group refactoring sessions as well as a chance to learn from each other.</w:t>
+      </w:r>
+    </w:p>
+    <w:p>
+      <w:pPr>
+        <w:pStyle w:val="Heading4"/>
+      </w:pPr>
+      <w:bookmarkStart w:id="87" w:name="review-checklist"/>
+      <w:bookmarkEnd w:id="87"/>
+      <w:r>
+        <w:t xml:space="preserve">Review Checklist</w:t>
+      </w:r>
+    </w:p>
+    <w:p>
+      <w:pPr>
         <w:numPr>
           <w:numId w:val="1011"/>
-          <w:ilvl w:val="0"/>
-        </w:numPr>
-      </w:pPr>
-      <w:r>
-        <w:t xml:space="preserve">Tech decision:</w:t>
-      </w:r>
-    </w:p>
-    <w:p>
-      <w:r>
-        <w:t xml:space="preserve">Choice of technology to solve a problem must not be arbitrary.</w:t>
-      </w:r>
-    </w:p>
-    <w:p>
-      <w:r>
-        <w:t xml:space="preserve">But most often is. "Okay let's use spring and web sockets... What was the project about again? Choosing the right tool to solving a problem is crucial for the maintainability of a project.</w:t>
-      </w:r>
-    </w:p>
-    <w:p>
-      <w:pPr>
-        <w:pStyle w:val="Heading3"/>
-      </w:pPr>
-      <w:bookmarkStart w:id="73" w:name="makefiles"/>
-      <w:bookmarkEnd w:id="73"/>
-      <w:r>
-        <w:t xml:space="preserve">Makefiles</w:t>
-      </w:r>
-    </w:p>
-    <w:p>
-      <w:r>
-        <w:t xml:space="preserve">TODO</w:t>
-      </w:r>
-    </w:p>
-    <w:p>
-      <w:pPr>
-        <w:pStyle w:val="Heading3"/>
-      </w:pPr>
-      <w:bookmarkStart w:id="74" w:name="web-developent"/>
-      <w:bookmarkEnd w:id="74"/>
-      <w:r>
-        <w:t xml:space="preserve">Web Developent</w:t>
-      </w:r>
-    </w:p>
-    <w:p>
-      <w:r>
-        <w:t xml:space="preserve">Use nginx over Apache2 Serve static resources from a cookie less subdomain. Use Site Wide Encryption with SSL Use perfect forward secrecy Prefer RESTful architecture REST has nothing to do with CRUD or Structured URLs through they are often mixed up with these concepts! Consider creating EventSourcing APIs over CRUD APIs Don't do SOAP</w:t>
-      </w:r>
-    </w:p>
-    <w:p>
-      <w:pPr>
-        <w:pStyle w:val="Heading2"/>
-      </w:pPr>
-      <w:bookmarkStart w:id="75" w:name="design-ux"/>
-      <w:bookmarkEnd w:id="75"/>
-      <w:r>
-        <w:t xml:space="preserve">Design &amp; UX</w:t>
-      </w:r>
-    </w:p>
-    <w:p>
-      <w:pPr>
-        <w:pStyle w:val="Heading3"/>
-      </w:pPr>
-      <w:bookmarkStart w:id="76" w:name="working-with-designers"/>
-      <w:bookmarkEnd w:id="76"/>
-      <w:r>
-        <w:t xml:space="preserve">Working with Designers</w:t>
-      </w:r>
-    </w:p>
-    <w:p>
-      <w:r>
-        <w:t xml:space="preserve">TODO</w:t>
-      </w:r>
-    </w:p>
-    <w:p>
-      <w:pPr>
-        <w:pStyle w:val="Heading3"/>
-      </w:pPr>
-      <w:bookmarkStart w:id="77" w:name="working-together"/>
-      <w:bookmarkEnd w:id="77"/>
-      <w:r>
-        <w:t xml:space="preserve">Working Together</w:t>
-      </w:r>
-    </w:p>
-    <w:p>
-      <w:pPr>
-        <w:pStyle w:val="Heading3"/>
-      </w:pPr>
-      <w:bookmarkStart w:id="78" w:name="peer-review"/>
-      <w:bookmarkEnd w:id="78"/>
-      <w:r>
-        <w:t xml:space="preserve">Peer Review</w:t>
-      </w:r>
-    </w:p>
-    <w:p>
-      <w:r>
-        <w:t xml:space="preserve">Peer review is encouraged. Try to work in peer review set-up as part of your team workflow. If you are working alone on a project, consider getting a review buddy and review each other's code across projects.</w:t>
-      </w:r>
-    </w:p>
-    <w:p>
-      <w:r>
-        <w:t xml:space="preserve">Consider mixing it up and do group refactoring sessions as well as a chance to learn from each other.</w:t>
-      </w:r>
-    </w:p>
-    <w:p>
-      <w:pPr>
-        <w:pStyle w:val="Heading4"/>
-      </w:pPr>
-      <w:bookmarkStart w:id="79" w:name="review-checklist"/>
-      <w:bookmarkEnd w:id="79"/>
-      <w:r>
-        <w:t xml:space="preserve">Review Checklist</w:t>
-      </w:r>
-    </w:p>
-    <w:p>
-      <w:pPr>
-        <w:numPr>
-          <w:numId w:val="1012"/>
           <w:ilvl w:val="0"/>
         </w:numPr>
       </w:pPr>
@@ -1594,7 +1705,7 @@
     <w:p>
       <w:pPr>
         <w:numPr>
-          <w:numId w:val="1012"/>
+          <w:numId w:val="1011"/>
           <w:ilvl w:val="0"/>
         </w:numPr>
       </w:pPr>
@@ -1605,7 +1716,7 @@
     <w:p>
       <w:pPr>
         <w:numPr>
-          <w:numId w:val="1012"/>
+          <w:numId w:val="1011"/>
           <w:ilvl w:val="0"/>
         </w:numPr>
       </w:pPr>
@@ -1617,8 +1728,8 @@
       <w:pPr>
         <w:pStyle w:val="Heading3"/>
       </w:pPr>
-      <w:bookmarkStart w:id="80" w:name="pair-program"/>
-      <w:bookmarkEnd w:id="80"/>
+      <w:bookmarkStart w:id="88" w:name="pair-program"/>
+      <w:bookmarkEnd w:id="88"/>
       <w:r>
         <w:t xml:space="preserve">Pair Program</w:t>
       </w:r>
@@ -1632,8 +1743,8 @@
       <w:pPr>
         <w:pStyle w:val="Heading2"/>
       </w:pPr>
-      <w:bookmarkStart w:id="81" w:name="measuring"/>
-      <w:bookmarkEnd w:id="81"/>
+      <w:bookmarkStart w:id="89" w:name="measuring"/>
+      <w:bookmarkEnd w:id="89"/>
       <w:r>
         <w:t xml:space="preserve">Measuring</w:t>
       </w:r>
@@ -1642,8 +1753,8 @@
       <w:pPr>
         <w:pStyle w:val="Heading3"/>
       </w:pPr>
-      <w:bookmarkStart w:id="82" w:name="system-monitoring"/>
-      <w:bookmarkEnd w:id="82"/>
+      <w:bookmarkStart w:id="90" w:name="system-monitoring"/>
+      <w:bookmarkEnd w:id="90"/>
       <w:r>
         <w:t xml:space="preserve">System Monitoring</w:t>
       </w:r>
@@ -1657,8 +1768,8 @@
       <w:pPr>
         <w:pStyle w:val="Heading3"/>
       </w:pPr>
-      <w:bookmarkStart w:id="83" w:name="log-aggregation"/>
-      <w:bookmarkEnd w:id="83"/>
+      <w:bookmarkStart w:id="91" w:name="log-aggregation"/>
+      <w:bookmarkEnd w:id="91"/>
       <w:r>
         <w:t xml:space="preserve">Log Aggregation</w:t>
       </w:r>
@@ -1672,8 +1783,8 @@
       <w:pPr>
         <w:pStyle w:val="Heading3"/>
       </w:pPr>
-      <w:bookmarkStart w:id="84" w:name="feature-flags"/>
-      <w:bookmarkEnd w:id="84"/>
+      <w:bookmarkStart w:id="92" w:name="feature-flags"/>
+      <w:bookmarkEnd w:id="92"/>
       <w:r>
         <w:t xml:space="preserve">Feature Flags</w:t>
       </w:r>
@@ -1687,8 +1798,8 @@
       <w:pPr>
         <w:pStyle w:val="Heading3"/>
       </w:pPr>
-      <w:bookmarkStart w:id="85" w:name="transparency"/>
-      <w:bookmarkEnd w:id="85"/>
+      <w:bookmarkStart w:id="93" w:name="transparency"/>
+      <w:bookmarkEnd w:id="93"/>
       <w:r>
         <w:t xml:space="preserve">Transparency</w:t>
       </w:r>
@@ -1702,8 +1813,8 @@
       <w:pPr>
         <w:pStyle w:val="Heading3"/>
       </w:pPr>
-      <w:bookmarkStart w:id="86" w:name="time-tracking"/>
-      <w:bookmarkEnd w:id="86"/>
+      <w:bookmarkStart w:id="94" w:name="time-tracking"/>
+      <w:bookmarkEnd w:id="94"/>
       <w:r>
         <w:t xml:space="preserve">Time Tracking</w:t>
       </w:r>
@@ -1712,8 +1823,8 @@
       <w:pPr>
         <w:pStyle w:val="Heading4"/>
       </w:pPr>
-      <w:bookmarkStart w:id="87" w:name="hours"/>
-      <w:bookmarkEnd w:id="87"/>
+      <w:bookmarkStart w:id="95" w:name="hours"/>
+      <w:bookmarkEnd w:id="95"/>
       <w:r>
         <w:t xml:space="preserve">Hours</w:t>
       </w:r>
@@ -1725,40 +1836,82 @@
     </w:p>
     <w:p>
       <w:pPr>
-        <w:pStyle w:val="Heading4"/>
-      </w:pPr>
-      <w:bookmarkStart w:id="88" w:name="expenses"/>
-      <w:bookmarkEnd w:id="88"/>
+        <w:pStyle w:val="Heading3"/>
+      </w:pPr>
+      <w:bookmarkStart w:id="96" w:name="traveling-booking"/>
+      <w:bookmarkEnd w:id="96"/>
+      <w:r>
+        <w:t xml:space="preserve">Traveling (Booking)</w:t>
+      </w:r>
+    </w:p>
+    <w:p>
+      <w:r>
+        <w:t xml:space="preserve">Sometimes you may need to travel abroad either do you an company event, a project or conference.</w:t>
+      </w:r>
+    </w:p>
+    <w:p>
+      <w:r>
+        <w:t xml:space="preserve">Normally you will find the tickets and hotels yourself. This way out get a trip that suits you. We fly in coach, it is cheaper and we would much rather spend the money someway else, e.i. buying you a new phone. If you fly with SAS we have a company membership code that will give you a discount. You can get the code from you manager. For hotels find something comfortable, not too far away, and reasonably priced.</w:t>
+      </w:r>
+    </w:p>
+    <w:p>
+      <w:r>
+        <w:t xml:space="preserve">You can either pay with you</w:t>
+      </w:r>
+      <w:r>
+        <w:t xml:space="preserve"> </w:t>
+      </w:r>
+      <w:hyperlink w:anchor="company-credit-card">
+        <w:r>
+          <w:rPr>
+            <w:rStyle w:val="Link"/>
+          </w:rPr>
+          <w:t xml:space="preserve">Eurocard</w:t>
+        </w:r>
+      </w:hyperlink>
+      <w:r>
+        <w:t xml:space="preserve"> </w:t>
+      </w:r>
+      <w:r>
+        <w:t xml:space="preserve">or ask you manager to pay using the Corporate Credit Card. Paying with these cards gives you an additional travel insurance.</w:t>
+      </w:r>
+    </w:p>
+    <w:p>
+      <w:pPr>
+        <w:pStyle w:val="Heading3"/>
+      </w:pPr>
+      <w:bookmarkStart w:id="97" w:name="expenses"/>
+      <w:bookmarkEnd w:id="97"/>
       <w:r>
         <w:t xml:space="preserve">Expenses</w:t>
       </w:r>
     </w:p>
     <w:p>
       <w:r>
-        <w:t xml:space="preserve">TODO</w:t>
-      </w:r>
-    </w:p>
-    <w:p>
-      <w:pPr>
-        <w:pStyle w:val="Heading3"/>
-      </w:pPr>
-      <w:bookmarkStart w:id="89" w:name="traveling"/>
-      <w:bookmarkEnd w:id="89"/>
-      <w:r>
-        <w:t xml:space="preserve">Traveling</w:t>
-      </w:r>
-    </w:p>
-    <w:p>
-      <w:r>
-        <w:t xml:space="preserve">TODO</w:t>
-      </w:r>
-    </w:p>
-    <w:p>
-      <w:pPr>
-        <w:pStyle w:val="Heading3"/>
-      </w:pPr>
-      <w:bookmarkStart w:id="90" w:name="agile-processes"/>
-      <w:bookmarkEnd w:id="90"/>
+        <w:t xml:space="preserve">You can use your company credit card to delay the expenses being withdrawn from your account until the company has reimbursed you.</w:t>
+      </w:r>
+    </w:p>
+    <w:p>
+      <w:r>
+        <w:t xml:space="preserve">While traveling you expenses are covered by the company. Anything not related the assignment, say Theatre Tickets, Sightseeing Trips or visits to the pub, you pay for yourself. But anything else is covered by the company.</w:t>
+      </w:r>
+    </w:p>
+    <w:p>
+      <w:r>
+        <w:t xml:space="preserve">You must always enter your expenses in our Time Registration System. You will find expenses under the tab "Vouchers" at the top of the page.</w:t>
+      </w:r>
+    </w:p>
+    <w:p>
+      <w:r>
+        <w:t xml:space="preserve">The amount you enter should always be in your local currency (what your salary is paid out in). You should specify the amount that was listed in your bank statement to ensure that exchange rates are correct and that any conversion costs are included. Often if you pay in a foreign currency the credit card company will add a fee.</w:t>
+      </w:r>
+    </w:p>
+    <w:p>
+      <w:pPr>
+        <w:pStyle w:val="Heading3"/>
+      </w:pPr>
+      <w:bookmarkStart w:id="98" w:name="agile-processes"/>
+      <w:bookmarkEnd w:id="98"/>
       <w:r>
         <w:t xml:space="preserve">Agile Processes</w:t>
       </w:r>
@@ -1784,78 +1937,216 @@
       <w:pPr>
         <w:pStyle w:val="Compact"/>
         <w:numPr>
+          <w:numId w:val="1012"/>
+          <w:ilvl w:val="0"/>
+        </w:numPr>
+      </w:pPr>
+      <w:r>
+        <w:t xml:space="preserve">do frequent deliveries (weekly/bi-weekly at least)</w:t>
+      </w:r>
+    </w:p>
+    <w:p>
+      <w:pPr>
+        <w:pStyle w:val="Compact"/>
+        <w:numPr>
+          <w:numId w:val="1012"/>
+          <w:ilvl w:val="0"/>
+        </w:numPr>
+      </w:pPr>
+      <w:r>
+        <w:t xml:space="preserve">be able to adapt to change (it will come)</w:t>
+      </w:r>
+    </w:p>
+    <w:p>
+      <w:pPr>
+        <w:pStyle w:val="Compact"/>
+        <w:numPr>
+          <w:numId w:val="1012"/>
+          <w:ilvl w:val="0"/>
+        </w:numPr>
+      </w:pPr>
+      <w:r>
+        <w:t xml:space="preserve">hold retrospectives to continuously improve the way you work together.</w:t>
+      </w:r>
+    </w:p>
+    <w:p>
+      <w:pPr>
+        <w:pStyle w:val="Compact"/>
+        <w:numPr>
+          <w:numId w:val="1012"/>
+          <w:ilvl w:val="0"/>
+        </w:numPr>
+      </w:pPr>
+      <w:r>
+        <w:t xml:space="preserve">get frequent feedback from your product owner and or client</w:t>
+      </w:r>
+    </w:p>
+    <w:p>
+      <w:r>
+        <w:t xml:space="preserve">All these components are important to ensure a good project.</w:t>
+      </w:r>
+    </w:p>
+    <w:p>
+      <w:pPr>
+        <w:pStyle w:val="Heading3"/>
+      </w:pPr>
+      <w:bookmarkStart w:id="99" w:name="team-retrospective"/>
+      <w:bookmarkEnd w:id="99"/>
+      <w:r>
+        <w:t xml:space="preserve">Team Retrospective</w:t>
+      </w:r>
+    </w:p>
+    <w:p>
+      <w:r>
+        <w:t xml:space="preserve">Every other week the different development teams have a joined meeting. In Scrum terminology it is called "The Scrum of Scrums" but we think of it more as an Office Retrospective. The purpose of the meeting is to achieve common goals that may be too big for a single team. We also use the time to share experiences, e.g. what works and what doesn't, and generally try to improve the way we work together.</w:t>
+      </w:r>
+    </w:p>
+    <w:p>
+      <w:pPr>
+        <w:numPr>
           <w:numId w:val="1013"/>
           <w:ilvl w:val="0"/>
         </w:numPr>
       </w:pPr>
       <w:r>
-        <w:t xml:space="preserve">do frequent deliveries (weekly/bi-weekly at least)</w:t>
+        <w:t xml:space="preserve">The meeting starts with any general messages from management. A facilitator is picked who will control the meeting making sure we stay on track.</w:t>
+      </w:r>
+    </w:p>
+    <w:p>
+      <w:pPr>
+        <w:numPr>
+          <w:numId w:val="1013"/>
+          <w:ilvl w:val="0"/>
+        </w:numPr>
+      </w:pPr>
+      <w:r>
+        <w:t xml:space="preserve">Then each participant goes up to the whiteboard and on a timeline plots their mood has been over past two weeks. Any significant events, e.g. a meet-up event or releases, are noted. This is a great way of gathering information for the subsequent discussions. No one should use more than a minute for this.</w:t>
+      </w:r>
+    </w:p>
+    <w:p>
+      <w:pPr>
+        <w:numPr>
+          <w:numId w:val="1013"/>
+          <w:ilvl w:val="0"/>
+        </w:numPr>
+      </w:pPr>
+      <w:r>
+        <w:t xml:space="preserve">The team then needs a few topics to discuss. Some topics might have arisen from the timeline exercise others may just be suggested. Any topic from previous meetings that are still relevant are put as candidates again. Using "Dot Voting" the team then agrees on 2 topics to discuss for the remainder of the meeting. All topics are written down in the</w:t>
+      </w:r>
+      <w:r>
+        <w:t xml:space="preserve"> </w:t>
+      </w:r>
+      <w:hyperlink w:anchor="team-log">
+        <w:r>
+          <w:rPr>
+            <w:rStyle w:val="Link"/>
+          </w:rPr>
+          <w:t xml:space="preserve">Team Log</w:t>
+        </w:r>
+      </w:hyperlink>
+      <w:r>
+        <w:t xml:space="preserve"> </w:t>
+      </w:r>
+      <w:r>
+        <w:t xml:space="preserve">for future reference.</w:t>
+      </w:r>
+    </w:p>
+    <w:p>
+      <w:pPr>
+        <w:numPr>
+          <w:numId w:val="1013"/>
+          <w:ilvl w:val="0"/>
+        </w:numPr>
+      </w:pPr>
+      <w:r>
+        <w:t xml:space="preserve">The two topics are then treated using one of the many methods for processing a topic. There are many good resources online for creative was of processing a topic as well as many books, like "Agile Retrospective". One method that we have found especially good in the past is The 7 Hats Method.</w:t>
+      </w:r>
+    </w:p>
+    <w:p>
+      <w:pPr>
+        <w:numPr>
+          <w:numId w:val="1013"/>
+          <w:ilvl w:val="0"/>
+        </w:numPr>
+      </w:pPr>
+      <w:r>
+        <w:t xml:space="preserve">The meeting should take no more than an hour in total and should result in a set of S.M.A.R.T. Goals that will make sure that our good intentions actually get realised.</w:t>
+      </w:r>
+    </w:p>
+    <w:p>
+      <w:pPr>
+        <w:pStyle w:val="Heading3"/>
+      </w:pPr>
+      <w:bookmarkStart w:id="100" w:name="team-log"/>
+      <w:bookmarkEnd w:id="100"/>
+      <w:r>
+        <w:t xml:space="preserve">Team Log</w:t>
+      </w:r>
+    </w:p>
+    <w:p>
+      <w:r>
+        <w:t xml:space="preserve">TODO</w:t>
+      </w:r>
+    </w:p>
+    <w:p>
+      <w:pPr>
+        <w:pStyle w:val="Heading3"/>
+      </w:pPr>
+      <w:bookmarkStart w:id="101" w:name="legacy-code"/>
+      <w:bookmarkEnd w:id="101"/>
+      <w:r>
+        <w:t xml:space="preserve">Legacy Code</w:t>
+      </w:r>
+    </w:p>
+    <w:p>
+      <w:pPr>
+        <w:pStyle w:val="Heading4"/>
+      </w:pPr>
+      <w:bookmarkStart w:id="102" w:name="step-by-step-guide"/>
+      <w:bookmarkEnd w:id="102"/>
+      <w:r>
+        <w:t xml:space="preserve">Step by Step Guide</w:t>
+      </w:r>
+    </w:p>
+    <w:p>
+      <w:r>
+        <w:t xml:space="preserve">If you inherit code your first task is to really understand it. What does it do, what is architecture like, what are the.</w:t>
       </w:r>
     </w:p>
     <w:p>
       <w:pPr>
         <w:pStyle w:val="Compact"/>
         <w:numPr>
-          <w:numId w:val="1013"/>
-          <w:ilvl w:val="0"/>
-        </w:numPr>
-      </w:pPr>
-      <w:r>
-        <w:t xml:space="preserve">be able to adapt to change (it will come)</w:t>
+          <w:numId w:val="1014"/>
+          <w:ilvl w:val="0"/>
+        </w:numPr>
+      </w:pPr>
+      <w:r>
+        <w:t xml:space="preserve">Have as many teaching/knowledge transfer sessions with the previous owner as possible.</w:t>
       </w:r>
     </w:p>
     <w:p>
       <w:pPr>
         <w:pStyle w:val="Compact"/>
         <w:numPr>
-          <w:numId w:val="1013"/>
-          <w:ilvl w:val="0"/>
-        </w:numPr>
-      </w:pPr>
-      <w:r>
-        <w:t xml:space="preserve">hold retrospectives to continuously improve the way you work together.</w:t>
+          <w:numId w:val="1014"/>
+          <w:ilvl w:val="0"/>
+        </w:numPr>
+      </w:pPr>
+      <w:r>
+        <w:t xml:space="preserve">Make your own judgement about the "quality".</w:t>
       </w:r>
     </w:p>
     <w:p>
       <w:pPr>
         <w:pStyle w:val="Compact"/>
         <w:numPr>
-          <w:numId w:val="1013"/>
-          <w:ilvl w:val="0"/>
-        </w:numPr>
-      </w:pPr>
-      <w:r>
-        <w:t xml:space="preserve">get frequent feedback from your product owner and or client</w:t>
-      </w:r>
-    </w:p>
-    <w:p>
-      <w:r>
-        <w:t xml:space="preserve">All these components are important to ensure a good project.</w:t>
-      </w:r>
-    </w:p>
-    <w:p>
-      <w:pPr>
-        <w:pStyle w:val="Heading3"/>
-      </w:pPr>
-      <w:bookmarkStart w:id="91" w:name="legacy-code"/>
-      <w:bookmarkEnd w:id="91"/>
-      <w:r>
-        <w:t xml:space="preserve">Legacy Code</w:t>
-      </w:r>
-    </w:p>
-    <w:p>
-      <w:pPr>
-        <w:pStyle w:val="Heading4"/>
-      </w:pPr>
-      <w:bookmarkStart w:id="92" w:name="step-by-step-guide"/>
-      <w:bookmarkEnd w:id="92"/>
-      <w:r>
-        <w:t xml:space="preserve">Step by Step Guide</w:t>
-      </w:r>
-    </w:p>
-    <w:p>
-      <w:r>
-        <w:t xml:space="preserve">If you inherit code your first task is to really understand it. What does it do, what is architecture like, what are the.</w:t>
+          <w:numId w:val="1014"/>
+          <w:ilvl w:val="0"/>
+        </w:numPr>
+      </w:pPr>
+      <w:r>
+        <w:t xml:space="preserve">Make sure you have a test safety net, before doing too much refactoring. LINK.</w:t>
       </w:r>
     </w:p>
     <w:p>
@@ -1867,42 +2158,6 @@
         </w:numPr>
       </w:pPr>
       <w:r>
-        <w:t xml:space="preserve">Have as many teaching/knowledge transfer sessions with the previous owner as possible.</w:t>
-      </w:r>
-    </w:p>
-    <w:p>
-      <w:pPr>
-        <w:pStyle w:val="Compact"/>
-        <w:numPr>
-          <w:numId w:val="1014"/>
-          <w:ilvl w:val="0"/>
-        </w:numPr>
-      </w:pPr>
-      <w:r>
-        <w:t xml:space="preserve">Make your own judgement about the "quality".</w:t>
-      </w:r>
-    </w:p>
-    <w:p>
-      <w:pPr>
-        <w:pStyle w:val="Compact"/>
-        <w:numPr>
-          <w:numId w:val="1014"/>
-          <w:ilvl w:val="0"/>
-        </w:numPr>
-      </w:pPr>
-      <w:r>
-        <w:t xml:space="preserve">Make sure you have a test safety net, before doing too much refactoring. LINK.</w:t>
-      </w:r>
-    </w:p>
-    <w:p>
-      <w:pPr>
-        <w:pStyle w:val="Compact"/>
-        <w:numPr>
-          <w:numId w:val="1014"/>
-          <w:ilvl w:val="0"/>
-        </w:numPr>
-      </w:pPr>
-      <w:r>
         <w:t xml:space="preserve">Don't fix what ain't broken.</w:t>
       </w:r>
     </w:p>
@@ -1920,8 +2175,8 @@
       <w:pPr>
         <w:pStyle w:val="Heading3"/>
       </w:pPr>
-      <w:bookmarkStart w:id="93" w:name="deployment"/>
-      <w:bookmarkEnd w:id="93"/>
+      <w:bookmarkStart w:id="103" w:name="deployment"/>
+      <w:bookmarkEnd w:id="103"/>
       <w:r>
         <w:t xml:space="preserve">Deployment</w:t>
       </w:r>
@@ -2024,7 +2279,7 @@
     </w:lvl>
   </w:abstractNum>
   <w:abstractNum w:abstractNumId="990">
-    <w:nsid w:val="41a6b8e7"/>
+    <w:nsid w:val="76eec1b6"/>
     <w:multiLevelType w:val="multilevel"/>
     <w:lvl w:ilvl="0">
       <w:numFmt w:val="bullet"/>
@@ -2104,89 +2359,8 @@
       </w:pPr>
     </w:lvl>
   </w:abstractNum>
-  <w:abstractNum w:abstractNumId="991">
-    <w:nsid w:val="7c14604a"/>
-    <w:multiLevelType w:val="multilevel"/>
-    <w:lvl w:ilvl="0">
-      <w:numFmt w:val="bullet"/>
-      <w:lvlText w:val="•"/>
-      <w:lvlJc w:val="left"/>
-      <w:pPr>
-        <w:tabs>
-          <w:tab w:val="num" w:pos="0"/>
-        </w:tabs>
-        <w:ind w:left="480" w:hanging="480"/>
-      </w:pPr>
-    </w:lvl>
-    <w:lvl w:ilvl="1">
-      <w:numFmt w:val="bullet"/>
-      <w:lvlText w:val="–"/>
-      <w:lvlJc w:val="left"/>
-      <w:pPr>
-        <w:tabs>
-          <w:tab w:val="num" w:pos="720"/>
-        </w:tabs>
-        <w:ind w:left="1200" w:hanging="480"/>
-      </w:pPr>
-    </w:lvl>
-    <w:lvl w:ilvl="2">
-      <w:numFmt w:val="bullet"/>
-      <w:lvlText w:val="•"/>
-      <w:lvlJc w:val="left"/>
-      <w:pPr>
-        <w:tabs>
-          <w:tab w:val="num" w:pos="1440"/>
-        </w:tabs>
-        <w:ind w:left="1920" w:hanging="480"/>
-      </w:pPr>
-    </w:lvl>
-    <w:lvl w:ilvl="3">
-      <w:numFmt w:val="bullet"/>
-      <w:lvlText w:val="–"/>
-      <w:lvlJc w:val="left"/>
-      <w:pPr>
-        <w:tabs>
-          <w:tab w:val="num" w:pos="2160"/>
-        </w:tabs>
-        <w:ind w:left="2640" w:hanging="480"/>
-      </w:pPr>
-    </w:lvl>
-    <w:lvl w:ilvl="4">
-      <w:numFmt w:val="bullet"/>
-      <w:lvlText w:val="•"/>
-      <w:lvlJc w:val="left"/>
-      <w:pPr>
-        <w:tabs>
-          <w:tab w:val="num" w:pos="2880"/>
-        </w:tabs>
-        <w:ind w:left="3360" w:hanging="480"/>
-      </w:pPr>
-    </w:lvl>
-    <w:lvl w:ilvl="5">
-      <w:numFmt w:val="bullet"/>
-      <w:lvlText w:val="–"/>
-      <w:lvlJc w:val="left"/>
-      <w:pPr>
-        <w:tabs>
-          <w:tab w:val="num" w:pos="3600"/>
-        </w:tabs>
-        <w:ind w:left="4080" w:hanging="480"/>
-      </w:pPr>
-    </w:lvl>
-    <w:lvl w:ilvl="6">
-      <w:numFmt w:val="bullet"/>
-      <w:lvlText w:val="•"/>
-      <w:lvlJc w:val="left"/>
-      <w:pPr>
-        <w:tabs>
-          <w:tab w:val="num" w:pos="4320"/>
-        </w:tabs>
-        <w:ind w:left="4800" w:hanging="480"/>
-      </w:pPr>
-    </w:lvl>
-  </w:abstractNum>
   <w:abstractNum w:abstractNumId="99411">
-    <w:nsid w:val="dcb45b26"/>
+    <w:nsid w:val="dc613705"/>
     <w:multiLevelType w:val="multilevel"/>
     <w:lvl w:ilvl="0">
       <w:start w:val="1"/>
@@ -2273,8 +2447,89 @@
       </w:pPr>
     </w:lvl>
   </w:abstractNum>
+  <w:abstractNum w:abstractNumId="991">
+    <w:nsid w:val="5ea64cc7"/>
+    <w:multiLevelType w:val="multilevel"/>
+    <w:lvl w:ilvl="0">
+      <w:numFmt w:val="bullet"/>
+      <w:lvlText w:val="•"/>
+      <w:lvlJc w:val="left"/>
+      <w:pPr>
+        <w:tabs>
+          <w:tab w:val="num" w:pos="0"/>
+        </w:tabs>
+        <w:ind w:left="480" w:hanging="480"/>
+      </w:pPr>
+    </w:lvl>
+    <w:lvl w:ilvl="1">
+      <w:numFmt w:val="bullet"/>
+      <w:lvlText w:val="–"/>
+      <w:lvlJc w:val="left"/>
+      <w:pPr>
+        <w:tabs>
+          <w:tab w:val="num" w:pos="720"/>
+        </w:tabs>
+        <w:ind w:left="1200" w:hanging="480"/>
+      </w:pPr>
+    </w:lvl>
+    <w:lvl w:ilvl="2">
+      <w:numFmt w:val="bullet"/>
+      <w:lvlText w:val="•"/>
+      <w:lvlJc w:val="left"/>
+      <w:pPr>
+        <w:tabs>
+          <w:tab w:val="num" w:pos="1440"/>
+        </w:tabs>
+        <w:ind w:left="1920" w:hanging="480"/>
+      </w:pPr>
+    </w:lvl>
+    <w:lvl w:ilvl="3">
+      <w:numFmt w:val="bullet"/>
+      <w:lvlText w:val="–"/>
+      <w:lvlJc w:val="left"/>
+      <w:pPr>
+        <w:tabs>
+          <w:tab w:val="num" w:pos="2160"/>
+        </w:tabs>
+        <w:ind w:left="2640" w:hanging="480"/>
+      </w:pPr>
+    </w:lvl>
+    <w:lvl w:ilvl="4">
+      <w:numFmt w:val="bullet"/>
+      <w:lvlText w:val="•"/>
+      <w:lvlJc w:val="left"/>
+      <w:pPr>
+        <w:tabs>
+          <w:tab w:val="num" w:pos="2880"/>
+        </w:tabs>
+        <w:ind w:left="3360" w:hanging="480"/>
+      </w:pPr>
+    </w:lvl>
+    <w:lvl w:ilvl="5">
+      <w:numFmt w:val="bullet"/>
+      <w:lvlText w:val="–"/>
+      <w:lvlJc w:val="left"/>
+      <w:pPr>
+        <w:tabs>
+          <w:tab w:val="num" w:pos="3600"/>
+        </w:tabs>
+        <w:ind w:left="4080" w:hanging="480"/>
+      </w:pPr>
+    </w:lvl>
+    <w:lvl w:ilvl="6">
+      <w:numFmt w:val="bullet"/>
+      <w:lvlText w:val="•"/>
+      <w:lvlJc w:val="left"/>
+      <w:pPr>
+        <w:tabs>
+          <w:tab w:val="num" w:pos="4320"/>
+        </w:tabs>
+        <w:ind w:left="4800" w:hanging="480"/>
+      </w:pPr>
+    </w:lvl>
+  </w:abstractNum>
   <w:abstractNum w:abstractNumId="99412">
-    <w:nsid w:val="e1b6d8fc"/>
+    <w:nsid w:val="229343da"/>
     <w:multiLevelType w:val="multilevel"/>
     <w:lvl w:ilvl="0">
       <w:start w:val="2"/>
@@ -2362,7 +2617,7 @@
     </w:lvl>
   </w:abstractNum>
   <w:abstractNum w:abstractNumId="99413">
-    <w:nsid w:val="11153a4d"/>
+    <w:nsid w:val="2a6c35ba"/>
     <w:multiLevelType w:val="multilevel"/>
     <w:lvl w:ilvl="0">
       <w:start w:val="3"/>
@@ -2456,9 +2711,6 @@
     <w:abstractNumId w:val="990"/>
   </w:num>
   <w:num w:numId="1001">
-    <w:abstractNumId w:val="991"/>
-  </w:num>
-  <w:num w:numId="1002">
     <w:abstractNumId w:val="99411"/>
     <w:lvlOverride w:ilvl="0">
       <w:startOverride w:val="1"/>
@@ -2482,13 +2734,13 @@
       <w:startOverride w:val="1"/>
     </w:lvlOverride>
   </w:num>
+  <w:num w:numId="1002">
+    <w:abstractNumId w:val="991"/>
+  </w:num>
   <w:num w:numId="1003">
     <w:abstractNumId w:val="991"/>
   </w:num>
   <w:num w:numId="1004">
-    <w:abstractNumId w:val="991"/>
-  </w:num>
-  <w:num w:numId="1005">
     <w:abstractNumId w:val="99412"/>
     <w:lvlOverride w:ilvl="0">
       <w:startOverride w:val="2"/>
@@ -2512,7 +2764,7 @@
       <w:startOverride w:val="2"/>
     </w:lvlOverride>
   </w:num>
-  <w:num w:numId="1006">
+  <w:num w:numId="1005">
     <w:abstractNumId w:val="99413"/>
     <w:lvlOverride w:ilvl="0">
       <w:startOverride w:val="3"/>
@@ -2536,6 +2788,9 @@
       <w:startOverride w:val="3"/>
     </w:lvlOverride>
   </w:num>
+  <w:num w:numId="1006">
+    <w:abstractNumId w:val="991"/>
+  </w:num>
   <w:num w:numId="1007">
     <w:abstractNumId w:val="991"/>
   </w:num>
@@ -2555,7 +2810,28 @@
     <w:abstractNumId w:val="991"/>
   </w:num>
   <w:num w:numId="1013">
-    <w:abstractNumId w:val="991"/>
+    <w:abstractNumId w:val="99411"/>
+    <w:lvlOverride w:ilvl="0">
+      <w:startOverride w:val="1"/>
+    </w:lvlOverride>
+    <w:lvlOverride w:ilvl="1">
+      <w:startOverride w:val="1"/>
+    </w:lvlOverride>
+    <w:lvlOverride w:ilvl="2">
+      <w:startOverride w:val="1"/>
+    </w:lvlOverride>
+    <w:lvlOverride w:ilvl="3">
+      <w:startOverride w:val="1"/>
+    </w:lvlOverride>
+    <w:lvlOverride w:ilvl="4">
+      <w:startOverride w:val="1"/>
+    </w:lvlOverride>
+    <w:lvlOverride w:ilvl="5">
+      <w:startOverride w:val="1"/>
+    </w:lvlOverride>
+    <w:lvlOverride w:ilvl="6">
+      <w:startOverride w:val="1"/>
+    </w:lvlOverride>
   </w:num>
   <w:num w:numId="1014">
     <w:abstractNumId w:val="99411"/>

</xml_diff>

<commit_message>
Add metadata to the handbook and a cover image
</commit_message>
<xml_diff>
--- a/public/handbook.docx
+++ b/public/handbook.docx
@@ -2279,7 +2279,7 @@
     </w:lvl>
   </w:abstractNum>
   <w:abstractNum w:abstractNumId="990">
-    <w:nsid w:val="76eec1b6"/>
+    <w:nsid w:val="c9ef268b"/>
     <w:multiLevelType w:val="multilevel"/>
     <w:lvl w:ilvl="0">
       <w:numFmt w:val="bullet"/>
@@ -2360,7 +2360,7 @@
     </w:lvl>
   </w:abstractNum>
   <w:abstractNum w:abstractNumId="99411">
-    <w:nsid w:val="dc613705"/>
+    <w:nsid w:val="5848201e"/>
     <w:multiLevelType w:val="multilevel"/>
     <w:lvl w:ilvl="0">
       <w:start w:val="1"/>
@@ -2448,7 +2448,7 @@
     </w:lvl>
   </w:abstractNum>
   <w:abstractNum w:abstractNumId="991">
-    <w:nsid w:val="5ea64cc7"/>
+    <w:nsid w:val="66ec6f18"/>
     <w:multiLevelType w:val="multilevel"/>
     <w:lvl w:ilvl="0">
       <w:numFmt w:val="bullet"/>
@@ -2529,7 +2529,7 @@
     </w:lvl>
   </w:abstractNum>
   <w:abstractNum w:abstractNumId="99412">
-    <w:nsid w:val="229343da"/>
+    <w:nsid w:val="3b829416"/>
     <w:multiLevelType w:val="multilevel"/>
     <w:lvl w:ilvl="0">
       <w:start w:val="2"/>
@@ -2617,7 +2617,7 @@
     </w:lvl>
   </w:abstractNum>
   <w:abstractNum w:abstractNumId="99413">
-    <w:nsid w:val="2a6c35ba"/>
+    <w:nsid w:val="c4525828"/>
     <w:multiLevelType w:val="multilevel"/>
     <w:lvl w:ilvl="0">
       <w:start w:val="3"/>

</xml_diff>

<commit_message>
Hack to make the handbook hidden on the webpage.
</commit_message>
<xml_diff>
--- a/public/handbook.docx
+++ b/public/handbook.docx
@@ -2279,7 +2279,7 @@
     </w:lvl>
   </w:abstractNum>
   <w:abstractNum w:abstractNumId="990">
-    <w:nsid w:val="c9ef268b"/>
+    <w:nsid w:val="7239c306"/>
     <w:multiLevelType w:val="multilevel"/>
     <w:lvl w:ilvl="0">
       <w:numFmt w:val="bullet"/>
@@ -2360,7 +2360,7 @@
     </w:lvl>
   </w:abstractNum>
   <w:abstractNum w:abstractNumId="99411">
-    <w:nsid w:val="5848201e"/>
+    <w:nsid w:val="1e01650a"/>
     <w:multiLevelType w:val="multilevel"/>
     <w:lvl w:ilvl="0">
       <w:start w:val="1"/>
@@ -2448,7 +2448,7 @@
     </w:lvl>
   </w:abstractNum>
   <w:abstractNum w:abstractNumId="991">
-    <w:nsid w:val="66ec6f18"/>
+    <w:nsid w:val="252c76ae"/>
     <w:multiLevelType w:val="multilevel"/>
     <w:lvl w:ilvl="0">
       <w:numFmt w:val="bullet"/>
@@ -2529,7 +2529,7 @@
     </w:lvl>
   </w:abstractNum>
   <w:abstractNum w:abstractNumId="99412">
-    <w:nsid w:val="3b829416"/>
+    <w:nsid w:val="b7c87e88"/>
     <w:multiLevelType w:val="multilevel"/>
     <w:lvl w:ilvl="0">
       <w:start w:val="2"/>
@@ -2617,7 +2617,7 @@
     </w:lvl>
   </w:abstractNum>
   <w:abstractNum w:abstractNumId="99413">
-    <w:nsid w:val="c4525828"/>
+    <w:nsid w:val="d990039b"/>
     <w:multiLevelType w:val="multilevel"/>
     <w:lvl w:ilvl="0">
       <w:start w:val="3"/>

</xml_diff>

<commit_message>
fix link on handbook
</commit_message>
<xml_diff>
--- a/public/handbook.docx
+++ b/public/handbook.docx
@@ -3099,7 +3099,7 @@
     </w:lvl>
   </w:abstractNum>
   <w:abstractNum w:abstractNumId="990">
-    <w:nsid w:val="f1d3a93b"/>
+    <w:nsid w:val="8708966e"/>
     <w:multiLevelType w:val="multilevel"/>
     <w:lvl w:ilvl="0">
       <w:numFmt w:val="bullet"/>
@@ -3180,7 +3180,7 @@
     </w:lvl>
   </w:abstractNum>
   <w:abstractNum w:abstractNumId="99411">
-    <w:nsid w:val="bfb5f46e"/>
+    <w:nsid w:val="e32cbd27"/>
     <w:multiLevelType w:val="multilevel"/>
     <w:lvl w:ilvl="0">
       <w:start w:val="1"/>
@@ -3268,7 +3268,7 @@
     </w:lvl>
   </w:abstractNum>
   <w:abstractNum w:abstractNumId="991">
-    <w:nsid w:val="f2ca4d0c"/>
+    <w:nsid w:val="202c6626"/>
     <w:multiLevelType w:val="multilevel"/>
     <w:lvl w:ilvl="0">
       <w:numFmt w:val="bullet"/>
@@ -3349,7 +3349,7 @@
     </w:lvl>
   </w:abstractNum>
   <w:abstractNum w:abstractNumId="99412">
-    <w:nsid w:val="f845cfd0"/>
+    <w:nsid w:val="cd021889"/>
     <w:multiLevelType w:val="multilevel"/>
     <w:lvl w:ilvl="0">
       <w:start w:val="2"/>
@@ -3437,7 +3437,7 @@
     </w:lvl>
   </w:abstractNum>
   <w:abstractNum w:abstractNumId="99413">
-    <w:nsid w:val="54f8071d"/>
+    <w:nsid w:val="4c36ac11"/>
     <w:multiLevelType w:val="multilevel"/>
     <w:lvl w:ilvl="0">
       <w:start w:val="3"/>

</xml_diff>

<commit_message>
Fix broken build.. (and remove Hour section)
</commit_message>
<xml_diff>
--- a/public/handbook.docx
+++ b/public/handbook.docx
@@ -2590,15 +2590,134 @@
     </w:p>
     <w:p>
       <w:r>
-        <w:t xml:space="preserve">TODO</w:t>
-      </w:r>
-    </w:p>
-    <w:p>
-      <w:pPr>
-        <w:pStyle w:val="Heading3"/>
-      </w:pPr>
-      <w:bookmarkStart w:id="102" w:name="expenses"/>
-      <w:bookmarkEnd w:id="102"/>
+        <w:t xml:space="preserve">We do our time reporting through the internal tool</w:t>
+      </w:r>
+      <w:r>
+        <w:t xml:space="preserve"> </w:t>
+      </w:r>
+      <w:hyperlink r:id="rId102">
+        <w:r>
+          <w:rPr>
+            <w:rStyle w:val="Link"/>
+          </w:rPr>
+          <w:t xml:space="preserve">Tidsreg</w:t>
+        </w:r>
+      </w:hyperlink>
+      <w:r>
+        <w:t xml:space="preserve">. For each project that we have, there should be a corresponding row were you input the amount of time (in hours) spent on that project per day.</w:t>
+      </w:r>
+    </w:p>
+    <w:p>
+      <w:pPr>
+        <w:pStyle w:val="Heading4"/>
+      </w:pPr>
+      <w:bookmarkStart w:id="103" w:name="project-categories"/>
+      <w:bookmarkEnd w:id="103"/>
+      <w:r>
+        <w:t xml:space="preserve">Project categories</w:t>
+      </w:r>
+    </w:p>
+    <w:p>
+      <w:r>
+        <w:t xml:space="preserve">Projects are grouped by Customer -&gt; Project Name -&gt; Sub Category. Working hours spent on tasks or general office duties not connected to a specific project should be filed under internal time ("Intern Tid"), e.g,</w:t>
+      </w:r>
+    </w:p>
+    <w:p>
+      <w:r>
+        <w:t xml:space="preserve">Trifork AB -&gt; Internal Time -&gt; Non-billable.</w:t>
+      </w:r>
+    </w:p>
+    <w:p>
+      <w:r>
+        <w:t xml:space="preserve">For internal time, please make sure you divide your hours into sub-tasks if you've spent a "significant" amount of time on different assignments. See the section "Custom Description" below for more info.</w:t>
+      </w:r>
+    </w:p>
+    <w:p>
+      <w:r>
+        <w:t xml:space="preserve">For client-facing projects it is very important that you report Billable time as billable. There should exist such a subcategory under each project name. For example:</w:t>
+      </w:r>
+    </w:p>
+    <w:p>
+      <w:r>
+        <w:t xml:space="preserve">Trifork GmbH -&gt; Welath Analysis Tool -&gt; Wealth Analysis Tool -&gt; Analysis -&gt; Billable</w:t>
+      </w:r>
+    </w:p>
+    <w:p>
+      <w:r>
+        <w:t xml:space="preserve">failing to do so means that we as a company will not get compensated (by the customer) for the work you have done. Of course, equally important is that you not report non-billable time as billable.</w:t>
+      </w:r>
+    </w:p>
+    <w:p>
+      <w:r>
+        <w:t xml:space="preserve">See the next section for instructions on how to add/find the correct project to your Tidsreg.</w:t>
+      </w:r>
+    </w:p>
+    <w:p>
+      <w:pPr>
+        <w:pStyle w:val="Heading4"/>
+      </w:pPr>
+      <w:bookmarkStart w:id="104" w:name="finding-adding-a-project-to-tidsreg"/>
+      <w:bookmarkEnd w:id="104"/>
+      <w:r>
+        <w:t xml:space="preserve">Finding / Adding a Project to Tidsreg</w:t>
+      </w:r>
+    </w:p>
+    <w:p>
+      <w:r>
+        <w:t xml:space="preserve">A new project can be added if it isn't listed in the Tidsreg table yet. On the top of the page there is a drop down-menu / search field that can be used to find the missing project (that is, as soon as the project manager has had time to create it). Use the "shuffle"-icon on the far right to toggle between the search field and drop down-menu functionality.</w:t>
+      </w:r>
+    </w:p>
+    <w:p>
+      <w:r>
+        <w:t xml:space="preserve">Typing e.g "Intern tid" or "Internal time" in the search field should give you a list of options to choose from.</w:t>
+      </w:r>
+    </w:p>
+    <w:p>
+      <w:pPr>
+        <w:pStyle w:val="Heading5"/>
+      </w:pPr>
+      <w:bookmarkStart w:id="105" w:name="custom-description"/>
+      <w:bookmarkEnd w:id="105"/>
+      <w:r>
+        <w:t xml:space="preserve">Custom Description</w:t>
+      </w:r>
+    </w:p>
+    <w:p>
+      <w:r>
+        <w:t xml:space="preserve">For all new project entries you can add a custom description through the link "edit voucher text" appearing immediately the project name.</w:t>
+      </w:r>
+    </w:p>
+    <w:p>
+      <w:r>
+        <w:t xml:space="preserve">This is useful especially when adding small "Internal Time"-tasks where you can more specifically define what you were doing, e.g "trifork.se website" or "GOTO night preparation" etc.</w:t>
+      </w:r>
+    </w:p>
+    <w:p>
+      <w:pPr>
+        <w:pStyle w:val="Heading5"/>
+      </w:pPr>
+      <w:bookmarkStart w:id="106" w:name="long-term-projects"/>
+      <w:bookmarkEnd w:id="106"/>
+      <w:r>
+        <w:t xml:space="preserve">Long-term projects</w:t>
+      </w:r>
+    </w:p>
+    <w:p>
+      <w:r>
+        <w:t xml:space="preserve">By default, projects are added on a per-week basis. This means that once a new week starts, you would have to go through the process of re-adding your projects to Tidsreg (as described in the previous section).</w:t>
+      </w:r>
+    </w:p>
+    <w:p>
+      <w:r>
+        <w:t xml:space="preserve">If instead you would like to have a project persist for a longer time, you can do so by clicking the little star icon that appears to the left of each project name. A filled star means that the project will "stick around" whereas an outlined star will make it dissappear by the end of the week.</w:t>
+      </w:r>
+    </w:p>
+    <w:p>
+      <w:pPr>
+        <w:pStyle w:val="Heading3"/>
+      </w:pPr>
+      <w:bookmarkStart w:id="107" w:name="expenses"/>
+      <w:bookmarkEnd w:id="107"/>
       <w:r>
         <w:t xml:space="preserve">Expenses</w:t>
       </w:r>
@@ -2651,25 +2770,10 @@
     </w:p>
     <w:p>
       <w:pPr>
-        <w:pStyle w:val="Heading4"/>
-      </w:pPr>
-      <w:bookmarkStart w:id="103" w:name="hours"/>
-      <w:bookmarkEnd w:id="103"/>
-      <w:r>
-        <w:t xml:space="preserve">Hours</w:t>
-      </w:r>
-    </w:p>
-    <w:p>
-      <w:r>
-        <w:t xml:space="preserve">TODO</w:t>
-      </w:r>
-    </w:p>
-    <w:p>
-      <w:pPr>
-        <w:pStyle w:val="Heading3"/>
-      </w:pPr>
-      <w:bookmarkStart w:id="104" w:name="traveling-booking"/>
-      <w:bookmarkEnd w:id="104"/>
+        <w:pStyle w:val="Heading3"/>
+      </w:pPr>
+      <w:bookmarkStart w:id="108" w:name="traveling-booking"/>
+      <w:bookmarkEnd w:id="108"/>
       <w:r>
         <w:t xml:space="preserve">Traveling (Booking)</w:t>
       </w:r>
@@ -2715,8 +2819,8 @@
       <w:pPr>
         <w:pStyle w:val="Heading3"/>
       </w:pPr>
-      <w:bookmarkStart w:id="105" w:name="traveling-expenses"/>
-      <w:bookmarkEnd w:id="105"/>
+      <w:bookmarkStart w:id="109" w:name="traveling-expenses"/>
+      <w:bookmarkEnd w:id="109"/>
       <w:r>
         <w:t xml:space="preserve">Traveling (Expenses)</w:t>
       </w:r>
@@ -2730,8 +2834,8 @@
       <w:pPr>
         <w:pStyle w:val="Heading3"/>
       </w:pPr>
-      <w:bookmarkStart w:id="106" w:name="agile-processes"/>
-      <w:bookmarkEnd w:id="106"/>
+      <w:bookmarkStart w:id="110" w:name="agile-processes"/>
+      <w:bookmarkEnd w:id="110"/>
       <w:r>
         <w:t xml:space="preserve">Agile Processes</w:t>
       </w:r>
@@ -2810,8 +2914,8 @@
       <w:pPr>
         <w:pStyle w:val="Heading3"/>
       </w:pPr>
-      <w:bookmarkStart w:id="107" w:name="team-retrospective"/>
-      <w:bookmarkEnd w:id="107"/>
+      <w:bookmarkStart w:id="111" w:name="team-retrospective"/>
+      <w:bookmarkEnd w:id="111"/>
       <w:r>
         <w:t xml:space="preserve">Team Retrospective</w:t>
       </w:r>
@@ -2897,8 +3001,8 @@
       <w:pPr>
         <w:pStyle w:val="Heading3"/>
       </w:pPr>
-      <w:bookmarkStart w:id="108" w:name="team-log"/>
-      <w:bookmarkEnd w:id="108"/>
+      <w:bookmarkStart w:id="112" w:name="team-log"/>
+      <w:bookmarkEnd w:id="112"/>
       <w:r>
         <w:t xml:space="preserve">Team Log</w:t>
       </w:r>
@@ -2912,8 +3016,8 @@
       <w:pPr>
         <w:pStyle w:val="Heading3"/>
       </w:pPr>
-      <w:bookmarkStart w:id="109" w:name="legacy-code"/>
-      <w:bookmarkEnd w:id="109"/>
+      <w:bookmarkStart w:id="113" w:name="legacy-code"/>
+      <w:bookmarkEnd w:id="113"/>
       <w:r>
         <w:t xml:space="preserve">Legacy Code</w:t>
       </w:r>
@@ -2922,8 +3026,8 @@
       <w:pPr>
         <w:pStyle w:val="Heading4"/>
       </w:pPr>
-      <w:bookmarkStart w:id="110" w:name="step-by-step-guide"/>
-      <w:bookmarkEnd w:id="110"/>
+      <w:bookmarkStart w:id="114" w:name="step-by-step-guide"/>
+      <w:bookmarkEnd w:id="114"/>
       <w:r>
         <w:t xml:space="preserve">Step by Step Guide</w:t>
       </w:r>
@@ -2995,8 +3099,8 @@
       <w:pPr>
         <w:pStyle w:val="Heading3"/>
       </w:pPr>
-      <w:bookmarkStart w:id="111" w:name="deployment"/>
-      <w:bookmarkEnd w:id="111"/>
+      <w:bookmarkStart w:id="115" w:name="deployment"/>
+      <w:bookmarkEnd w:id="115"/>
       <w:r>
         <w:t xml:space="preserve">Deployment</w:t>
       </w:r>
@@ -3099,7 +3203,7 @@
     </w:lvl>
   </w:abstractNum>
   <w:abstractNum w:abstractNumId="990">
-    <w:nsid w:val="8708966e"/>
+    <w:nsid w:val="fa3e88af"/>
     <w:multiLevelType w:val="multilevel"/>
     <w:lvl w:ilvl="0">
       <w:numFmt w:val="bullet"/>
@@ -3180,7 +3284,7 @@
     </w:lvl>
   </w:abstractNum>
   <w:abstractNum w:abstractNumId="99411">
-    <w:nsid w:val="e32cbd27"/>
+    <w:nsid w:val="e1bb7984"/>
     <w:multiLevelType w:val="multilevel"/>
     <w:lvl w:ilvl="0">
       <w:start w:val="1"/>
@@ -3268,7 +3372,7 @@
     </w:lvl>
   </w:abstractNum>
   <w:abstractNum w:abstractNumId="991">
-    <w:nsid w:val="202c6626"/>
+    <w:nsid w:val="4814fdec"/>
     <w:multiLevelType w:val="multilevel"/>
     <w:lvl w:ilvl="0">
       <w:numFmt w:val="bullet"/>
@@ -3349,7 +3453,7 @@
     </w:lvl>
   </w:abstractNum>
   <w:abstractNum w:abstractNumId="99412">
-    <w:nsid w:val="cd021889"/>
+    <w:nsid w:val="548b6386"/>
     <w:multiLevelType w:val="multilevel"/>
     <w:lvl w:ilvl="0">
       <w:start w:val="2"/>
@@ -3437,7 +3541,7 @@
     </w:lvl>
   </w:abstractNum>
   <w:abstractNum w:abstractNumId="99413">
-    <w:nsid w:val="4c36ac11"/>
+    <w:nsid w:val="e7358880"/>
     <w:multiLevelType w:val="multilevel"/>
     <w:lvl w:ilvl="0">
       <w:start w:val="3"/>

</xml_diff>

<commit_message>
Fix typo and broken link
</commit_message>
<xml_diff>
--- a/public/handbook.docx
+++ b/public/handbook.docx
@@ -2619,12 +2619,30 @@
     </w:p>
     <w:p>
       <w:r>
-        <w:t xml:space="preserve">Projects are grouped by Customer -&gt; Project Name -&gt; Sub Category. Working hours spent on tasks or general office duties not connected to a specific project should be filed under internal time ("Intern Tid"), e.g,</w:t>
-      </w:r>
-    </w:p>
-    <w:p>
-      <w:r>
-        <w:t xml:space="preserve">Trifork AB -&gt; Internal Time -&gt; Non-billable.</w:t>
+        <w:t xml:space="preserve">Projects are grouped by</w:t>
+      </w:r>
+      <w:r>
+        <w:t xml:space="preserve"> </w:t>
+      </w:r>
+      <w:r>
+        <w:rPr>
+          <w:rStyle w:val="VerbatimChar"/>
+        </w:rPr>
+        <w:t xml:space="preserve">Customer -&gt; Project Name -&gt; Sub Category</w:t>
+      </w:r>
+      <w:r>
+        <w:t xml:space="preserve">. Working hours spent on tasks or general office duties not connected to a specific project should be filed under internal time ("Intern Tid"), e.g,</w:t>
+      </w:r>
+    </w:p>
+    <w:p>
+      <w:r>
+        <w:rPr>
+          <w:rStyle w:val="VerbatimChar"/>
+        </w:rPr>
+        <w:t xml:space="preserve">Trifork AB -&gt; Internal Time -&gt; Non-billable</w:t>
+      </w:r>
+      <w:r>
+        <w:t xml:space="preserve">.</w:t>
       </w:r>
     </w:p>
     <w:p>
@@ -2639,7 +2657,10 @@
     </w:p>
     <w:p>
       <w:r>
-        <w:t xml:space="preserve">Trifork GmbH -&gt; Welath Analysis Tool -&gt; Wealth Analysis Tool -&gt; Analysis -&gt; Billable</w:t>
+        <w:rPr>
+          <w:rStyle w:val="VerbatimChar"/>
+        </w:rPr>
+        <w:t xml:space="preserve">Trifork GmbH -&gt; Wealth Analysis Tool -&gt; Wealth Analysis Tool -&gt; Analysis -&gt; Billable</w:t>
       </w:r>
     </w:p>
     <w:p>
@@ -3203,7 +3224,7 @@
     </w:lvl>
   </w:abstractNum>
   <w:abstractNum w:abstractNumId="990">
-    <w:nsid w:val="fa3e88af"/>
+    <w:nsid w:val="dfd2a628"/>
     <w:multiLevelType w:val="multilevel"/>
     <w:lvl w:ilvl="0">
       <w:numFmt w:val="bullet"/>
@@ -3284,7 +3305,7 @@
     </w:lvl>
   </w:abstractNum>
   <w:abstractNum w:abstractNumId="99411">
-    <w:nsid w:val="e1bb7984"/>
+    <w:nsid w:val="117dfe43"/>
     <w:multiLevelType w:val="multilevel"/>
     <w:lvl w:ilvl="0">
       <w:start w:val="1"/>
@@ -3372,7 +3393,7 @@
     </w:lvl>
   </w:abstractNum>
   <w:abstractNum w:abstractNumId="991">
-    <w:nsid w:val="4814fdec"/>
+    <w:nsid w:val="5ea0e829"/>
     <w:multiLevelType w:val="multilevel"/>
     <w:lvl w:ilvl="0">
       <w:numFmt w:val="bullet"/>
@@ -3453,7 +3474,7 @@
     </w:lvl>
   </w:abstractNum>
   <w:abstractNum w:abstractNumId="99412">
-    <w:nsid w:val="548b6386"/>
+    <w:nsid w:val="f1fd111d"/>
     <w:multiLevelType w:val="multilevel"/>
     <w:lvl w:ilvl="0">
       <w:start w:val="2"/>
@@ -3541,7 +3562,7 @@
     </w:lvl>
   </w:abstractNum>
   <w:abstractNum w:abstractNumId="99413">
-    <w:nsid w:val="e7358880"/>
+    <w:nsid w:val="8d7e45f2"/>
     <w:multiLevelType w:val="multilevel"/>
     <w:lvl w:ilvl="0">
       <w:start w:val="3"/>

</xml_diff>

<commit_message>
Handbook: poofreading for grammer and speling
</commit_message>
<xml_diff>
--- a/public/handbook.docx
+++ b/public/handbook.docx
@@ -14,22 +14,22 @@
     </w:p>
     <w:p>
       <w:r>
-        <w:t xml:space="preserve">You work at Trifork and this is your handbook. The handbook details how we work together, which processes we have established, and tools we prefer to work with. But before we get too much into details you should first understand the purpose of this book</w:t>
-      </w:r>
-    </w:p>
-    <w:p>
-      <w:r>
-        <w:t xml:space="preserve">Just like the world around us, our business is constantly changing and the way we work should reflect that. The handbook is a living document and should be updated often. You should always question its contains but try to follow the guide lines when there is not reason not to do so.</w:t>
-      </w:r>
-    </w:p>
-    <w:p>
-      <w:r>
-        <w:t xml:space="preserve">We have made handbook Open-Source and you can freely distributed to your friends and our clients. The reason we did this was that we believe that be best way to work together is through transparency — The more our clients, team mates, and potential employees know what to expect, the better.</w:t>
-      </w:r>
-    </w:p>
-    <w:p>
-      <w:r>
-        <w:t xml:space="preserve">If you think parts of the handbook is outdated please do not hesitate to send us a pull-request on</w:t>
+        <w:t xml:space="preserve">You work at Trifork, and this is your handbook. The handbook details how we work together, which processes we have established, and the tools we prefer to work with. But before we get too much into details, you should first understand the purpose of this book.</w:t>
+      </w:r>
+    </w:p>
+    <w:p>
+      <w:r>
+        <w:t xml:space="preserve">Just like the world around us, our business is constantly changing, and the way we work should reflect that. This handbook is a living document and should be updated often. You should always question its contents, but try to follow the guidelines when there is no reason not to do so.</w:t>
+      </w:r>
+    </w:p>
+    <w:p>
+      <w:r>
+        <w:t xml:space="preserve">We have made handbook Open Source, and you can freely distribute it to anyone you see fit. We did this because we believe that be best way to work together is through transparency—The more our clients, team-mates, and potential employees know what to expect, the better.</w:t>
+      </w:r>
+    </w:p>
+    <w:p>
+      <w:r>
+        <w:t xml:space="preserve">If you think parts of the handbook are outdated, please do not hesitate to send us a pull request on</w:t>
       </w:r>
       <w:r>
         <w:t xml:space="preserve"> </w:t>
@@ -53,12 +53,21 @@
       <w:bookmarkStart w:id="23" w:name="what-the-handbook-is"/>
       <w:bookmarkEnd w:id="23"/>
       <w:r>
-        <w:t xml:space="preserve">What the handbook IS</w:t>
-      </w:r>
-    </w:p>
-    <w:p>
-      <w:r>
-        <w:t xml:space="preserve">The handbook is an introduction to people (both technical and non-technical) to concepts we work with in our day-to-day business. It also an introduction to our internal tools, e.g. for time registration and calendar. We describe the most common meeting types and it also meant act as a handy look-up reference e.g. for a checklist when setting up a new project.</w:t>
+        <w:t xml:space="preserve">What the handbook</w:t>
+      </w:r>
+      <w:r>
+        <w:t xml:space="preserve"> </w:t>
+      </w:r>
+      <w:r>
+        <w:rPr>
+          <w:i/>
+        </w:rPr>
+        <w:t xml:space="preserve">is</w:t>
+      </w:r>
+    </w:p>
+    <w:p>
+      <w:r>
+        <w:t xml:space="preserve">The handbook is an introduction for people (both technical and non-technical) to the concepts we work with in our day-to-day business. It is also an introduction to our internal tools, e.g. time registration, calendar, etc. It describes the most common meeting types, and also acts as a handy look-up reference e.g. for a checklist when setting up a new project.</w:t>
       </w:r>
     </w:p>
     <w:p>
@@ -68,7 +77,16 @@
       <w:bookmarkStart w:id="24" w:name="what-the-handbook-is-not"/>
       <w:bookmarkEnd w:id="24"/>
       <w:r>
-        <w:t xml:space="preserve">What the handbook IS NOT</w:t>
+        <w:t xml:space="preserve">What the handbook</w:t>
+      </w:r>
+      <w:r>
+        <w:t xml:space="preserve"> </w:t>
+      </w:r>
+      <w:r>
+        <w:rPr>
+          <w:i/>
+        </w:rPr>
+        <w:t xml:space="preserve">is not</w:t>
       </w:r>
     </w:p>
     <w:p>
@@ -80,7 +98,7 @@
       </w:r>
       <w:r>
         <w:rPr>
-          <w:b/>
+          <w:i/>
         </w:rPr>
         <w:t xml:space="preserve">not</w:t>
       </w:r>
@@ -88,7 +106,7 @@
         <w:t xml:space="preserve"> </w:t>
       </w:r>
       <w:r>
-        <w:t xml:space="preserve">about specific technical topics, e.g. recommended frameworks in Java or C#. It will not tell you what Ruby libraries to use, or how to configure PostgreSQL. Any language or framework specific guides should be added to our GitHub account separately from this document.</w:t>
+        <w:t xml:space="preserve">about specific technical topics, e.g. recommended frameworks in Java or C#. It will not tell you what Ruby libraries to use, or how to configure PostgreSQL. Any language– or framework-specific guides should be added to our GitHub account separately from this document.</w:t>
       </w:r>
     </w:p>
     <w:p>
@@ -103,22 +121,22 @@
     </w:p>
     <w:p>
       <w:r>
-        <w:t xml:space="preserve">What it really boils down to is that we believe that to produce good software we have to empower our employees and our clients.</w:t>
-      </w:r>
-    </w:p>
-    <w:p>
-      <w:r>
-        <w:t xml:space="preserve">We have a culture where it is usually better to ask forgiveness that permission — because it gets the job done. That of course does not mean you should throw caution to the wind, but rather think for yourself. You do after all work here because you are an intelligent individual, right?</w:t>
-      </w:r>
-    </w:p>
-    <w:p>
-      <w:r>
-        <w:t xml:space="preserve">At Trifork we are all about transparency. That means we don't hide negative stuff, we "call a spade a spade" and don't beat around the bush.</w:t>
-      </w:r>
-    </w:p>
-    <w:p>
-      <w:r>
-        <w:t xml:space="preserve">This means our client's should know when an error occurs, the level maintainability and technical debt in the codebase, workaround and general suboptimal stuff. No piece of software is ever perfect, and this fact is better faced head on. Having a client or Project Manager that is well-informed and in the loop, enables them to make the right decision and is always the best way to go.</w:t>
+        <w:t xml:space="preserve">What it really boils down to, is that we believe that to produce good software, we have to empower our employees and our clients.</w:t>
+      </w:r>
+    </w:p>
+    <w:p>
+      <w:r>
+        <w:t xml:space="preserve">We have a culture where it is usually better to ask forgiveness than permission—because it gets the job done. This of course does not mean you should throw caution to the wind, but rather think for yourself. You do after all work here because you are an intelligent individual, right?</w:t>
+      </w:r>
+    </w:p>
+    <w:p>
+      <w:r>
+        <w:t xml:space="preserve">At Trifork, we are all about transparency. That means we don't hide negative stuff, we "call a spade a spade" and don't beat around the bush.</w:t>
+      </w:r>
+    </w:p>
+    <w:p>
+      <w:r>
+        <w:t xml:space="preserve">This means our clients should know when an error occurs, the level of maintainability and technical debt in the codebase, workarounds and general suboptimal stuff. No piece of software is ever perfect, and this fact is better faced head on. Having a client or project manager who is well-informed and in the loop, enables them to make the right decision, and that is always the best way to go.</w:t>
       </w:r>
     </w:p>
     <w:p>
@@ -133,17 +151,17 @@
     </w:p>
     <w:p>
       <w:r>
-        <w:t xml:space="preserve">We make most of our money building products for our clients. In that sense we are not your run-of-the-mill consultants since we do very little on-site, six month, "Body Shopping" assignments. We do most our work at our office, allowing us to be efficient and work with collective knowledge of our colleagues at our immediate disposal.</w:t>
-      </w:r>
-    </w:p>
-    <w:p>
-      <w:r>
-        <w:t xml:space="preserve">No matter the assignment the goal is always to produce something great. We want to help our clients make the right choices. We are on the forefront of technology, usually knowing what is just over the hill, while our clients are not.</w:t>
-      </w:r>
-    </w:p>
-    <w:p>
-      <w:r>
-        <w:t xml:space="preserve">This can be a huge benefit for our client's, and is one of the main reasons that they pick us to help them push the envelope. We are there to help them produce great software.</w:t>
+        <w:t xml:space="preserve">We make most of our money building products for our clients. In that sense, we are not your run-of-the-mill consultants, since we do very little on-site, six-month, "Body Shopping" assignments. We do most our work at our office, allowing us to be efficient and work, with the collective knowledge of our colleagues at our immediate disposal.</w:t>
+      </w:r>
+    </w:p>
+    <w:p>
+      <w:r>
+        <w:t xml:space="preserve">No matter the assignment, the goal is always to produce something great. We want to help our clients make the right choices. We are at the forefront of technology, usually knowing what is just over the hill, while usually, our clients are not.</w:t>
+      </w:r>
+    </w:p>
+    <w:p>
+      <w:r>
+        <w:t xml:space="preserve">This can be a huge benefit for our clients, and is one of the main reasons that they pick us to help them push the envelope. We are there to help them produce great software.</w:t>
       </w:r>
     </w:p>
     <w:p>
@@ -173,12 +191,12 @@
     </w:p>
     <w:p>
       <w:r>
-        <w:t xml:space="preserve">In Trifork we strongly believe that developers should be empowered to create software in on their platform of their choice, using the the tools of their choice with which they are their most productive. We call this a Low Governance Environment. Having free hands to pick and choose fosters creativity an ensures that we remain productive and at the forefront of technology. On the other hand it also has a tendency to generate a lot of fragmentation and hard to collaborate across teams. Therefore this Handbook.</w:t>
-      </w:r>
-    </w:p>
-    <w:p>
-      <w:r>
-        <w:t xml:space="preserve">If you want to use another technology than those found here, you are encouraged to do so, but don't base your entire application on it or any crucial components. Instead consider using trial technologies as non-central components and spikes.</w:t>
+        <w:t xml:space="preserve">At Trifork, we strongly believe that developers should be empowered to create software on the platform of their choice, using the tools of their choice, with which they are their most productive. We call this a Low Governance Environment. Having free hands to pick and choose fosters creativity, and ensures that we remain productive and at the forefront of technology. On the other hand, it also has a tendency to generate a lot of fragmentation and makes it harder to collaborate across teams. Hence, this Handbook.</w:t>
+      </w:r>
+    </w:p>
+    <w:p>
+      <w:r>
+        <w:t xml:space="preserve">If you want to use another technology than those found here, you are welcome to do so, but don't base your entire application—or any crucial components—on it. Instead, consider using trial technologies as non-central components and spikes, at least until their benefits are proven.</w:t>
       </w:r>
     </w:p>
     <w:p>
@@ -222,12 +240,12 @@
         </w:numPr>
       </w:pPr>
       <w:r>
-        <w:t xml:space="preserve">Defining and testing a set hypotheses.</w:t>
-      </w:r>
-    </w:p>
-    <w:p>
-      <w:r>
-        <w:t xml:space="preserve">This was important in that it allowed us to follow what we saw and learnt rather than simply following assumptions or common beliefs about the customers.</w:t>
+        <w:t xml:space="preserve">Defining and testing a set of hypotheses</w:t>
+      </w:r>
+    </w:p>
+    <w:p>
+      <w:r>
+        <w:t xml:space="preserve">This is important, in that it allows us to follow what we saw and learnt, rather than simply following assumptions or common beliefs about the customers.</w:t>
       </w:r>
     </w:p>
     <w:p>
@@ -244,7 +262,12 @@
     </w:p>
     <w:p>
       <w:r>
-        <w:t xml:space="preserve">Information Gathering / Interviews / Sketches / Artifacts Cognitive vs Emotional Empathy</w:t>
+        <w:t xml:space="preserve">Information-Gathering / Interviews / Sketches / Artefacts</w:t>
+      </w:r>
+    </w:p>
+    <w:p>
+      <w:r>
+        <w:t xml:space="preserve">Cognitive vs. Emotional Empathy</w:t>
       </w:r>
     </w:p>
     <w:p>
@@ -259,7 +282,7 @@
     </w:p>
     <w:p>
       <w:r>
-        <w:t xml:space="preserve">This combined with the Client's Hypothesis lead to insight.</w:t>
+        <w:t xml:space="preserve">This, combined with the Client's Hypothesis leads to insight.</w:t>
       </w:r>
     </w:p>
     <w:p>
@@ -276,7 +299,7 @@
     </w:p>
     <w:p>
       <w:r>
-        <w:t xml:space="preserve">The question is "how do we build something fantastic".</w:t>
+        <w:t xml:space="preserve">The question is "How do we build something fantastic?"</w:t>
       </w:r>
     </w:p>
     <w:p>
@@ -286,7 +309,7 @@
     </w:p>
     <w:p>
       <w:r>
-        <w:t xml:space="preserve">We are now confident that we are solving the right problem we set a limited amount of time and start to develop a solution.</w:t>
+        <w:t xml:space="preserve">We are now confident that we are solving the right problem; we set a limited amount of time and start to develop a solution.</w:t>
       </w:r>
     </w:p>
     <w:p>
@@ -303,17 +326,112 @@
     </w:p>
     <w:p>
       <w:r>
-        <w:t xml:space="preserve">Paper or HTML</w:t>
-      </w:r>
-    </w:p>
-    <w:p>
-      <w:r>
-        <w:t xml:space="preserve">HTML - Dislike Colors - Slower - Scales - WOrking at a distance</w:t>
-      </w:r>
-    </w:p>
-    <w:p>
-      <w:r>
-        <w:t xml:space="preserve">Paper - Abstract - Focus on features - Quick</w:t>
+        <w:t xml:space="preserve">Paper or HTML?</w:t>
+      </w:r>
+    </w:p>
+    <w:p>
+      <w:pPr>
+        <w:pStyle w:val="SourceCode"/>
+      </w:pPr>
+      <w:r>
+        <w:rPr>
+          <w:rStyle w:val="VerbatimChar"/>
+        </w:rPr>
+        <w:t xml:space="preserve">HTML</w:t>
+      </w:r>
+    </w:p>
+    <w:p>
+      <w:pPr>
+        <w:pStyle w:val="Compact"/>
+        <w:numPr>
+          <w:numId w:val="1006"/>
+          <w:ilvl w:val="0"/>
+        </w:numPr>
+      </w:pPr>
+      <w:r>
+        <w:t xml:space="preserve">Dislike Colours</w:t>
+      </w:r>
+    </w:p>
+    <w:p>
+      <w:pPr>
+        <w:pStyle w:val="Compact"/>
+        <w:numPr>
+          <w:numId w:val="1006"/>
+          <w:ilvl w:val="0"/>
+        </w:numPr>
+      </w:pPr>
+      <w:r>
+        <w:t xml:space="preserve">Slower</w:t>
+      </w:r>
+    </w:p>
+    <w:p>
+      <w:pPr>
+        <w:pStyle w:val="Compact"/>
+        <w:numPr>
+          <w:numId w:val="1006"/>
+          <w:ilvl w:val="0"/>
+        </w:numPr>
+      </w:pPr>
+      <w:r>
+        <w:t xml:space="preserve">Scales</w:t>
+      </w:r>
+    </w:p>
+    <w:p>
+      <w:pPr>
+        <w:numPr>
+          <w:numId w:val="1006"/>
+          <w:ilvl w:val="0"/>
+        </w:numPr>
+      </w:pPr>
+      <w:r>
+        <w:t xml:space="preserve">Working at a distance</w:t>
+      </w:r>
+    </w:p>
+    <w:p>
+      <w:pPr>
+        <w:pStyle w:val="Compact"/>
+        <w:numPr>
+          <w:numId w:val="1000"/>
+          <w:ilvl w:val="0"/>
+        </w:numPr>
+      </w:pPr>
+      <w:r>
+        <w:t xml:space="preserve">Paper</w:t>
+      </w:r>
+    </w:p>
+    <w:p>
+      <w:pPr>
+        <w:pStyle w:val="Compact"/>
+        <w:numPr>
+          <w:numId w:val="1006"/>
+          <w:ilvl w:val="0"/>
+        </w:numPr>
+      </w:pPr>
+      <w:r>
+        <w:t xml:space="preserve">Abstract</w:t>
+      </w:r>
+    </w:p>
+    <w:p>
+      <w:pPr>
+        <w:pStyle w:val="Compact"/>
+        <w:numPr>
+          <w:numId w:val="1006"/>
+          <w:ilvl w:val="0"/>
+        </w:numPr>
+      </w:pPr>
+      <w:r>
+        <w:t xml:space="preserve">Focus on features</w:t>
+      </w:r>
+    </w:p>
+    <w:p>
+      <w:pPr>
+        <w:numPr>
+          <w:numId w:val="1006"/>
+          <w:ilvl w:val="0"/>
+        </w:numPr>
+      </w:pPr>
+      <w:r>
+        <w:t xml:space="preserve">Quick</w:t>
       </w:r>
     </w:p>
     <w:p>
@@ -328,7 +446,7 @@
     </w:p>
     <w:p>
       <w:r>
-        <w:t xml:space="preserve">We work at a sustainable pace. This means that we</w:t>
+        <w:t xml:space="preserve">We work at a sustainable pace. This means that we do our best to stick to 40 hours a week, 8 hours per day, and plan our sprints this way. From time to time, it may be necessary to work more, or you may want to stay longer because you're "in the Zone", which is why we have flexible working hours.</w:t>
       </w:r>
     </w:p>
     <w:p>
@@ -373,37 +491,37 @@
     </w:p>
     <w:p>
       <w:r>
-        <w:t xml:space="preserve">TODO: JIRA, Trello, etc.</w:t>
+        <w:t xml:space="preserve">Currently, we use JIRA for our project– and task-tracking. There is no such thing as a task outside of JIRA (i.e. that mail the project manager sent that asks if you could "just quickly do X" doesn't, in fact, exist and is only a figment of your imagination).</w:t>
       </w:r>
     </w:p>
     <w:p>
       <w:pPr>
         <w:pStyle w:val="Heading2"/>
       </w:pPr>
-      <w:bookmarkStart w:id="35" w:name="knowledge-sharing"/>
+      <w:bookmarkStart w:id="35" w:name="sharing-knowledge"/>
       <w:bookmarkEnd w:id="35"/>
       <w:r>
-        <w:t xml:space="preserve">Knowledge Sharing</w:t>
-      </w:r>
-    </w:p>
-    <w:p>
-      <w:r>
-        <w:t xml:space="preserve">At Trifork we dedicate time to learn, improve and evolve. We all want to become better at what we do, and luckily we are surrounded with intelligent people that can teach us stuff. Now, if we don't learn from each other we end up doing the same mistakes over and over not even knowing that there are better ways to do it.</w:t>
-      </w:r>
-    </w:p>
-    <w:p>
-      <w:r>
-        <w:t xml:space="preserve">Everyone aim should aim to spend at least 10% of their time teaching others. This is an investment, but one we cannot afford not to do! We need to pull everyone up to our high level of quality and professionalism.</w:t>
-      </w:r>
-    </w:p>
-    <w:p>
-      <w:r>
-        <w:t xml:space="preserve">Teaching can mean many things, and there are many ways to help others become better. First of just doing Pair Programming is a very productive and fun learning experience. You could also, write a blog entry do a Tech Talk, contribute to the handbook, write a language guide or framework guide for the company, or prepare a GOTO; Night.</w:t>
-      </w:r>
-    </w:p>
-    <w:p>
-      <w:r>
-        <w:t xml:space="preserve">In this section we describe some of the ways we can help each other improve.</w:t>
+        <w:t xml:space="preserve">Sharing Knowledge</w:t>
+      </w:r>
+    </w:p>
+    <w:p>
+      <w:r>
+        <w:t xml:space="preserve">At Trifork, we dedicate time to learn, improve and evolve. We all want to become better at what we do, and luckily we are surrounded with intelligent people who can teach us stuff. Now, if we don't learn from each other, we end up making the same mistakes over and over, not even knowing that there are better ways to do it.</w:t>
+      </w:r>
+    </w:p>
+    <w:p>
+      <w:r>
+        <w:t xml:space="preserve">Everyone's aim should aim to spend at least 10% of their time teaching others. This is an investment, but one we cannot afford not to make! We need to pull everyone up to our high level of quality and professionalism.</w:t>
+      </w:r>
+    </w:p>
+    <w:p>
+      <w:r>
+        <w:t xml:space="preserve">Teaching can mean many things, and there are many ways to help others become better. First off, just doing pair programming is a very productive and fun learning experience. You could also write a blog entry, do a Tech Talk, contribute to this Handbook, write a language guide or framework guide for the company, or prepare a GOTO; Night.</w:t>
+      </w:r>
+    </w:p>
+    <w:p>
+      <w:r>
+        <w:t xml:space="preserve">In this section, we describe some of the ways we can help each other improve.</w:t>
       </w:r>
     </w:p>
     <w:p>
@@ -488,22 +606,22 @@
     </w:p>
     <w:p>
       <w:r>
-        <w:t xml:space="preserve">We keep track of our applicants in JIRA. When we receive an application it is entered into JIRA so we can keep track of the progress.</w:t>
-      </w:r>
-    </w:p>
-    <w:p>
-      <w:r>
-        <w:t xml:space="preserve">Our Manager, Thomas, is responsible for the hiring process. He makes sure that we reply to everyone as soon as we can. We want to keep our standards high and Thomas also leads most interviews and ensures that the applications are up to the task.</w:t>
-      </w:r>
-    </w:p>
-    <w:p>
-      <w:r>
-        <w:t xml:space="preserve">Evaluating applications is a joint activity and team members are asked to help take a look at the applicant's CV and any code samples supplied.</w:t>
-      </w:r>
-    </w:p>
-    <w:p>
-      <w:r>
-        <w:t xml:space="preserve">We either send them a kind rejection stating why they didn't make the cut, or invite them in for a meet-and-greet session. Either way the will be moved to a new column in the JIRA board.</w:t>
+        <w:t xml:space="preserve">We keep track of our applicants in JIRA. When we receive an application, it is entered into JIRA so we can keep track of the progress.</w:t>
+      </w:r>
+    </w:p>
+    <w:p>
+      <w:r>
+        <w:t xml:space="preserve">Our Manager, Thomas, is responsible for the hiring process. He makes sure that we reply to everyone as soon as we can. We want to keep our standards high, and Thomas also leads most interviews and ensures that the applicants are up to the task.</w:t>
+      </w:r>
+    </w:p>
+    <w:p>
+      <w:r>
+        <w:t xml:space="preserve">Evaluating applications is a joint activity, and team members are asked to help take a look at the applicant's CV and any code samples supplied.</w:t>
+      </w:r>
+    </w:p>
+    <w:p>
+      <w:r>
+        <w:t xml:space="preserve">We either send them a kind rejection stating why they didn't make the cut, or invite them in for a meet-and-greet session. Either way, the will be moved to a new column in the JIRA board.</w:t>
       </w:r>
     </w:p>
     <w:p>
@@ -513,17 +631,17 @@
       <w:bookmarkStart w:id="42" w:name="meet-and-greet-session"/>
       <w:bookmarkEnd w:id="42"/>
       <w:r>
-        <w:t xml:space="preserve">Meet and Greet Session</w:t>
-      </w:r>
-    </w:p>
-    <w:p>
-      <w:r>
-        <w:t xml:space="preserve">The meet and greet is the first session and is a chance for us and the applicants to asses each other. Will the applicant fit our culture, does the applicant find the work we do a interesting, and so on. We also discuss Trifork's way of working and ask a few questions about the applicant's resume. This session will usually be done using Google Hangouts or Skype and last about 30 mins.</w:t>
-      </w:r>
-    </w:p>
-    <w:p>
-      <w:r>
-        <w:t xml:space="preserve">We also require that all applicants complete a Personality Test. The test is emailed to the applicant. It is two pages long and takes about 10 mins. to complete.</w:t>
+        <w:t xml:space="preserve">Meet-and-Greet Session</w:t>
+      </w:r>
+    </w:p>
+    <w:p>
+      <w:r>
+        <w:t xml:space="preserve">The meet-and-greet is the first session, and is a chance for us and the applicants to asses each other. Will the applicant fit our culture? Does the applicant find the work we do interesting? And so on. We also discuss Trifork's way of working, and ask a few questions about the applicant's CV. This session will usually be done using Google Hangouts or Skype and last about 30 mins.</w:t>
+      </w:r>
+    </w:p>
+    <w:p>
+      <w:r>
+        <w:t xml:space="preserve">We also require that all applicants complete a personality test. The test is emailed to the applicant, is two pages long, and takes about 10 minutes to complete.</w:t>
       </w:r>
     </w:p>
     <w:p>
@@ -538,7 +656,7 @@
     </w:p>
     <w:p>
       <w:r>
-        <w:t xml:space="preserve">The next step is to swing by the office and have a technical discussion with one or two people from our team. We have a prepared list of general questions about computer science, as well as one for Web Development, iOS and Android and one for Enterprise Java, etc.</w:t>
+        <w:t xml:space="preserve">The next step is to swing by the office and have a technical discussion with one or two people from our team. We have a prepared list of general questions about computer science, web development, iOS and Android, Enterprise Java, etc.</w:t>
       </w:r>
     </w:p>
     <w:p>
@@ -553,12 +671,12 @@
     </w:p>
     <w:p>
       <w:r>
-        <w:t xml:space="preserve">The final step is for the applicant to spend a full day with the team. We will pay for any travel and hotel expenses that may apply. This will usually be a Friday and you will be pair programming with one of team members.</w:t>
-      </w:r>
-    </w:p>
-    <w:p>
-      <w:r>
-        <w:t xml:space="preserve">This way the applicant gets a real idea about what we work with and what the atmosphere is like at the office. And we get to see how the applicant deals with a real job situation.</w:t>
+        <w:t xml:space="preserve">The final step is for the applicant to spend a full day with the team. We will pay for any travel and hotel expenses that may apply. This will usually be a Friday and they will be pair programming with one of team members.</w:t>
+      </w:r>
+    </w:p>
+    <w:p>
+      <w:r>
+        <w:t xml:space="preserve">This way the applicant gets a real idea about what we work with and what the atmosphere is like at the office, and we get to see how the applicant deals with a real job situation.</w:t>
       </w:r>
     </w:p>
     <w:p>
@@ -573,7 +691,7 @@
     </w:p>
     <w:p>
       <w:r>
-        <w:t xml:space="preserve">Trifork's CEO, Jørn Larsen, has the final word about any new hire. We will send him the Resume, Grades and Results of the Personality Test. If all parties agree that it is a good fit. You will receive a contract for digital signing on</w:t>
+        <w:t xml:space="preserve">Trifork's CEO, Jørn Larsen, has the final word about any new hire. We will send him the CV, grades and results of the personality test. If all parties agree that it is a good fit, the applicant will receive a contract for digital signing on</w:t>
       </w:r>
       <w:r>
         <w:t xml:space="preserve"> </w:t>
@@ -592,7 +710,7 @@
     </w:p>
     <w:p>
       <w:r>
-        <w:t xml:space="preserve">Once the contract is signed we create a new employee account and you get a new company email assigned. It will be comprised of your initials followed by</w:t>
+        <w:t xml:space="preserve">Once the contract is signed, we create a new employee account and our new colleague gets a new company email assigned. It will be comprised of their initials followed by</w:t>
       </w:r>
       <w:r>
         <w:t xml:space="preserve"> </w:t>
@@ -619,40 +737,12 @@
     </w:p>
     <w:p>
       <w:r>
-        <w:t xml:space="preserve">One your first day you are welcomed into the team. We assign a mentor to you how will help you get settled in. By now you should have received a Welcome Email with your username and initial password -- which you will have to change when you first log in.</w:t>
-      </w:r>
-    </w:p>
-    <w:p>
-      <w:r>
-        <w:t xml:space="preserve">You should spend your first day getting to know people, setting up your computer (if you have received one yet) and familiarizing yourself with our internal services like</w:t>
-      </w:r>
-      <w:r>
-        <w:t xml:space="preserve"> </w:t>
-      </w:r>
-      <w:hyperlink r:id="rId48">
-        <w:r>
-          <w:rPr>
-            <w:rStyle w:val="Link"/>
-          </w:rPr>
-          <w:t xml:space="preserve">webmail</w:t>
-        </w:r>
-      </w:hyperlink>
-      <w:r>
-        <w:t xml:space="preserve">,</w:t>
-      </w:r>
-      <w:r>
-        <w:t xml:space="preserve"> </w:t>
-      </w:r>
-      <w:hyperlink r:id="rId48">
-        <w:r>
-          <w:rPr>
-            <w:rStyle w:val="Link"/>
-          </w:rPr>
-          <w:t xml:space="preserve">calendar</w:t>
-        </w:r>
-      </w:hyperlink>
-      <w:r>
-        <w:t xml:space="preserve">, and time registration.</w:t>
+        <w:t xml:space="preserve">One your first day, you are welcomed into the team. We assign a mentor to you who will help you get settled in. By now, you should have received a welcome email with your username and initial password—which you will have to change when you first log in.</w:t>
+      </w:r>
+    </w:p>
+    <w:p>
+      <w:r>
+        <w:t xml:space="preserve">You should spend your first day getting to know people, setting up your computer (if you have received one yet) and familiarizing yourself with our internal services like webmail, calendar, and time registration.</w:t>
       </w:r>
     </w:p>
     <w:p>
@@ -664,95 +754,110 @@
       <w:pPr>
         <w:pStyle w:val="Heading3"/>
       </w:pPr>
-      <w:bookmarkStart w:id="49" w:name="your-first-week"/>
+      <w:bookmarkStart w:id="48" w:name="your-first-week"/>
+      <w:bookmarkEnd w:id="48"/>
+      <w:r>
+        <w:t xml:space="preserve">Your First Week</w:t>
+      </w:r>
+    </w:p>
+    <w:p>
+      <w:r>
+        <w:t xml:space="preserve">You should have been introduced to the first project that you are going to work on. You should also have made your first commit to this project—it doen't have have to be anything major. You should get a copy of the classic book</w:t>
+      </w:r>
+      <w:r>
+        <w:t xml:space="preserve"> </w:t>
+      </w:r>
+      <w:r>
+        <w:rPr>
+          <w:i/>
+        </w:rPr>
+        <w:t xml:space="preserve">Extreme Programming</w:t>
+      </w:r>
+      <w:r>
+        <w:t xml:space="preserve"> </w:t>
+      </w:r>
+      <w:r>
+        <w:t xml:space="preserve">started reading it. It is a classic, and explains many of the methods that we value highly.</w:t>
+      </w:r>
+    </w:p>
+    <w:p>
+      <w:pPr>
+        <w:pStyle w:val="Heading2"/>
+      </w:pPr>
+      <w:bookmarkStart w:id="49" w:name="management"/>
       <w:bookmarkEnd w:id="49"/>
       <w:r>
-        <w:t xml:space="preserve">Your First Week</w:t>
-      </w:r>
-    </w:p>
-    <w:p>
-      <w:r>
-        <w:t xml:space="preserve">You should have been introduced to the first project that you are going to work on. You should also have made your first commit to this project — it doen't have have to be anything major. You should get a copy of the classic book "Extreme Programming" and gotten started reading it. It is a classic and explains many of the methods that we value highly</w:t>
-      </w:r>
-    </w:p>
-    <w:p>
-      <w:pPr>
-        <w:pStyle w:val="Heading2"/>
-      </w:pPr>
-      <w:bookmarkStart w:id="50" w:name="management"/>
+        <w:t xml:space="preserve">Management</w:t>
+      </w:r>
+    </w:p>
+    <w:p>
+      <w:pPr>
+        <w:pStyle w:val="Heading3"/>
+      </w:pPr>
+      <w:bookmarkStart w:id="50" w:name="salary-review"/>
       <w:bookmarkEnd w:id="50"/>
       <w:r>
-        <w:t xml:space="preserve">Management</w:t>
-      </w:r>
-    </w:p>
-    <w:p>
-      <w:pPr>
-        <w:pStyle w:val="Heading3"/>
-      </w:pPr>
-      <w:bookmarkStart w:id="51" w:name="salary-review"/>
+        <w:t xml:space="preserve">Salary Review</w:t>
+      </w:r>
+    </w:p>
+    <w:p>
+      <w:r>
+        <w:t xml:space="preserve">Salary review is done on a annual basis, usually in August. We encourage our team members to know their market value so we can come to a fair arrangement that all parties can be happy with. It is in the interest of the company to pay people what they are worth. We don't want our employees to discover down the road that they have been under-paid.</w:t>
+      </w:r>
+    </w:p>
+    <w:p>
+      <w:pPr>
+        <w:pStyle w:val="Heading3"/>
+      </w:pPr>
+      <w:bookmarkStart w:id="51" w:name="compensation"/>
       <w:bookmarkEnd w:id="51"/>
       <w:r>
-        <w:t xml:space="preserve">Salary Review</w:t>
-      </w:r>
-    </w:p>
-    <w:p>
-      <w:r>
-        <w:t xml:space="preserve">Salary review is done on a annual basis — usually in August. We encourage our team members to know their market so we can come to a fair arrangement that all parties can be happy with. It is in the interest of the company to pay people what they are worth. We don't want our employees to discover down the road that they have been under-paid.</w:t>
-      </w:r>
-    </w:p>
-    <w:p>
-      <w:pPr>
-        <w:pStyle w:val="Heading3"/>
-      </w:pPr>
-      <w:bookmarkStart w:id="52" w:name="compensation"/>
+        <w:t xml:space="preserve">Compensation</w:t>
+      </w:r>
+    </w:p>
+    <w:p>
+      <w:r>
+        <w:t xml:space="preserve">Compensation can be put together in many ways. You can suggest alternative solutions to just the usual monthly pay-cheque. Be inventive and come up with ideas that will suit your goals and life situation. People with kids tend to want more vacation, while others may be interested in training, or the company sending them to a conference that they are interested in.</w:t>
+      </w:r>
+    </w:p>
+    <w:p>
+      <w:r>
+        <w:t xml:space="preserve">Salary is usually paid out on the 25th of the month. Before Christmas, we pay out salaries a bit earlier.</w:t>
+      </w:r>
+    </w:p>
+    <w:p>
+      <w:pPr>
+        <w:pStyle w:val="Heading3"/>
+      </w:pPr>
+      <w:bookmarkStart w:id="52" w:name="quarterly-review"/>
       <w:bookmarkEnd w:id="52"/>
       <w:r>
-        <w:t xml:space="preserve">Compensation</w:t>
-      </w:r>
-    </w:p>
-    <w:p>
-      <w:r>
-        <w:t xml:space="preserve">Compensation can be put together in many ways. You can suggest alternative solutions to just the usual monthly paycheck. Be inventive and come up with ideas that will suit your goals and life situation. People with kids tend to want more vacation, while others may be interested in training, or the company sending them to a conference that they are interested in.</w:t>
-      </w:r>
-    </w:p>
-    <w:p>
-      <w:r>
-        <w:t xml:space="preserve">Salary is usually paid out on the 25th of the month. Before Christmas we pay out salaries a bit earlier.</w:t>
-      </w:r>
-    </w:p>
-    <w:p>
-      <w:pPr>
-        <w:pStyle w:val="Heading3"/>
-      </w:pPr>
-      <w:bookmarkStart w:id="53" w:name="quarterly-review"/>
+        <w:t xml:space="preserve">Quarterly Review</w:t>
+      </w:r>
+    </w:p>
+    <w:p>
+      <w:r>
+        <w:t xml:space="preserve">We want to make sure you are happy and find your work interesting. Some things can only be said behind closed doors, between you and your manager.</w:t>
+      </w:r>
+    </w:p>
+    <w:p>
+      <w:r>
+        <w:t xml:space="preserve">Even though we have an "Open Door" policy and you should always come to the managing team and let them know if something is wrong, it is important that we also remember to talk on a regular basis. That way small issues don't become big problems.</w:t>
+      </w:r>
+    </w:p>
+    <w:p>
+      <w:pPr>
+        <w:pStyle w:val="Heading3"/>
+      </w:pPr>
+      <w:bookmarkStart w:id="53" w:name="company-credit-card"/>
       <w:bookmarkEnd w:id="53"/>
       <w:r>
-        <w:t xml:space="preserve">Quarterly Review</w:t>
-      </w:r>
-    </w:p>
-    <w:p>
-      <w:r>
-        <w:t xml:space="preserve">We want to make sure you are happy and find your work interesting. Some things can only be said behind closed doors, between you and your manager.</w:t>
-      </w:r>
-    </w:p>
-    <w:p>
-      <w:r>
-        <w:t xml:space="preserve">Even though we have an "Open Door" policy and you should always come to the managing team and let them know if something is wrong, it is important that we also remember to talk on a regular basis. That way small issues don't become big problems.</w:t>
-      </w:r>
-    </w:p>
-    <w:p>
-      <w:pPr>
-        <w:pStyle w:val="Heading3"/>
-      </w:pPr>
-      <w:bookmarkStart w:id="54" w:name="company-credit-card"/>
-      <w:bookmarkEnd w:id="54"/>
-      <w:r>
         <w:t xml:space="preserve">Company Credit Card</w:t>
       </w:r>
     </w:p>
     <w:p>
       <w:r>
-        <w:t xml:space="preserve">If you have a lot of expenses you can get a company credit card. We use Eurocard Gold for our employee cards. You will still have to enter the expenses in our</w:t>
+        <w:t xml:space="preserve">If you have a lot of expenses, you can get a company credit card. We use Eurocard Gold for our employee cards. You will still have to enter the expenses in our</w:t>
       </w:r>
       <w:r>
         <w:t xml:space="preserve"> </w:t>
@@ -766,153 +871,152 @@
         </w:r>
       </w:hyperlink>
       <w:r>
-        <w:t xml:space="preserve"> </w:t>
-      </w:r>
-      <w:r>
-        <w:t xml:space="preserve">but the money will not be transferred from your account for 60 days after your purchase. This allows our payroll team to reimburse you before the money is ever deducted. You should ask your manager for a Eurocard form if you wish to apply for a card. The card can also be used as a personal credit card in conjunction and has a few benefits e.g. travel insurance.</w:t>
+        <w:t xml:space="preserve">, but the money will not be transferred from your account for 60 days after your purchase. This allows our payroll team to reimburse you before the money is ever deducted. You should ask your manager for a Eurocard form if you wish to apply for a card. The card can also be used as a personal credit card in conjunction and has a few benefits, e.g. travel insurance.</w:t>
       </w:r>
     </w:p>
     <w:p>
       <w:pPr>
         <w:pStyle w:val="Heading2"/>
       </w:pPr>
-      <w:bookmarkStart w:id="55" w:name="sales"/>
+      <w:bookmarkStart w:id="54" w:name="sales"/>
+      <w:bookmarkEnd w:id="54"/>
+      <w:r>
+        <w:t xml:space="preserve">Sales</w:t>
+      </w:r>
+    </w:p>
+    <w:p>
+      <w:pPr>
+        <w:pStyle w:val="Heading3"/>
+      </w:pPr>
+      <w:bookmarkStart w:id="55" w:name="fixed-price-vs.-weekly"/>
       <w:bookmarkEnd w:id="55"/>
       <w:r>
-        <w:t xml:space="preserve">Sales</w:t>
-      </w:r>
-    </w:p>
-    <w:p>
-      <w:pPr>
-        <w:pStyle w:val="Heading3"/>
-      </w:pPr>
-      <w:bookmarkStart w:id="56" w:name="fixed-price-vs-weekly"/>
+        <w:t xml:space="preserve">Fixed-Price vs. Weekly</w:t>
+      </w:r>
+    </w:p>
+    <w:p>
+      <w:r>
+        <w:t xml:space="preserve">We prefer to avoid Fixed-Price contracts. They pit the client and us against each other right from the start of a project. You can end up arguing over "what it said in the initial contract" while the project has evolved. To be able to work in a flexible and agile manner, working on projects on a week-by-week model, allows both parties to focus on what they really want. It is impossible to know every facet of a project at the start, and there are always new ideas and realizations that happen along the way.</w:t>
+      </w:r>
+    </w:p>
+    <w:p>
+      <w:pPr>
+        <w:pStyle w:val="Heading3"/>
+      </w:pPr>
+      <w:bookmarkStart w:id="56" w:name="contracts"/>
       <w:bookmarkEnd w:id="56"/>
       <w:r>
-        <w:t xml:space="preserve">Fixed-Price vs Weekly</w:t>
-      </w:r>
-    </w:p>
-    <w:p>
-      <w:r>
-        <w:t xml:space="preserve">We prefer not making Fixed-Price contracts. It puts the client and us against each other right from the start of a project. You can end up arguing over "what it said in the initial contract" while the project has evolved. To be able to work in a flexible and agile manner working on projects on a week-by-week model, allows both to focus on what they really want. It is impossible to know every facet of a project and there are always new idea and realizations that happen along the way.</w:t>
-      </w:r>
-    </w:p>
-    <w:p>
-      <w:pPr>
-        <w:pStyle w:val="Heading3"/>
-      </w:pPr>
-      <w:bookmarkStart w:id="57" w:name="contracts"/>
+        <w:t xml:space="preserve">Contracts</w:t>
+      </w:r>
+    </w:p>
+    <w:p>
+      <w:r>
+        <w:t xml:space="preserve">Usually the kind of projects we take on are:</w:t>
+      </w:r>
+    </w:p>
+    <w:p>
+      <w:pPr>
+        <w:pStyle w:val="Compact"/>
+        <w:numPr>
+          <w:numId w:val="1007"/>
+          <w:ilvl w:val="0"/>
+        </w:numPr>
+      </w:pPr>
+      <w:r>
+        <w:t xml:space="preserve">Project Design: We help the client plan and evolve</w:t>
+      </w:r>
+    </w:p>
+    <w:p>
+      <w:pPr>
+        <w:pStyle w:val="Compact"/>
+        <w:numPr>
+          <w:numId w:val="1007"/>
+          <w:ilvl w:val="0"/>
+        </w:numPr>
+      </w:pPr>
+      <w:r>
+        <w:t xml:space="preserve">Nothing to v1: These projects usually</w:t>
+      </w:r>
+    </w:p>
+    <w:p>
+      <w:pPr>
+        <w:pStyle w:val="Compact"/>
+        <w:numPr>
+          <w:numId w:val="1007"/>
+          <w:ilvl w:val="0"/>
+        </w:numPr>
+      </w:pPr>
+      <w:r>
+        <w:t xml:space="preserve">Maintain an existing project in a transitional period</w:t>
+      </w:r>
+    </w:p>
+    <w:p>
+      <w:pPr>
+        <w:pStyle w:val="Compact"/>
+        <w:numPr>
+          <w:numId w:val="1007"/>
+          <w:ilvl w:val="0"/>
+        </w:numPr>
+      </w:pPr>
+      <w:r>
+        <w:t xml:space="preserve">Analysis Report, e.g. Code Quality Review, Agile Process Review</w:t>
+      </w:r>
+    </w:p>
+    <w:p>
+      <w:pPr>
+        <w:pStyle w:val="Compact"/>
+        <w:numPr>
+          <w:numId w:val="1007"/>
+          <w:ilvl w:val="0"/>
+        </w:numPr>
+      </w:pPr>
+      <w:r>
+        <w:t xml:space="preserve">Aid an existing dev team until they hire someone of their own</w:t>
+      </w:r>
+    </w:p>
+    <w:p>
+      <w:pPr>
+        <w:pStyle w:val="Heading3"/>
+      </w:pPr>
+      <w:bookmarkStart w:id="57" w:name="morning-meeting-1"/>
       <w:bookmarkEnd w:id="57"/>
       <w:r>
-        <w:t xml:space="preserve">Contracts</w:t>
-      </w:r>
-    </w:p>
-    <w:p>
-      <w:r>
-        <w:t xml:space="preserve">Usually the kind of projects we take on are:</w:t>
-      </w:r>
-    </w:p>
-    <w:p>
-      <w:pPr>
-        <w:numPr>
-          <w:numId w:val="1006"/>
-          <w:ilvl w:val="0"/>
-        </w:numPr>
-      </w:pPr>
-      <w:r>
-        <w:t xml:space="preserve">Project Design We help the client plan and evolve</w:t>
-      </w:r>
-    </w:p>
-    <w:p>
-      <w:pPr>
-        <w:pStyle w:val="Compact"/>
-        <w:numPr>
-          <w:numId w:val="1006"/>
-          <w:ilvl w:val="0"/>
-        </w:numPr>
-      </w:pPr>
-      <w:r>
-        <w:t xml:space="preserve">Nothing to v1 These projects usually</w:t>
-      </w:r>
-    </w:p>
-    <w:p>
-      <w:pPr>
-        <w:pStyle w:val="Compact"/>
-        <w:numPr>
-          <w:numId w:val="1006"/>
-          <w:ilvl w:val="0"/>
-        </w:numPr>
-      </w:pPr>
-      <w:r>
-        <w:t xml:space="preserve">Maintain an existing project in a transitional period</w:t>
-      </w:r>
-    </w:p>
-    <w:p>
-      <w:pPr>
-        <w:pStyle w:val="Compact"/>
-        <w:numPr>
-          <w:numId w:val="1006"/>
-          <w:ilvl w:val="0"/>
-        </w:numPr>
-      </w:pPr>
-      <w:r>
-        <w:t xml:space="preserve">Analysis Report, e.g. Code Quality Review, Agile Process Review</w:t>
-      </w:r>
-    </w:p>
-    <w:p>
-      <w:pPr>
-        <w:numPr>
-          <w:numId w:val="1006"/>
-          <w:ilvl w:val="0"/>
-        </w:numPr>
-      </w:pPr>
-      <w:r>
-        <w:t xml:space="preserve">Aid an existing dev team until their hire someone of their own</w:t>
-      </w:r>
-    </w:p>
-    <w:p>
-      <w:pPr>
-        <w:pStyle w:val="Heading3"/>
-      </w:pPr>
-      <w:bookmarkStart w:id="58" w:name="morning-meeting-1"/>
+        <w:t xml:space="preserve">Morning Meeting</w:t>
+      </w:r>
+    </w:p>
+    <w:p>
+      <w:r>
+        <w:t xml:space="preserve">TODO</w:t>
+      </w:r>
+    </w:p>
+    <w:p>
+      <w:pPr>
+        <w:pStyle w:val="Heading2"/>
+      </w:pPr>
+      <w:bookmarkStart w:id="58" w:name="developer-setup"/>
       <w:bookmarkEnd w:id="58"/>
       <w:r>
-        <w:t xml:space="preserve">Morning Meeting</w:t>
-      </w:r>
-    </w:p>
-    <w:p>
-      <w:r>
-        <w:t xml:space="preserve">TODO</w:t>
-      </w:r>
-    </w:p>
-    <w:p>
-      <w:pPr>
-        <w:pStyle w:val="Heading2"/>
-      </w:pPr>
-      <w:bookmarkStart w:id="59" w:name="developer-setup"/>
+        <w:t xml:space="preserve">Developer Setup</w:t>
+      </w:r>
+    </w:p>
+    <w:p>
+      <w:pPr>
+        <w:pStyle w:val="Heading3"/>
+      </w:pPr>
+      <w:bookmarkStart w:id="59" w:name="security"/>
       <w:bookmarkEnd w:id="59"/>
       <w:r>
-        <w:t xml:space="preserve">Developer Setup</w:t>
-      </w:r>
-    </w:p>
-    <w:p>
-      <w:pPr>
-        <w:pStyle w:val="Heading3"/>
-      </w:pPr>
-      <w:bookmarkStart w:id="60" w:name="security"/>
-      <w:bookmarkEnd w:id="60"/>
-      <w:r>
         <w:t xml:space="preserve">Security</w:t>
       </w:r>
     </w:p>
     <w:p>
       <w:r>
-        <w:t xml:space="preserve">You should always enable full disk encryption on your machine and protect it with a strong password. If you want to have a dual booting machine, e.g. between Ubuntu and Mac OS X and only have a single physical disk you may have issues with your Operating System's build-in encryption not playing nice with others. You can in this case look into alternative solutions like</w:t>
-      </w:r>
-      <w:r>
-        <w:t xml:space="preserve"> </w:t>
-      </w:r>
-      <w:hyperlink r:id="rId61">
+        <w:t xml:space="preserve">You should always enable full disk encryption on your machine, and protect it with a strong password. If you want to have a dual-booting machine, e.g. between Ubuntu and Mac OS X and only have a single physical disk, you may have issues with your Operating Systems' built-in encryptions not playing nice with each other. You can in this case look into alternative solutions like</w:t>
+      </w:r>
+      <w:r>
+        <w:t xml:space="preserve"> </w:t>
+      </w:r>
+      <w:hyperlink r:id="rId60">
         <w:r>
           <w:rPr>
             <w:rStyle w:val="Link"/>
@@ -926,22 +1030,36 @@
     </w:p>
     <w:p>
       <w:r>
-        <w:t xml:space="preserve">We encrypt our disks to keep our data (and our customer's data) safe from prying eyes. Having your disk encrypted is the best way to ensure your data is not easily stolen.</w:t>
-      </w:r>
-    </w:p>
-    <w:p>
-      <w:pPr>
-        <w:pStyle w:val="Heading3"/>
-      </w:pPr>
-      <w:bookmarkStart w:id="62" w:name="slack"/>
-      <w:bookmarkEnd w:id="62"/>
+        <w:t xml:space="preserve">We encrypt our disks to keep our data (and our customers' data) safe from prying eyes. Having your disk encrypted is the best way to ensure your data is not easily stolen.</w:t>
+      </w:r>
+    </w:p>
+    <w:p>
+      <w:pPr>
+        <w:pStyle w:val="Heading3"/>
+      </w:pPr>
+      <w:bookmarkStart w:id="61" w:name="slack"/>
+      <w:bookmarkEnd w:id="61"/>
       <w:r>
         <w:t xml:space="preserve">Slack</w:t>
       </w:r>
     </w:p>
     <w:p>
       <w:r>
-        <w:t xml:space="preserve">TODO</w:t>
+        <w:t xml:space="preserve">For internal communications within the team, we use</w:t>
+      </w:r>
+      <w:r>
+        <w:t xml:space="preserve"> </w:t>
+      </w:r>
+      <w:hyperlink r:id="rId62">
+        <w:r>
+          <w:rPr>
+            <w:rStyle w:val="Link"/>
+          </w:rPr>
+          <w:t xml:space="preserve">Slack</w:t>
+        </w:r>
+      </w:hyperlink>
+      <w:r>
+        <w:t xml:space="preserve">, which is quicker and more efficient than email, and makes it easier to deal with file attachments, code snippets, notifications from 3rd-party APIs and so on.</w:t>
       </w:r>
     </w:p>
     <w:p>
@@ -1022,12 +1140,12 @@
     </w:p>
     <w:p>
       <w:r>
-        <w:t xml:space="preserve">If you are not at the office network and want access one of our servers like code.trifork.com which are not in the DMZ, you will need to connect to our network with a VPN connection.</w:t>
-      </w:r>
-    </w:p>
-    <w:p>
-      <w:r>
-        <w:t xml:space="preserve">How you set up the connection will depend on your OS. You should set up a</w:t>
+        <w:t xml:space="preserve">If you are not on the office network, and want access one of our servers such as code.trifork.com which are not in the DMZ, you will need to connect to our network with a VPN connection.</w:t>
+      </w:r>
+    </w:p>
+    <w:p>
+      <w:r>
+        <w:t xml:space="preserve">How you set up the connection will depend on your OS. You should set up an</w:t>
       </w:r>
       <w:r>
         <w:t xml:space="preserve"> </w:t>
@@ -1076,15 +1194,32 @@
     </w:p>
     <w:p>
       <w:r>
-        <w:t xml:space="preserve">Our server requires that you put in a "shared secret", i.e. a group password. You can find the shared secret as well as several step-by-step guides for connecting by going to wall.trifork.com and searching for "VPN".</w:t>
-      </w:r>
-    </w:p>
-    <w:p>
-      <w:pPr>
-        <w:pStyle w:val="Heading3"/>
-      </w:pPr>
-      <w:bookmarkStart w:id="66" w:name="email"/>
-      <w:bookmarkEnd w:id="66"/>
+        <w:t xml:space="preserve">Our server requires that you put in a "shared secret", i.e. a group password. You can find the shared secret as well as several step-by-step guides for connecting by going to</w:t>
+      </w:r>
+      <w:r>
+        <w:t xml:space="preserve"> </w:t>
+      </w:r>
+      <w:hyperlink r:id="rId66">
+        <w:r>
+          <w:rPr>
+            <w:rStyle w:val="Link"/>
+          </w:rPr>
+          <w:t xml:space="preserve">the Wall</w:t>
+        </w:r>
+      </w:hyperlink>
+      <w:r>
+        <w:t xml:space="preserve"> </w:t>
+      </w:r>
+      <w:r>
+        <w:t xml:space="preserve">and searching for "VPN".</w:t>
+      </w:r>
+    </w:p>
+    <w:p>
+      <w:pPr>
+        <w:pStyle w:val="Heading3"/>
+      </w:pPr>
+      <w:bookmarkStart w:id="67" w:name="email"/>
+      <w:bookmarkEnd w:id="67"/>
       <w:r>
         <w:t xml:space="preserve">Email</w:t>
       </w:r>
@@ -1122,12 +1257,12 @@
         </w:r>
       </w:hyperlink>
       <w:r>
-        <w:t xml:space="preserve">. There you can find information on how to setup your Mail Client. Just use the search function and search for "email".</w:t>
-      </w:r>
-    </w:p>
-    <w:p>
-      <w:r>
-        <w:t xml:space="preserve">When you send emails for work you should always use your company email address. It is also a good idea to include a signature like the following:</w:t>
+        <w:t xml:space="preserve">. There you can find information on how to set up your mail client. Just use the search function and search for "email".</w:t>
+      </w:r>
+    </w:p>
+    <w:p>
+      <w:r>
+        <w:t xml:space="preserve">When you send emails for work, you should always use your company email address. It is also a good idea to include a signature like the following:</w:t>
       </w:r>
     </w:p>
     <w:p>
@@ -1170,7 +1305,7 @@
                     </pic:cNvPicPr>
                   </pic:nvPicPr>
                   <pic:blipFill>
-                    <a:blip r:embed="rId67"/>
+                    <a:blip r:embed="rId68"/>
                     <a:stretch>
                       <a:fillRect/>
                     </a:stretch>
@@ -1208,15 +1343,15 @@
     </w:p>
     <w:p>
       <w:r>
-        <w:t xml:space="preserve">Email is probably your most important tool. It contains an enormous amount of data e.g. project details, accounts info, attachment. It is also one of your main resources for getting in contact with people. You will find yourself looking for contact information in other peoples emails all the time and you should return the courtesy and include yours.</w:t>
-      </w:r>
-    </w:p>
-    <w:p>
-      <w:pPr>
-        <w:pStyle w:val="Heading3"/>
-      </w:pPr>
-      <w:bookmarkStart w:id="68" w:name="calendar"/>
-      <w:bookmarkEnd w:id="68"/>
+        <w:t xml:space="preserve">Email is probably your most important tool. It contains an enormous amount of data, e.g. project details, account info, attachments, etc. It is also one of your main resources for getting in contact with people. You will find yourself looking for contact information in other people's emails all the time, and you should return the courtesy and include yours.</w:t>
+      </w:r>
+    </w:p>
+    <w:p>
+      <w:pPr>
+        <w:pStyle w:val="Heading3"/>
+      </w:pPr>
+      <w:bookmarkStart w:id="69" w:name="calendar"/>
+      <w:bookmarkEnd w:id="69"/>
       <w:r>
         <w:t xml:space="preserve">Calendar</w:t>
       </w:r>
@@ -1241,15 +1376,15 @@
       <w:pPr>
         <w:pStyle w:val="Heading3"/>
       </w:pPr>
-      <w:bookmarkStart w:id="69" w:name="confluence-the-wall"/>
-      <w:bookmarkEnd w:id="69"/>
-      <w:r>
-        <w:t xml:space="preserve">Confluence (The Wall)</w:t>
-      </w:r>
-    </w:p>
-    <w:p>
-      <w:r>
-        <w:t xml:space="preserve">We use a Confluence server for storing internal information that cannot be public disclosed in the handbook. You can find information about anything from wifi credentials to VPN settings.</w:t>
+      <w:bookmarkStart w:id="70" w:name="confluence-the-wall"/>
+      <w:bookmarkEnd w:id="70"/>
+      <w:r>
+        <w:t xml:space="preserve">Confluence (the Wall)</w:t>
+      </w:r>
+    </w:p>
+    <w:p>
+      <w:r>
+        <w:t xml:space="preserve">We use a Confluence server for storing internal information that cannot be publicly disclosed in the Handbook. You can find information about anything from WiFi credentials to VPN settings.</w:t>
       </w:r>
     </w:p>
     <w:p>
@@ -1261,8 +1396,8 @@
       <w:pPr>
         <w:pStyle w:val="Heading2"/>
       </w:pPr>
-      <w:bookmarkStart w:id="70" w:name="development"/>
-      <w:bookmarkEnd w:id="70"/>
+      <w:bookmarkStart w:id="71" w:name="development"/>
+      <w:bookmarkEnd w:id="71"/>
       <w:r>
         <w:t xml:space="preserve">Development</w:t>
       </w:r>
@@ -1271,8 +1406,8 @@
       <w:pPr>
         <w:pStyle w:val="Heading3"/>
       </w:pPr>
-      <w:bookmarkStart w:id="71" w:name="project-checklist"/>
-      <w:bookmarkEnd w:id="71"/>
+      <w:bookmarkStart w:id="72" w:name="project-checklist"/>
+      <w:bookmarkEnd w:id="72"/>
       <w:r>
         <w:t xml:space="preserve">Project Checklist</w:t>
       </w:r>
@@ -1280,7 +1415,7 @@
     <w:p>
       <w:pPr>
         <w:numPr>
-          <w:numId w:val="1007"/>
+          <w:numId w:val="1008"/>
           <w:ilvl w:val="0"/>
         </w:numPr>
       </w:pPr>
@@ -1299,13 +1434,13 @@
         </w:r>
       </w:hyperlink>
       <w:r>
-        <w:t xml:space="preserve">, preferably in markdown. Is it up-to-date?</w:t>
-      </w:r>
-    </w:p>
-    <w:p>
-      <w:pPr>
-        <w:numPr>
-          <w:numId w:val="1007"/>
+        <w:t xml:space="preserve">, preferably in Markdown. Is it up-to-date?</w:t>
+      </w:r>
+    </w:p>
+    <w:p>
+      <w:pPr>
+        <w:numPr>
+          <w:numId w:val="1008"/>
           <w:ilvl w:val="0"/>
         </w:numPr>
       </w:pPr>
@@ -1333,18 +1468,18 @@
     <w:p>
       <w:pPr>
         <w:numPr>
-          <w:numId w:val="1007"/>
-          <w:ilvl w:val="0"/>
-        </w:numPr>
-      </w:pPr>
-      <w:r>
-        <w:t xml:space="preserve">Be in a GIT repository that is has adequate security depending on the project, e.g. Certificates and HTTP/S.</w:t>
-      </w:r>
-    </w:p>
-    <w:p>
-      <w:pPr>
-        <w:numPr>
-          <w:numId w:val="1007"/>
+          <w:numId w:val="1008"/>
+          <w:ilvl w:val="0"/>
+        </w:numPr>
+      </w:pPr>
+      <w:r>
+        <w:t xml:space="preserve">Be in a Git repository that has adequate security depending on the project, e.g. certificates and HTTP/S.</w:t>
+      </w:r>
+    </w:p>
+    <w:p>
+      <w:pPr>
+        <w:numPr>
+          <w:numId w:val="1008"/>
           <w:ilvl w:val="0"/>
         </w:numPr>
       </w:pPr>
@@ -1373,8 +1508,8 @@
       <w:pPr>
         <w:pStyle w:val="Heading3"/>
       </w:pPr>
-      <w:bookmarkStart w:id="72" w:name="testing"/>
-      <w:bookmarkEnd w:id="72"/>
+      <w:bookmarkStart w:id="73" w:name="testing"/>
+      <w:bookmarkEnd w:id="73"/>
       <w:r>
         <w:t xml:space="preserve">Testing</w:t>
       </w:r>
@@ -1383,10 +1518,10 @@
       <w:pPr>
         <w:pStyle w:val="Heading4"/>
       </w:pPr>
-      <w:bookmarkStart w:id="73" w:name="tests-are-first-class-citizens"/>
-      <w:bookmarkEnd w:id="73"/>
-      <w:r>
-        <w:t xml:space="preserve">Tests are first class citizens</w:t>
+      <w:bookmarkStart w:id="74" w:name="tests-are-first-class-citizens"/>
+      <w:bookmarkEnd w:id="74"/>
+      <w:r>
+        <w:t xml:space="preserve">Tests are First-Class Citizens</w:t>
       </w:r>
     </w:p>
     <w:p>
@@ -1396,7 +1531,7 @@
     </w:p>
     <w:p>
       <w:r>
-        <w:t xml:space="preserve">Test when it is appropriate, and test only what needs testing. If you are new to testing you should adopt Test Driven Development or a variation there of e.g. BDD.</w:t>
+        <w:t xml:space="preserve">Test when it is appropriate, and test only what needs testing. If you are new to testing, you should adopt Test Driven Development or a variation thereof, e.g. BDD.</w:t>
       </w:r>
     </w:p>
     <w:p>
@@ -1408,7 +1543,7 @@
       <w:pPr>
         <w:pStyle w:val="Compact"/>
         <w:numPr>
-          <w:numId w:val="1008"/>
+          <w:numId w:val="1009"/>
           <w:ilvl w:val="0"/>
         </w:numPr>
       </w:pPr>
@@ -1420,7 +1555,7 @@
       <w:pPr>
         <w:pStyle w:val="Compact"/>
         <w:numPr>
-          <w:numId w:val="1008"/>
+          <w:numId w:val="1009"/>
           <w:ilvl w:val="0"/>
         </w:numPr>
       </w:pPr>
@@ -1430,15 +1565,15 @@
     </w:p>
     <w:p>
       <w:r>
-        <w:t xml:space="preserve">The major benefit of writing tests while you develop rather than after the fact is that it produces testable code.Testable Code tends to be better code because it is usually modular, has a clean and easy to use interface,and interacts only with few other parts of the code base (low coupling).</w:t>
-      </w:r>
-    </w:p>
-    <w:p>
-      <w:pPr>
-        <w:pStyle w:val="Heading3"/>
-      </w:pPr>
-      <w:bookmarkStart w:id="74" w:name="continuous-integration"/>
-      <w:bookmarkEnd w:id="74"/>
+        <w:t xml:space="preserve">The major benefit of writing tests while you develop—rather than after the fact—is that it produces testable code. Testable code tends to be better code because it is usually modular, has a clean and easy to use interface, and interacts only with few other parts of the code base (low coupling).</w:t>
+      </w:r>
+    </w:p>
+    <w:p>
+      <w:pPr>
+        <w:pStyle w:val="Heading3"/>
+      </w:pPr>
+      <w:bookmarkStart w:id="75" w:name="continuous-integration"/>
+      <w:bookmarkEnd w:id="75"/>
       <w:r>
         <w:t xml:space="preserve">Continuous Integration</w:t>
       </w:r>
@@ -1452,8 +1587,8 @@
       <w:pPr>
         <w:pStyle w:val="Heading3"/>
       </w:pPr>
-      <w:bookmarkStart w:id="75" w:name="continuous-delivery"/>
-      <w:bookmarkEnd w:id="75"/>
+      <w:bookmarkStart w:id="76" w:name="continuous-delivery"/>
+      <w:bookmarkEnd w:id="76"/>
       <w:r>
         <w:t xml:space="preserve">Continuous Delivery</w:t>
       </w:r>
@@ -1467,60 +1602,60 @@
       <w:pPr>
         <w:pStyle w:val="Heading3"/>
       </w:pPr>
-      <w:bookmarkStart w:id="76" w:name="software-licenses"/>
-      <w:bookmarkEnd w:id="76"/>
+      <w:bookmarkStart w:id="77" w:name="software-licenses"/>
+      <w:bookmarkEnd w:id="77"/>
       <w:r>
         <w:t xml:space="preserve">Software Licenses</w:t>
       </w:r>
     </w:p>
     <w:p>
       <w:r>
-        <w:t xml:space="preserve">Software Licenses can be seem bit of a jungle to navigate at first. There are many different licenses even many versions or variants of some licenses.</w:t>
-      </w:r>
-    </w:p>
-    <w:p>
-      <w:r>
-        <w:t xml:space="preserve">When doing Client Work, it is important that you know what kind licenses are approved by the client's legal department, if any. If a client does not have an existing policy on software licenses it is our responsibility to both educate them and make the right choices for them. This also holds for our own products and Open-Source libraries.</w:t>
-      </w:r>
-    </w:p>
-    <w:p>
-      <w:r>
-        <w:t xml:space="preserve">Generally you can divide the most common licenses into two categories:</w:t>
+        <w:t xml:space="preserve">Software Licenses can be seem bit of a jungle to navigate at first. There are many different licenses, even many versions or variants of some licenses.</w:t>
+      </w:r>
+    </w:p>
+    <w:p>
+      <w:r>
+        <w:t xml:space="preserve">When doing client work, it is important that you know what kind licenses are approved by the client's legal department, if any. If a client does not have an existing policy on software licenses it is our responsibility to both educate them and make the right choices for them. This also holds for our own products and Open-Source libraries.</w:t>
+      </w:r>
+    </w:p>
+    <w:p>
+      <w:r>
+        <w:t xml:space="preserve">You can generally divide the most common licenses into two categories:</w:t>
       </w:r>
     </w:p>
     <w:p>
       <w:pPr>
         <w:pStyle w:val="Heading4"/>
       </w:pPr>
-      <w:bookmarkStart w:id="77" w:name="proprietary-license"/>
-      <w:bookmarkEnd w:id="77"/>
+      <w:bookmarkStart w:id="78" w:name="proprietary-license"/>
+      <w:bookmarkEnd w:id="78"/>
       <w:r>
         <w:t xml:space="preserve">Proprietary License</w:t>
       </w:r>
     </w:p>
     <w:p>
       <w:r>
-        <w:t xml:space="preserve">The publisher of the software retains ownership of the software which is somehow licensed to the user. These are seldom used in our software and can usually never be distributed as part of an open-source solution. They are usually paid copies so you will probably not include this type of component by accident.</w:t>
+        <w:t xml:space="preserve">The publisher of the software retains ownership of the software, which is somehow licensed to the user. These are seldom used in our software, and can usually never be distributed as part of an open-source solution. They are usually paid copies, so that you will probably not include this type of component by accident.</w:t>
       </w:r>
     </w:p>
     <w:p>
       <w:pPr>
         <w:pStyle w:val="Heading4"/>
       </w:pPr>
-      <w:bookmarkStart w:id="78" w:name="free-software-license"/>
-      <w:bookmarkEnd w:id="78"/>
+      <w:bookmarkStart w:id="79" w:name="free-software-license"/>
+      <w:bookmarkEnd w:id="79"/>
       <w:r>
         <w:t xml:space="preserve">Free Software License</w:t>
       </w:r>
     </w:p>
     <w:p>
       <w:r>
-        <w:t xml:space="preserve">These licences are can require that any software, derivative of the software that incorporates a material under the license also be distributed under the same licence, in essence also making it Free Software.</w:t>
-      </w:r>
-    </w:p>
-    <w:p>
-      <w:r>
-        <w:t xml:space="preserve">For example the the GPL license requires any derivative work to also be released according to the GPL.</w:t>
+        <w:t xml:space="preserve">These licences require that any software, derivative of the software that incorporates a material under the license also be distributed under the same licence, in essence also making it Free Software.</w:t>
+      </w:r>
+    </w:p>
+    <w:p>
+      <w:r>
+        <w:t xml:space="preserve">For example, the GPL requires any derivative work to also be released according to the GPL.</w:t>
       </w:r>
     </w:p>
     <w:p>
@@ -1537,8 +1672,8 @@
       <w:pPr>
         <w:pStyle w:val="Heading4"/>
       </w:pPr>
-      <w:bookmarkStart w:id="79" w:name="open-source-license"/>
-      <w:bookmarkEnd w:id="79"/>
+      <w:bookmarkStart w:id="80" w:name="open-source-license"/>
+      <w:bookmarkEnd w:id="80"/>
       <w:r>
         <w:t xml:space="preserve">Open Source License</w:t>
       </w:r>
@@ -1552,50 +1687,50 @@
       <w:pPr>
         <w:pStyle w:val="Heading3"/>
       </w:pPr>
-      <w:bookmarkStart w:id="80" w:name="contributing-to-open-source"/>
-      <w:bookmarkEnd w:id="80"/>
+      <w:bookmarkStart w:id="81" w:name="contributing-to-open-source"/>
+      <w:bookmarkEnd w:id="81"/>
       <w:r>
         <w:t xml:space="preserve">Contributing to Open Source</w:t>
       </w:r>
     </w:p>
     <w:p>
       <w:r>
-        <w:t xml:space="preserve">We use Open Source software every day and on all our projects. We could not live without it. Therefore we also encourage our developers to pay it forward and contribute to the open source community.</w:t>
-      </w:r>
-    </w:p>
-    <w:p>
-      <w:r>
-        <w:t xml:space="preserve">There are several ways to contribute, one is send patches to other people's projects. You can and should do this freely. Sometimes our projects yield useful libraries and utilities that are worth sharing. You can release these on our GitHub account, but they have to be of high quality, have a good name, and especially good documentation — there is no idea in sharing if no one knows how to use it!</w:t>
-      </w:r>
-    </w:p>
-    <w:p>
-      <w:r>
-        <w:t xml:space="preserve">If you have a piece of code that you think merits becoming open-source, step one is to speak with your manager and get some time allocated to ensuring its quality. Then you should submit it to our GitHub account and link to it from our website.</w:t>
-      </w:r>
-    </w:p>
-    <w:p>
-      <w:r>
-        <w:t xml:space="preserve">Remember you are representing Trifork with your software. Copyright should remain Trifork's even though we are making it open source. We use the MIT License for our open source projects. It allows people to do what they want as long as they keep Trifork attribution.</w:t>
-      </w:r>
-    </w:p>
-    <w:p>
-      <w:pPr>
-        <w:pStyle w:val="Heading3"/>
-      </w:pPr>
-      <w:bookmarkStart w:id="81" w:name="git-repo-hosting"/>
-      <w:bookmarkEnd w:id="81"/>
+        <w:t xml:space="preserve">We use Open Source software every day and on all our projects. We could not live without it. We therefore also encourage our developers to pay it forward and contribute to the open source community.</w:t>
+      </w:r>
+    </w:p>
+    <w:p>
+      <w:r>
+        <w:t xml:space="preserve">There are several ways to contribute: one is send patches to other people's projects. You can and should do this freely. Sometimes our projects yield useful libraries and utilities that are worth sharing. You can release these on our GitHub account, but they have to be of high quality, have a good name, and especially good documentation—there is no point in sharing if no one knows how to use it!</w:t>
+      </w:r>
+    </w:p>
+    <w:p>
+      <w:r>
+        <w:t xml:space="preserve">If you have a piece of code that you think merits becoming open source, step one is to speak with your manager and get some time allocated to ensuring its quality. Then you should submit it to our GitHub account and link to it from our website.</w:t>
+      </w:r>
+    </w:p>
+    <w:p>
+      <w:r>
+        <w:t xml:space="preserve">Remember you are representing Trifork with your software. Copyright should remain Trifork's even though we are making it open source. We use the MIT License for our open source projects. It allows people to do what they want as long as they keep the Trifork attribution.</w:t>
+      </w:r>
+    </w:p>
+    <w:p>
+      <w:pPr>
+        <w:pStyle w:val="Heading3"/>
+      </w:pPr>
+      <w:bookmarkStart w:id="82" w:name="git-repo-hosting"/>
+      <w:bookmarkEnd w:id="82"/>
       <w:r>
         <w:t xml:space="preserve">Git Repo Hosting</w:t>
       </w:r>
     </w:p>
     <w:p>
       <w:r>
-        <w:t xml:space="preserve">Trifork uses GitHub for both our Open Source projects and some of Closed Source projects. For most our projects we use out in-house code server at</w:t>
-      </w:r>
-      <w:r>
-        <w:t xml:space="preserve"> </w:t>
-      </w:r>
-      <w:hyperlink r:id="rId82">
+        <w:t xml:space="preserve">Trifork uses GitHub for both our Open Source projects and some of Closed Source projects. For most of our projects, we use our in-house code server at</w:t>
+      </w:r>
+      <w:r>
+        <w:t xml:space="preserve"> </w:t>
+      </w:r>
+      <w:hyperlink r:id="rId83">
         <w:r>
           <w:rPr>
             <w:rStyle w:val="Link"/>
@@ -1611,8 +1746,8 @@
       <w:pPr>
         <w:pStyle w:val="Heading3"/>
       </w:pPr>
-      <w:bookmarkStart w:id="83" w:name="logging"/>
-      <w:bookmarkEnd w:id="83"/>
+      <w:bookmarkStart w:id="84" w:name="logging"/>
+      <w:bookmarkEnd w:id="84"/>
       <w:r>
         <w:t xml:space="preserve">Logging</w:t>
       </w:r>
@@ -1624,15 +1759,15 @@
     </w:p>
     <w:p>
       <w:r>
-        <w:t xml:space="preserve">Use semantic logging patterns (LINK?) Avoid log and throw anti pattern</w:t>
-      </w:r>
-    </w:p>
-    <w:p>
-      <w:pPr>
-        <w:pStyle w:val="Heading3"/>
-      </w:pPr>
-      <w:bookmarkStart w:id="84" w:name="documentation"/>
-      <w:bookmarkEnd w:id="84"/>
+        <w:t xml:space="preserve">Use semantic logging patterns (LINK?) Avoid log and throw anti-pattern</w:t>
+      </w:r>
+    </w:p>
+    <w:p>
+      <w:pPr>
+        <w:pStyle w:val="Heading3"/>
+      </w:pPr>
+      <w:bookmarkStart w:id="85" w:name="documentation"/>
+      <w:bookmarkEnd w:id="85"/>
       <w:r>
         <w:t xml:space="preserve">Documentation</w:t>
       </w:r>
@@ -1640,7 +1775,7 @@
     <w:p>
       <w:pPr>
         <w:numPr>
-          <w:numId w:val="1009"/>
+          <w:numId w:val="1010"/>
           <w:ilvl w:val="0"/>
         </w:numPr>
       </w:pPr>
@@ -1652,7 +1787,7 @@
       <w:pPr>
         <w:pStyle w:val="Compact"/>
         <w:numPr>
-          <w:numId w:val="1009"/>
+          <w:numId w:val="1010"/>
           <w:ilvl w:val="0"/>
         </w:numPr>
       </w:pPr>
@@ -1664,7 +1799,7 @@
       <w:pPr>
         <w:pStyle w:val="Compact"/>
         <w:numPr>
-          <w:numId w:val="1009"/>
+          <w:numId w:val="1010"/>
           <w:ilvl w:val="0"/>
         </w:numPr>
       </w:pPr>
@@ -1676,7 +1811,7 @@
       <w:pPr>
         <w:pStyle w:val="Compact"/>
         <w:numPr>
-          <w:numId w:val="1009"/>
+          <w:numId w:val="1010"/>
           <w:ilvl w:val="0"/>
         </w:numPr>
       </w:pPr>
@@ -1687,7 +1822,7 @@
     <w:p>
       <w:pPr>
         <w:numPr>
-          <w:numId w:val="1009"/>
+          <w:numId w:val="1010"/>
           <w:ilvl w:val="0"/>
         </w:numPr>
       </w:pPr>
@@ -1698,7 +1833,7 @@
     <w:p>
       <w:pPr>
         <w:numPr>
-          <w:numId w:val="1009"/>
+          <w:numId w:val="1010"/>
           <w:ilvl w:val="0"/>
         </w:numPr>
       </w:pPr>
@@ -1708,44 +1843,44 @@
     </w:p>
     <w:p>
       <w:r>
-        <w:t xml:space="preserve">Top-tier components e.g. WebServices, databases, external systems, communication links.</w:t>
+        <w:t xml:space="preserve">Top-tier components e.g. web services, databases, external systems, communication links.</w:t>
       </w:r>
     </w:p>
     <w:p>
       <w:pPr>
         <w:pStyle w:val="Compact"/>
         <w:numPr>
-          <w:numId w:val="1010"/>
-          <w:ilvl w:val="0"/>
-        </w:numPr>
-      </w:pPr>
-      <w:r>
-        <w:t xml:space="preserve">Tech decision:</w:t>
-      </w:r>
-    </w:p>
-    <w:p>
-      <w:r>
-        <w:t xml:space="preserve">Choice of technology to solve a problem must not be arbitrary.</w:t>
-      </w:r>
-    </w:p>
-    <w:p>
-      <w:r>
-        <w:t xml:space="preserve">But most often is. "Okay let's use spring and web sockets... What was the project about again? Choosing the right tool to solving a problem is crucial for the maintainability of a project.</w:t>
-      </w:r>
-    </w:p>
-    <w:p>
-      <w:pPr>
-        <w:pStyle w:val="Heading3"/>
-      </w:pPr>
-      <w:bookmarkStart w:id="85" w:name="makefiles"/>
-      <w:bookmarkEnd w:id="85"/>
+          <w:numId w:val="1011"/>
+          <w:ilvl w:val="0"/>
+        </w:numPr>
+      </w:pPr>
+      <w:r>
+        <w:t xml:space="preserve">Technology decisions:</w:t>
+      </w:r>
+    </w:p>
+    <w:p>
+      <w:r>
+        <w:t xml:space="preserve">Choice of technologies to solve a problem must not be arbitrary.</w:t>
+      </w:r>
+    </w:p>
+    <w:p>
+      <w:r>
+        <w:t xml:space="preserve">But most often, it is. "Okay let's use Spring and Web Sockets... What was the project about again?" Choosing the right tool to solving a problem is crucial for the maintainability of a project.</w:t>
+      </w:r>
+    </w:p>
+    <w:p>
+      <w:pPr>
+        <w:pStyle w:val="Heading3"/>
+      </w:pPr>
+      <w:bookmarkStart w:id="86" w:name="makefiles"/>
+      <w:bookmarkEnd w:id="86"/>
       <w:r>
         <w:t xml:space="preserve">Makefiles</w:t>
       </w:r>
     </w:p>
     <w:p>
       <w:r>
-        <w:t xml:space="preserve">Makefiles are a great was to document common tasks in your project. Make is ubiquitous on all nix systems and it therefore a good way to install dependencies and set up a project.</w:t>
+        <w:t xml:space="preserve">Makefiles are a great was to document common tasks in your project. Make is ubiquitous on all *nix systems and it therefore a good way to install dependencies and set up a project.</w:t>
       </w:r>
     </w:p>
     <w:p>
@@ -1765,7 +1900,7 @@
         <w:t xml:space="preserve"> </w:t>
       </w:r>
       <w:r>
-        <w:t xml:space="preserve">is a key piece of documentation on how to get start and interact with the codebase.</w:t>
+        <w:t xml:space="preserve">is a key piece of documentation on how to get started and interact with the codebase.</w:t>
       </w:r>
     </w:p>
     <w:p>
@@ -1785,7 +1920,7 @@
         <w:t xml:space="preserve"> </w:t>
       </w:r>
       <w:r>
-        <w:t xml:space="preserve">targets it allows us to build up infrastructure and scripts around</w:t>
+        <w:t xml:space="preserve">targets allows us to build up infrastructure and scripts around</w:t>
       </w:r>
       <w:r>
         <w:t xml:space="preserve"> </w:t>
@@ -1850,7 +1985,7 @@
         <w:t xml:space="preserve"> </w:t>
       </w:r>
       <w:r>
-        <w:t xml:space="preserve">serves as documentation for new developers. In many cases you will even call external build systems like</w:t>
+        <w:t xml:space="preserve">serves as documentation for new developers. In many cases, you will even call external build systems like</w:t>
       </w:r>
       <w:r>
         <w:t xml:space="preserve"> </w:t>
@@ -1859,7 +1994,7 @@
         <w:rPr>
           <w:rStyle w:val="VerbatimChar"/>
         </w:rPr>
-        <w:t xml:space="preserve">Grunt</w:t>
+        <w:t xml:space="preserve">grunt</w:t>
       </w:r>
       <w:r>
         <w:t xml:space="preserve"> </w:t>
@@ -1874,7 +2009,7 @@
         <w:rPr>
           <w:rStyle w:val="VerbatimChar"/>
         </w:rPr>
-        <w:t xml:space="preserve">Maven</w:t>
+        <w:t xml:space="preserve">mvn</w:t>
       </w:r>
       <w:r>
         <w:t xml:space="preserve"> </w:t>
@@ -1892,7 +2027,7 @@
         <w:t xml:space="preserve">Makefile</w:t>
       </w:r>
       <w:r>
-        <w:t xml:space="preserve">. The makefile does not replace these tools, instead it ensures that we have a consistent way of interacting with project, no matter if they are e.g. Java or Python.</w:t>
+        <w:t xml:space="preserve">. The makefile does not replace these tools, instead it ensures that we have a consistent way of interacting with the project, no matter if they are e.g. Java or Python.</w:t>
       </w:r>
     </w:p>
     <w:p>
@@ -1904,15 +2039,15 @@
       <w:pPr>
         <w:pStyle w:val="Heading4"/>
       </w:pPr>
-      <w:bookmarkStart w:id="86" w:name="target-naming-convention"/>
-      <w:bookmarkEnd w:id="86"/>
+      <w:bookmarkStart w:id="87" w:name="target-naming-convention"/>
+      <w:bookmarkEnd w:id="87"/>
       <w:r>
         <w:t xml:space="preserve">Target Naming Convention</w:t>
       </w:r>
     </w:p>
     <w:p>
       <w:r>
-        <w:t xml:space="preserve">Your project should normally contain the following targets. You may of course have many more,</w:t>
+        <w:t xml:space="preserve">Your project should normally contain the following targets. You may of course have many more.</w:t>
       </w:r>
     </w:p>
     <w:p>
@@ -1943,7 +2078,7 @@
         <w:t xml:space="preserve"> </w:t>
       </w:r>
       <w:r>
-        <w:t xml:space="preserve">target bootstrap a project. It installs dependencies, sets up</w:t>
+        <w:t xml:space="preserve">target bootstraps a project. It installs dependencies, sets up</w:t>
       </w:r>
       <w:r>
         <w:t xml:space="preserve"> </w:t>
@@ -1955,7 +2090,7 @@
         <w:t xml:space="preserve">git hooks</w:t>
       </w:r>
       <w:r>
-        <w:t xml:space="preserve">, creates databases, log files, etc. The idea is that when ever a new developer clones the project, he can run</w:t>
+        <w:t xml:space="preserve">, creates databases, log files, etc. The idea is that whenever a new developer clones the project, they can run</w:t>
       </w:r>
       <w:r>
         <w:t xml:space="preserve"> </w:t>
@@ -1975,7 +2110,7 @@
     </w:p>
     <w:p>
       <w:r>
-        <w:t xml:space="preserve">This is of course not always possible to install all dependencies, and any additional setup steps must be documented in the</w:t>
+        <w:t xml:space="preserve">It is of course not always possible to install all dependencies, and any additional setup steps must be documented in the</w:t>
       </w:r>
       <w:r>
         <w:t xml:space="preserve"> </w:t>
@@ -2024,7 +2159,7 @@
         <w:t xml:space="preserve"> </w:t>
       </w:r>
       <w:r>
-        <w:t xml:space="preserve">target compiles and starts a running instance of project. This is not always doable e.g. for iOS projects it may not make sense, but in the cases where you are developing a web-service or have some sort of</w:t>
+        <w:t xml:space="preserve">target compiles and starts a running instance of the project. This is not always feasible, e.g. for iOS projects it may not make sense, but in the cases where you are developing a web service or have some sort of</w:t>
       </w:r>
       <w:r>
         <w:t xml:space="preserve"> </w:t>
@@ -2039,7 +2174,7 @@
         <w:t xml:space="preserve"> </w:t>
       </w:r>
       <w:r>
-        <w:t xml:space="preserve">this is where you would do it. Usually you will also make this the</w:t>
+        <w:t xml:space="preserve">this is where you would do it. You will usually also make this the</w:t>
       </w:r>
       <w:r>
         <w:t xml:space="preserve"> </w:t>
@@ -2115,7 +2250,7 @@
         <w:t xml:space="preserve"> </w:t>
       </w:r>
       <w:r>
-        <w:t xml:space="preserve">target is another important element. You can run your projects unit and/or integration tests.</w:t>
+        <w:t xml:space="preserve">target is another important element. You can run your project's unit and/or integration tests.</w:t>
       </w:r>
     </w:p>
     <w:p>
@@ -2167,7 +2302,7 @@
       <w:pPr>
         <w:pStyle w:val="Compact"/>
         <w:numPr>
-          <w:numId w:val="1011"/>
+          <w:numId w:val="1012"/>
           <w:ilvl w:val="0"/>
         </w:numPr>
       </w:pPr>
@@ -2179,7 +2314,7 @@
       <w:pPr>
         <w:pStyle w:val="Compact"/>
         <w:numPr>
-          <w:numId w:val="1011"/>
+          <w:numId w:val="1012"/>
           <w:ilvl w:val="0"/>
         </w:numPr>
       </w:pPr>
@@ -2191,7 +2326,7 @@
       <w:pPr>
         <w:pStyle w:val="Compact"/>
         <w:numPr>
-          <w:numId w:val="1011"/>
+          <w:numId w:val="1012"/>
           <w:ilvl w:val="0"/>
         </w:numPr>
       </w:pPr>
@@ -2203,7 +2338,7 @@
       <w:pPr>
         <w:pStyle w:val="Compact"/>
         <w:numPr>
-          <w:numId w:val="1011"/>
+          <w:numId w:val="1012"/>
           <w:ilvl w:val="0"/>
         </w:numPr>
       </w:pPr>
@@ -2215,7 +2350,7 @@
       <w:pPr>
         <w:pStyle w:val="Compact"/>
         <w:numPr>
-          <w:numId w:val="1011"/>
+          <w:numId w:val="1012"/>
           <w:ilvl w:val="0"/>
         </w:numPr>
       </w:pPr>
@@ -2225,7 +2360,7 @@
     </w:p>
     <w:p>
       <w:r>
-        <w:t xml:space="preserve">Depending on your project you may not do points 4 and 5.</w:t>
+        <w:t xml:space="preserve">Depending on your project you may not need or be able to do points 4 and 5.</w:t>
       </w:r>
     </w:p>
     <w:p>
@@ -2250,7 +2385,7 @@
       <w:r>
         <w:t xml:space="preserve"> </w:t>
       </w:r>
-      <w:hyperlink r:id="rId87">
+      <w:hyperlink r:id="rId88">
         <w:r>
           <w:rPr>
             <w:rStyle w:val="Link"/>
@@ -2275,7 +2410,7 @@
     </w:p>
     <w:p>
       <w:r>
-        <w:t xml:space="preserve">Again depending on your project having a</w:t>
+        <w:t xml:space="preserve">Again, depending on your project, having a</w:t>
       </w:r>
       <w:r>
         <w:t xml:space="preserve"> </w:t>
@@ -2305,7 +2440,7 @@
         <w:t xml:space="preserve"> </w:t>
       </w:r>
       <w:r>
-        <w:t xml:space="preserve">target for it, ensures that you doing frequently and "the next guy" actually maintain it.</w:t>
+        <w:t xml:space="preserve">target for it ensures you doing it frequently, and "the next guy" actually maintaining it.</w:t>
       </w:r>
     </w:p>
     <w:p>
@@ -2347,8 +2482,8 @@
       <w:pPr>
         <w:pStyle w:val="Heading3"/>
       </w:pPr>
-      <w:bookmarkStart w:id="88" w:name="web-development"/>
-      <w:bookmarkEnd w:id="88"/>
+      <w:bookmarkStart w:id="89" w:name="web-development"/>
+      <w:bookmarkEnd w:id="89"/>
       <w:r>
         <w:t xml:space="preserve">Web Development</w:t>
       </w:r>
@@ -2362,8 +2497,8 @@
       <w:pPr>
         <w:pStyle w:val="Heading3"/>
       </w:pPr>
-      <w:bookmarkStart w:id="89" w:name="sending-email-and-sms"/>
-      <w:bookmarkEnd w:id="89"/>
+      <w:bookmarkStart w:id="90" w:name="sending-email-and-sms"/>
+      <w:bookmarkEnd w:id="90"/>
       <w:r>
         <w:t xml:space="preserve">Sending Email and SMS</w:t>
       </w:r>
@@ -2377,8 +2512,8 @@
       <w:pPr>
         <w:pStyle w:val="Heading2"/>
       </w:pPr>
-      <w:bookmarkStart w:id="90" w:name="design-ux"/>
-      <w:bookmarkEnd w:id="90"/>
+      <w:bookmarkStart w:id="91" w:name="design-ux"/>
+      <w:bookmarkEnd w:id="91"/>
       <w:r>
         <w:t xml:space="preserve">Design &amp; UX</w:t>
       </w:r>
@@ -2392,8 +2527,8 @@
       <w:pPr>
         <w:pStyle w:val="Heading3"/>
       </w:pPr>
-      <w:bookmarkStart w:id="91" w:name="working-with-designers"/>
-      <w:bookmarkEnd w:id="91"/>
+      <w:bookmarkStart w:id="92" w:name="working-with-designers"/>
+      <w:bookmarkEnd w:id="92"/>
       <w:r>
         <w:t xml:space="preserve">Working with Designers</w:t>
       </w:r>
@@ -2407,8 +2542,8 @@
       <w:pPr>
         <w:pStyle w:val="Heading3"/>
       </w:pPr>
-      <w:bookmarkStart w:id="92" w:name="working-together"/>
-      <w:bookmarkEnd w:id="92"/>
+      <w:bookmarkStart w:id="93" w:name="working-together"/>
+      <w:bookmarkEnd w:id="93"/>
       <w:r>
         <w:t xml:space="preserve">Working Together</w:t>
       </w:r>
@@ -2417,15 +2552,15 @@
       <w:pPr>
         <w:pStyle w:val="Heading3"/>
       </w:pPr>
-      <w:bookmarkStart w:id="93" w:name="peer-review"/>
-      <w:bookmarkEnd w:id="93"/>
+      <w:bookmarkStart w:id="94" w:name="peer-review"/>
+      <w:bookmarkEnd w:id="94"/>
       <w:r>
         <w:t xml:space="preserve">Peer Review</w:t>
       </w:r>
     </w:p>
     <w:p>
       <w:r>
-        <w:t xml:space="preserve">Peer review is encouraged. Try to work in peer review set-up as part of your team workflow. If you are working alone on a project, consider getting a review buddy and review each other's code across projects.</w:t>
+        <w:t xml:space="preserve">Peer review is encouraged. Try to work in a peer review set-up as part of your team workflow. If you are working alone on a project, consider getting a review buddy and review each other's code across projects.</w:t>
       </w:r>
     </w:p>
     <w:p>
@@ -2437,8 +2572,8 @@
       <w:pPr>
         <w:pStyle w:val="Heading4"/>
       </w:pPr>
-      <w:bookmarkStart w:id="94" w:name="review-checklist"/>
-      <w:bookmarkEnd w:id="94"/>
+      <w:bookmarkStart w:id="95" w:name="review-checklist"/>
+      <w:bookmarkEnd w:id="95"/>
       <w:r>
         <w:t xml:space="preserve">Review Checklist</w:t>
       </w:r>
@@ -2446,7 +2581,7 @@
     <w:p>
       <w:pPr>
         <w:numPr>
-          <w:numId w:val="1012"/>
+          <w:numId w:val="1013"/>
           <w:ilvl w:val="0"/>
         </w:numPr>
       </w:pPr>
@@ -2468,13 +2603,13 @@
         <w:t xml:space="preserve"> </w:t>
       </w:r>
       <w:r>
-        <w:t xml:space="preserve">from the handbook and make sure the project conforms.</w:t>
-      </w:r>
-    </w:p>
-    <w:p>
-      <w:pPr>
-        <w:numPr>
-          <w:numId w:val="1012"/>
+        <w:t xml:space="preserve">from the Handbook and make sure the project conforms.</w:t>
+      </w:r>
+    </w:p>
+    <w:p>
+      <w:pPr>
+        <w:numPr>
+          <w:numId w:val="1013"/>
           <w:ilvl w:val="0"/>
         </w:numPr>
       </w:pPr>
@@ -2485,20 +2620,20 @@
     <w:p>
       <w:pPr>
         <w:numPr>
-          <w:numId w:val="1012"/>
-          <w:ilvl w:val="0"/>
-        </w:numPr>
-      </w:pPr>
-      <w:r>
-        <w:t xml:space="preserve">Make sure that the project conforms to the platforms style guides. You should a styleguide for any language you work with. If you don't make one and share it.</w:t>
-      </w:r>
-    </w:p>
-    <w:p>
-      <w:pPr>
-        <w:pStyle w:val="Heading3"/>
-      </w:pPr>
-      <w:bookmarkStart w:id="95" w:name="pair-program"/>
-      <w:bookmarkEnd w:id="95"/>
+          <w:numId w:val="1013"/>
+          <w:ilvl w:val="0"/>
+        </w:numPr>
+      </w:pPr>
+      <w:r>
+        <w:t xml:space="preserve">Make sure that the project conforms to the platform's style guides. You should have a style guide for any language you work with. If you don't, make one and share it.</w:t>
+      </w:r>
+    </w:p>
+    <w:p>
+      <w:pPr>
+        <w:pStyle w:val="Heading3"/>
+      </w:pPr>
+      <w:bookmarkStart w:id="96" w:name="pair-program"/>
+      <w:bookmarkEnd w:id="96"/>
       <w:r>
         <w:t xml:space="preserve">Pair Program</w:t>
       </w:r>
@@ -2512,8 +2647,8 @@
       <w:pPr>
         <w:pStyle w:val="Heading2"/>
       </w:pPr>
-      <w:bookmarkStart w:id="96" w:name="measuring"/>
-      <w:bookmarkEnd w:id="96"/>
+      <w:bookmarkStart w:id="97" w:name="measuring"/>
+      <w:bookmarkEnd w:id="97"/>
       <w:r>
         <w:t xml:space="preserve">Measuring</w:t>
       </w:r>
@@ -2522,8 +2657,8 @@
       <w:pPr>
         <w:pStyle w:val="Heading3"/>
       </w:pPr>
-      <w:bookmarkStart w:id="97" w:name="system-monitoring"/>
-      <w:bookmarkEnd w:id="97"/>
+      <w:bookmarkStart w:id="98" w:name="system-monitoring"/>
+      <w:bookmarkEnd w:id="98"/>
       <w:r>
         <w:t xml:space="preserve">System Monitoring</w:t>
       </w:r>
@@ -2537,8 +2672,8 @@
       <w:pPr>
         <w:pStyle w:val="Heading3"/>
       </w:pPr>
-      <w:bookmarkStart w:id="98" w:name="log-aggregation"/>
-      <w:bookmarkEnd w:id="98"/>
+      <w:bookmarkStart w:id="99" w:name="log-aggregation"/>
+      <w:bookmarkEnd w:id="99"/>
       <w:r>
         <w:t xml:space="preserve">Log Aggregation</w:t>
       </w:r>
@@ -2552,8 +2687,8 @@
       <w:pPr>
         <w:pStyle w:val="Heading3"/>
       </w:pPr>
-      <w:bookmarkStart w:id="99" w:name="feature-flags"/>
-      <w:bookmarkEnd w:id="99"/>
+      <w:bookmarkStart w:id="100" w:name="feature-flags"/>
+      <w:bookmarkEnd w:id="100"/>
       <w:r>
         <w:t xml:space="preserve">Feature Flags</w:t>
       </w:r>
@@ -2567,8 +2702,8 @@
       <w:pPr>
         <w:pStyle w:val="Heading3"/>
       </w:pPr>
-      <w:bookmarkStart w:id="100" w:name="transparency"/>
-      <w:bookmarkEnd w:id="100"/>
+      <w:bookmarkStart w:id="101" w:name="transparency"/>
+      <w:bookmarkEnd w:id="101"/>
       <w:r>
         <w:t xml:space="preserve">Transparency</w:t>
       </w:r>
@@ -2582,8 +2717,8 @@
       <w:pPr>
         <w:pStyle w:val="Heading3"/>
       </w:pPr>
-      <w:bookmarkStart w:id="101" w:name="time-tracking"/>
-      <w:bookmarkEnd w:id="101"/>
+      <w:bookmarkStart w:id="102" w:name="time-tracking"/>
+      <w:bookmarkEnd w:id="102"/>
       <w:r>
         <w:t xml:space="preserve">Time Tracking</w:t>
       </w:r>
@@ -2595,7 +2730,7 @@
       <w:r>
         <w:t xml:space="preserve"> </w:t>
       </w:r>
-      <w:hyperlink r:id="rId102">
+      <w:hyperlink r:id="rId103">
         <w:r>
           <w:rPr>
             <w:rStyle w:val="Link"/>
@@ -2611,8 +2746,8 @@
       <w:pPr>
         <w:pStyle w:val="Heading4"/>
       </w:pPr>
-      <w:bookmarkStart w:id="103" w:name="project-categories"/>
-      <w:bookmarkEnd w:id="103"/>
+      <w:bookmarkStart w:id="104" w:name="project-categories"/>
+      <w:bookmarkEnd w:id="104"/>
       <w:r>
         <w:t xml:space="preserve">Project categories</w:t>
       </w:r>
@@ -2677,8 +2812,8 @@
       <w:pPr>
         <w:pStyle w:val="Heading4"/>
       </w:pPr>
-      <w:bookmarkStart w:id="104" w:name="finding-adding-a-project-to-tidsreg"/>
-      <w:bookmarkEnd w:id="104"/>
+      <w:bookmarkStart w:id="105" w:name="finding-adding-a-project-to-tidsreg"/>
+      <w:bookmarkEnd w:id="105"/>
       <w:r>
         <w:t xml:space="preserve">Finding / Adding a Project to Tidsreg</w:t>
       </w:r>
@@ -2697,8 +2832,8 @@
       <w:pPr>
         <w:pStyle w:val="Heading5"/>
       </w:pPr>
-      <w:bookmarkStart w:id="105" w:name="custom-description"/>
-      <w:bookmarkEnd w:id="105"/>
+      <w:bookmarkStart w:id="106" w:name="custom-description"/>
+      <w:bookmarkEnd w:id="106"/>
       <w:r>
         <w:t xml:space="preserve">Custom Description</w:t>
       </w:r>
@@ -2717,8 +2852,8 @@
       <w:pPr>
         <w:pStyle w:val="Heading5"/>
       </w:pPr>
-      <w:bookmarkStart w:id="106" w:name="long-term-projects"/>
-      <w:bookmarkEnd w:id="106"/>
+      <w:bookmarkStart w:id="107" w:name="long-term-projects"/>
+      <w:bookmarkEnd w:id="107"/>
       <w:r>
         <w:t xml:space="preserve">Long-term projects</w:t>
       </w:r>
@@ -2737,15 +2872,15 @@
       <w:pPr>
         <w:pStyle w:val="Heading3"/>
       </w:pPr>
-      <w:bookmarkStart w:id="107" w:name="expenses"/>
-      <w:bookmarkEnd w:id="107"/>
+      <w:bookmarkStart w:id="108" w:name="expenses"/>
+      <w:bookmarkEnd w:id="108"/>
       <w:r>
         <w:t xml:space="preserve">Expenses</w:t>
       </w:r>
     </w:p>
     <w:p>
       <w:r>
-        <w:t xml:space="preserve">If you have expenses due to work they will be covered by the company. You can use either your private debit card/credit card or your</w:t>
+        <w:t xml:space="preserve">If you have expenses due to work, they will be covered by the company. You can use either your private debit card/credit card or your</w:t>
       </w:r>
       <w:r>
         <w:t xml:space="preserve"> </w:t>
@@ -2786,37 +2921,37 @@
     </w:p>
     <w:p>
       <w:r>
-        <w:t xml:space="preserve">The amount you enter should always be in your local currency (what your salary is paid out in). You should specify the amount that was listed in your bank statement to ensure that exchange rates are correct and that any conversion costs are included. Often if you pay in a foreign currency the credit card company will add a fee.</w:t>
-      </w:r>
-    </w:p>
-    <w:p>
-      <w:pPr>
-        <w:pStyle w:val="Heading3"/>
-      </w:pPr>
-      <w:bookmarkStart w:id="108" w:name="traveling-booking"/>
-      <w:bookmarkEnd w:id="108"/>
-      <w:r>
-        <w:t xml:space="preserve">Traveling (Booking)</w:t>
-      </w:r>
-    </w:p>
-    <w:p>
-      <w:r>
-        <w:t xml:space="preserve">Sometimes you may need to travel abroad either do you an company event, a project or conference.</w:t>
-      </w:r>
-    </w:p>
-    <w:p>
-      <w:r>
-        <w:t xml:space="preserve">Normally you will find the tickets and hotels yourself. This way out get a trip that suits you. We fly in coach, it is cheaper and we would much rather spend the money someway else, e.i. buying you a new phone. If you fly with SAS we have a company membership code that will give you a discount. You can get the code from you manager.</w:t>
-      </w:r>
-    </w:p>
-    <w:p>
-      <w:r>
-        <w:t xml:space="preserve">For hotels find something comfortable and reasonably priced and do yourself a favour and make sure breakfast is included.</w:t>
-      </w:r>
-    </w:p>
-    <w:p>
-      <w:r>
-        <w:t xml:space="preserve">You can either pay with you</w:t>
+        <w:t xml:space="preserve">The amount you enter should always be in your local currency (what your salary is paid out in). You should specify the amount that was listed in your bank statement to ensure that exchange rates are correct and that any conversion costs are included. Often, if you pay in a foreign currency the credit card company will add a fee.</w:t>
+      </w:r>
+    </w:p>
+    <w:p>
+      <w:pPr>
+        <w:pStyle w:val="Heading3"/>
+      </w:pPr>
+      <w:bookmarkStart w:id="109" w:name="travelling-booking"/>
+      <w:bookmarkEnd w:id="109"/>
+      <w:r>
+        <w:t xml:space="preserve">Travelling (Booking)</w:t>
+      </w:r>
+    </w:p>
+    <w:p>
+      <w:r>
+        <w:t xml:space="preserve">Sometimes you may need to travel abroad either due to a company event, a project or a conference.</w:t>
+      </w:r>
+    </w:p>
+    <w:p>
+      <w:r>
+        <w:t xml:space="preserve">Normally, you will find the tickets and hotels yourself. This way you get a trip that suits you. We fly in coach, it is cheaper and we would much rather spend the money somewhere else, e.g. buying you a new phone. If you fly with SAS, we have a company membership code that will give you a discount. You can get the code from your manager.</w:t>
+      </w:r>
+    </w:p>
+    <w:p>
+      <w:r>
+        <w:t xml:space="preserve">For hotels, find something comfortable and reasonably priced and do yourself a favour and make sure breakfast is included.</w:t>
+      </w:r>
+    </w:p>
+    <w:p>
+      <w:r>
+        <w:t xml:space="preserve">You can either pay with your</w:t>
       </w:r>
       <w:r>
         <w:t xml:space="preserve"> </w:t>
@@ -2826,37 +2961,37 @@
           <w:rPr>
             <w:rStyle w:val="Link"/>
           </w:rPr>
-          <w:t xml:space="preserve">Eurocard</w:t>
+          <w:t xml:space="preserve">EuroCard</w:t>
         </w:r>
       </w:hyperlink>
       <w:r>
         <w:t xml:space="preserve"> </w:t>
       </w:r>
       <w:r>
-        <w:t xml:space="preserve">or ask you manager to pay using the Corporate Credit Card. Paying with these cards gives you an additional travel insurance.</w:t>
-      </w:r>
-    </w:p>
-    <w:p>
-      <w:pPr>
-        <w:pStyle w:val="Heading3"/>
-      </w:pPr>
-      <w:bookmarkStart w:id="109" w:name="traveling-expenses"/>
-      <w:bookmarkEnd w:id="109"/>
-      <w:r>
-        <w:t xml:space="preserve">Traveling (Expenses)</w:t>
-      </w:r>
-    </w:p>
-    <w:p>
-      <w:r>
-        <w:t xml:space="preserve">While traveling you expenses are covered by the company. Anything not related the assignment, say Theatre Tickets, Sightseeing Trips or visits to the pub, you pay for yourself. But anything else is covered by the company.</w:t>
-      </w:r>
-    </w:p>
-    <w:p>
-      <w:pPr>
-        <w:pStyle w:val="Heading3"/>
-      </w:pPr>
-      <w:bookmarkStart w:id="110" w:name="agile-processes"/>
+        <w:t xml:space="preserve">or ask your manager to pay using the Corporate Credit Card. Paying with these cards gives you an additional travel insurance.</w:t>
+      </w:r>
+    </w:p>
+    <w:p>
+      <w:pPr>
+        <w:pStyle w:val="Heading3"/>
+      </w:pPr>
+      <w:bookmarkStart w:id="110" w:name="travelling-expenses"/>
       <w:bookmarkEnd w:id="110"/>
+      <w:r>
+        <w:t xml:space="preserve">Travelling (Expenses)</w:t>
+      </w:r>
+    </w:p>
+    <w:p>
+      <w:r>
+        <w:t xml:space="preserve">While travelling, your expenses are covered by the company. Anything not related the assignment, say theatre tickets, sight-seeing trips or visits to the pub, you pay for yourself. But anything else is covered by the company.</w:t>
+      </w:r>
+    </w:p>
+    <w:p>
+      <w:pPr>
+        <w:pStyle w:val="Heading3"/>
+      </w:pPr>
+      <w:bookmarkStart w:id="111" w:name="agile-processes"/>
+      <w:bookmarkEnd w:id="111"/>
       <w:r>
         <w:t xml:space="preserve">Agile Processes</w:t>
       </w:r>
@@ -2875,14 +3010,14 @@
         <w:t xml:space="preserve">But don't kill agility with agile processes</w:t>
       </w:r>
       <w:r>
-        <w:t xml:space="preserve">. In the end agile development boils down to:</w:t>
+        <w:t xml:space="preserve">. In the end, agile development boils down to:</w:t>
       </w:r>
     </w:p>
     <w:p>
       <w:pPr>
         <w:pStyle w:val="Compact"/>
         <w:numPr>
-          <w:numId w:val="1013"/>
+          <w:numId w:val="1014"/>
           <w:ilvl w:val="0"/>
         </w:numPr>
       </w:pPr>
@@ -2894,7 +3029,7 @@
       <w:pPr>
         <w:pStyle w:val="Compact"/>
         <w:numPr>
-          <w:numId w:val="1013"/>
+          <w:numId w:val="1014"/>
           <w:ilvl w:val="0"/>
         </w:numPr>
       </w:pPr>
@@ -2906,7 +3041,7 @@
       <w:pPr>
         <w:pStyle w:val="Compact"/>
         <w:numPr>
-          <w:numId w:val="1013"/>
+          <w:numId w:val="1014"/>
           <w:ilvl w:val="0"/>
         </w:numPr>
       </w:pPr>
@@ -2918,12 +3053,12 @@
       <w:pPr>
         <w:pStyle w:val="Compact"/>
         <w:numPr>
-          <w:numId w:val="1013"/>
-          <w:ilvl w:val="0"/>
-        </w:numPr>
-      </w:pPr>
-      <w:r>
-        <w:t xml:space="preserve">get frequent feedback from your product owner and or client</w:t>
+          <w:numId w:val="1014"/>
+          <w:ilvl w:val="0"/>
+        </w:numPr>
+      </w:pPr>
+      <w:r>
+        <w:t xml:space="preserve">get frequent feedback from your product owner and/or client</w:t>
       </w:r>
     </w:p>
     <w:p>
@@ -2935,48 +3070,48 @@
       <w:pPr>
         <w:pStyle w:val="Heading3"/>
       </w:pPr>
-      <w:bookmarkStart w:id="111" w:name="team-retrospective"/>
-      <w:bookmarkEnd w:id="111"/>
+      <w:bookmarkStart w:id="112" w:name="team-retrospective"/>
+      <w:bookmarkEnd w:id="112"/>
       <w:r>
         <w:t xml:space="preserve">Team Retrospective</w:t>
       </w:r>
     </w:p>
     <w:p>
       <w:r>
-        <w:t xml:space="preserve">Every other week the different development teams have a joined meeting. In Scrum terminology it is called "The Scrum of Scrums" but we think of it more as an Office Retrospective. The purpose of the meeting is to achieve common goals that may be too big for a single team. We also use the time to share experiences, e.g. what works and what doesn't, and generally try to improve the way we work together.</w:t>
-      </w:r>
-    </w:p>
-    <w:p>
-      <w:pPr>
-        <w:numPr>
-          <w:numId w:val="1014"/>
-          <w:ilvl w:val="0"/>
-        </w:numPr>
-      </w:pPr>
-      <w:r>
-        <w:t xml:space="preserve">The meeting starts with any general messages from management. A facilitator is picked who will control the meeting making sure we stay on track.</w:t>
-      </w:r>
-    </w:p>
-    <w:p>
-      <w:pPr>
-        <w:numPr>
-          <w:numId w:val="1014"/>
-          <w:ilvl w:val="0"/>
-        </w:numPr>
-      </w:pPr>
-      <w:r>
-        <w:t xml:space="preserve">Then each participant goes up to the whiteboard and on a time-line plots their mood has been over past two weeks. Any significant events, e.g. a meet-up event or releases, are noted. This is a great way of gathering information for the subsequent discussions. No one should use more than a minute for this.</w:t>
-      </w:r>
-    </w:p>
-    <w:p>
-      <w:pPr>
-        <w:numPr>
-          <w:numId w:val="1014"/>
-          <w:ilvl w:val="0"/>
-        </w:numPr>
-      </w:pPr>
-      <w:r>
-        <w:t xml:space="preserve">The team then needs a few topics to discuss. Some topics might have arisen from the time-line exercise others may just be suggested. Any topic from previous meetings that are still relevant are put as candidates again. Using [Dot Voting] the team then agrees on 2 topics to discuss for the remainder of the meeting. All topics are written down in the</w:t>
+        <w:t xml:space="preserve">Every other week, the different development teams have a joined meeting. In Scrum terminology it is called "The Scrum of Scrums", but we think of it more as an Office Retrospective. The purpose of the meeting is to achieve common goals that may be too big for a single team. We also use the time to share experiences, e.g. what works and what doesn't, and generally try to improve the way we work together.</w:t>
+      </w:r>
+    </w:p>
+    <w:p>
+      <w:pPr>
+        <w:numPr>
+          <w:numId w:val="1015"/>
+          <w:ilvl w:val="0"/>
+        </w:numPr>
+      </w:pPr>
+      <w:r>
+        <w:t xml:space="preserve">The meeting starts with any general messages from management. A facilitator is picked who will control the meeting, making sure we stay on track.</w:t>
+      </w:r>
+    </w:p>
+    <w:p>
+      <w:pPr>
+        <w:numPr>
+          <w:numId w:val="1015"/>
+          <w:ilvl w:val="0"/>
+        </w:numPr>
+      </w:pPr>
+      <w:r>
+        <w:t xml:space="preserve">Each participant then goes up to the whiteboard, and on a time-line plots how their mood has been over past two weeks. Any significant events, e.g. a meet-up event or releases, are noted. This is a great way of gathering information for the subsequent discussions. No one should use more than a minute for this.</w:t>
+      </w:r>
+    </w:p>
+    <w:p>
+      <w:pPr>
+        <w:numPr>
+          <w:numId w:val="1015"/>
+          <w:ilvl w:val="0"/>
+        </w:numPr>
+      </w:pPr>
+      <w:r>
+        <w:t xml:space="preserve">The team then needs a few topics to discuss. Some topics might have arisen from the time-line exercise, others may just be suggested. Any topic from previous meetings that are still relevant are put as candidates again. Using [Dot Voting] the team then agrees on 2 topics to discuss for the remainder of the meeting. All topics are written down in the</w:t>
       </w:r>
       <w:r>
         <w:t xml:space="preserve"> </w:t>
@@ -2999,18 +3134,30 @@
     <w:p>
       <w:pPr>
         <w:numPr>
-          <w:numId w:val="1014"/>
-          <w:ilvl w:val="0"/>
-        </w:numPr>
-      </w:pPr>
-      <w:r>
-        <w:t xml:space="preserve">The two topics are then treated using one of the many methods for processing a topic. There are many good resources online for creative was of processing a topic as well as many books, like "Agile Retrospective". One method that we have found especially good in the past is The 7 Hats Method.</w:t>
-      </w:r>
-    </w:p>
-    <w:p>
-      <w:pPr>
-        <w:numPr>
-          <w:numId w:val="1014"/>
+          <w:numId w:val="1015"/>
+          <w:ilvl w:val="0"/>
+        </w:numPr>
+      </w:pPr>
+      <w:r>
+        <w:t xml:space="preserve">The two topics are then treated using one of the many methods for processing a topic. There are many good resources online for creative was of processing a topic as well as many books, such as</w:t>
+      </w:r>
+      <w:r>
+        <w:t xml:space="preserve"> </w:t>
+      </w:r>
+      <w:r>
+        <w:rPr>
+          <w:i/>
+        </w:rPr>
+        <w:t xml:space="preserve">Agile Retrospective</w:t>
+      </w:r>
+      <w:r>
+        <w:t xml:space="preserve">. One method that we have found especially good in the past is The 7 Hats Method.</w:t>
+      </w:r>
+    </w:p>
+    <w:p>
+      <w:pPr>
+        <w:numPr>
+          <w:numId w:val="1015"/>
           <w:ilvl w:val="0"/>
         </w:numPr>
       </w:pPr>
@@ -3022,8 +3169,8 @@
       <w:pPr>
         <w:pStyle w:val="Heading3"/>
       </w:pPr>
-      <w:bookmarkStart w:id="112" w:name="team-log"/>
-      <w:bookmarkEnd w:id="112"/>
+      <w:bookmarkStart w:id="113" w:name="team-log"/>
+      <w:bookmarkEnd w:id="113"/>
       <w:r>
         <w:t xml:space="preserve">Team Log</w:t>
       </w:r>
@@ -3037,8 +3184,8 @@
       <w:pPr>
         <w:pStyle w:val="Heading3"/>
       </w:pPr>
-      <w:bookmarkStart w:id="113" w:name="legacy-code"/>
-      <w:bookmarkEnd w:id="113"/>
+      <w:bookmarkStart w:id="114" w:name="legacy-code"/>
+      <w:bookmarkEnd w:id="114"/>
       <w:r>
         <w:t xml:space="preserve">Legacy Code</w:t>
       </w:r>
@@ -3047,22 +3194,22 @@
       <w:pPr>
         <w:pStyle w:val="Heading4"/>
       </w:pPr>
-      <w:bookmarkStart w:id="114" w:name="step-by-step-guide"/>
-      <w:bookmarkEnd w:id="114"/>
+      <w:bookmarkStart w:id="115" w:name="step-by-step-guide"/>
+      <w:bookmarkEnd w:id="115"/>
       <w:r>
         <w:t xml:space="preserve">Step by Step Guide</w:t>
       </w:r>
     </w:p>
     <w:p>
       <w:r>
-        <w:t xml:space="preserve">If you inherit code your first task is to really understand it. What does it do, what is architecture like, what are the.</w:t>
+        <w:t xml:space="preserve">If you inherit code, your first task is to really understand it. What does it do, what is architecture like, what are the interfaces, etc.</w:t>
       </w:r>
     </w:p>
     <w:p>
       <w:pPr>
         <w:pStyle w:val="Compact"/>
         <w:numPr>
-          <w:numId w:val="1015"/>
+          <w:numId w:val="1016"/>
           <w:ilvl w:val="0"/>
         </w:numPr>
       </w:pPr>
@@ -3074,7 +3221,7 @@
       <w:pPr>
         <w:pStyle w:val="Compact"/>
         <w:numPr>
-          <w:numId w:val="1015"/>
+          <w:numId w:val="1016"/>
           <w:ilvl w:val="0"/>
         </w:numPr>
       </w:pPr>
@@ -3086,7 +3233,7 @@
       <w:pPr>
         <w:pStyle w:val="Compact"/>
         <w:numPr>
-          <w:numId w:val="1015"/>
+          <w:numId w:val="1016"/>
           <w:ilvl w:val="0"/>
         </w:numPr>
       </w:pPr>
@@ -3098,7 +3245,7 @@
       <w:pPr>
         <w:pStyle w:val="Compact"/>
         <w:numPr>
-          <w:numId w:val="1015"/>
+          <w:numId w:val="1016"/>
           <w:ilvl w:val="0"/>
         </w:numPr>
       </w:pPr>
@@ -3108,27 +3255,106 @@
     </w:p>
     <w:p>
       <w:r>
-        <w:t xml:space="preserve">The last point is probably the must tricky. Try no to be too hasty in passing judgement or applying your own esthetics to a code base. Projects always have undocumented history and if you change something that is seemingly 'stupid' or irrelevant could end up breaking the code or making the client upset.</w:t>
-      </w:r>
-    </w:p>
-    <w:p>
-      <w:r>
-        <w:t xml:space="preserve">In the end it is also about protecting yourself; if you break something that isn't broken you spend the time 'fixing' it and then re-fixing it, and life is just too short for that. Focus on adding value to the customer.</w:t>
-      </w:r>
-    </w:p>
-    <w:p>
-      <w:pPr>
-        <w:pStyle w:val="Heading3"/>
-      </w:pPr>
-      <w:bookmarkStart w:id="115" w:name="deployment"/>
-      <w:bookmarkEnd w:id="115"/>
+        <w:t xml:space="preserve">The last point is probably the most tricky. Try no to be too hasty in passing judgement or applying your own aesthetics to a code base. Projects always have undocumented history, and if you change something that is seemingly 'stupid' or irrelevant, it could end up breaking the code or making the client upset.</w:t>
+      </w:r>
+    </w:p>
+    <w:p>
+      <w:r>
+        <w:t xml:space="preserve">In the end, it is also about protecting yourself; if you break something that isn't broken, you spend the time 'fixing' it and then re-fixing it, and life is just too short for that. Focus on adding value to the customer.</w:t>
+      </w:r>
+    </w:p>
+    <w:p>
+      <w:pPr>
+        <w:pStyle w:val="Heading3"/>
+      </w:pPr>
+      <w:bookmarkStart w:id="116" w:name="deployment"/>
+      <w:bookmarkEnd w:id="116"/>
       <w:r>
         <w:t xml:space="preserve">Deployment</w:t>
       </w:r>
     </w:p>
     <w:p>
-      <w:r>
-        <w:t xml:space="preserve">Use our pipelined images LINK Docker and Flocker Bash Scripts over Ansible over ChefSolo Ubuntu LTS over CentOS Use upstart over systemd over sysinit because we prefer Ubuntu. Use continuous deployment Use semantic versioning of you software</w:t>
+      <w:pPr>
+        <w:pStyle w:val="Compact"/>
+        <w:numPr>
+          <w:numId w:val="1017"/>
+          <w:ilvl w:val="0"/>
+        </w:numPr>
+      </w:pPr>
+      <w:r>
+        <w:t xml:space="preserve">Use our pipelined images LINK</w:t>
+      </w:r>
+    </w:p>
+    <w:p>
+      <w:pPr>
+        <w:pStyle w:val="Compact"/>
+        <w:numPr>
+          <w:numId w:val="1017"/>
+          <w:ilvl w:val="0"/>
+        </w:numPr>
+      </w:pPr>
+      <w:r>
+        <w:t xml:space="preserve">Docker and Flocker</w:t>
+      </w:r>
+    </w:p>
+    <w:p>
+      <w:pPr>
+        <w:pStyle w:val="Compact"/>
+        <w:numPr>
+          <w:numId w:val="1017"/>
+          <w:ilvl w:val="0"/>
+        </w:numPr>
+      </w:pPr>
+      <w:r>
+        <w:t xml:space="preserve">Bash Scripts over Ansible over ChefSolo</w:t>
+      </w:r>
+    </w:p>
+    <w:p>
+      <w:pPr>
+        <w:pStyle w:val="Compact"/>
+        <w:numPr>
+          <w:numId w:val="1017"/>
+          <w:ilvl w:val="0"/>
+        </w:numPr>
+      </w:pPr>
+      <w:r>
+        <w:t xml:space="preserve">Ubuntu LTS over CentOS</w:t>
+      </w:r>
+    </w:p>
+    <w:p>
+      <w:pPr>
+        <w:pStyle w:val="Compact"/>
+        <w:numPr>
+          <w:numId w:val="1017"/>
+          <w:ilvl w:val="0"/>
+        </w:numPr>
+      </w:pPr>
+      <w:r>
+        <w:t xml:space="preserve">Use upstart over systemd over sysinit because we prefer Ubuntu.</w:t>
+      </w:r>
+    </w:p>
+    <w:p>
+      <w:pPr>
+        <w:pStyle w:val="Compact"/>
+        <w:numPr>
+          <w:numId w:val="1017"/>
+          <w:ilvl w:val="0"/>
+        </w:numPr>
+      </w:pPr>
+      <w:r>
+        <w:t xml:space="preserve">Use continuous deployment</w:t>
+      </w:r>
+    </w:p>
+    <w:p>
+      <w:pPr>
+        <w:pStyle w:val="Compact"/>
+        <w:numPr>
+          <w:numId w:val="1017"/>
+          <w:ilvl w:val="0"/>
+        </w:numPr>
+      </w:pPr>
+      <w:r>
+        <w:t xml:space="preserve">Use semantic versioning of you software</w:t>
       </w:r>
     </w:p>
     <w:sectPr/>
@@ -3224,7 +3450,7 @@
     </w:lvl>
   </w:abstractNum>
   <w:abstractNum w:abstractNumId="990">
-    <w:nsid w:val="dfd2a628"/>
+    <w:nsid w:val="ce9cae0a"/>
     <w:multiLevelType w:val="multilevel"/>
     <w:lvl w:ilvl="0">
       <w:numFmt w:val="bullet"/>
@@ -3305,7 +3531,7 @@
     </w:lvl>
   </w:abstractNum>
   <w:abstractNum w:abstractNumId="99411">
-    <w:nsid w:val="117dfe43"/>
+    <w:nsid w:val="1ad7b520"/>
     <w:multiLevelType w:val="multilevel"/>
     <w:lvl w:ilvl="0">
       <w:start w:val="1"/>
@@ -3393,7 +3619,7 @@
     </w:lvl>
   </w:abstractNum>
   <w:abstractNum w:abstractNumId="991">
-    <w:nsid w:val="5ea0e829"/>
+    <w:nsid w:val="f8622034"/>
     <w:multiLevelType w:val="multilevel"/>
     <w:lvl w:ilvl="0">
       <w:numFmt w:val="bullet"/>
@@ -3474,7 +3700,7 @@
     </w:lvl>
   </w:abstractNum>
   <w:abstractNum w:abstractNumId="99412">
-    <w:nsid w:val="f1fd111d"/>
+    <w:nsid w:val="de59a699"/>
     <w:multiLevelType w:val="multilevel"/>
     <w:lvl w:ilvl="0">
       <w:start w:val="2"/>
@@ -3562,7 +3788,7 @@
     </w:lvl>
   </w:abstractNum>
   <w:abstractNum w:abstractNumId="99413">
-    <w:nsid w:val="8d7e45f2"/>
+    <w:nsid w:val="404b2299"/>
     <w:multiLevelType w:val="multilevel"/>
     <w:lvl w:ilvl="0">
       <w:start w:val="3"/>
@@ -3749,6 +3975,9 @@
     <w:abstractNumId w:val="991"/>
   </w:num>
   <w:num w:numId="1011">
+    <w:abstractNumId w:val="991"/>
+  </w:num>
+  <w:num w:numId="1012">
     <w:abstractNumId w:val="99411"/>
     <w:lvlOverride w:ilvl="0">
       <w:startOverride w:val="1"/>
@@ -3772,35 +4001,11 @@
       <w:startOverride w:val="1"/>
     </w:lvlOverride>
   </w:num>
-  <w:num w:numId="1012">
-    <w:abstractNumId w:val="991"/>
-  </w:num>
   <w:num w:numId="1013">
     <w:abstractNumId w:val="991"/>
   </w:num>
   <w:num w:numId="1014">
-    <w:abstractNumId w:val="99411"/>
-    <w:lvlOverride w:ilvl="0">
-      <w:startOverride w:val="1"/>
-    </w:lvlOverride>
-    <w:lvlOverride w:ilvl="1">
-      <w:startOverride w:val="1"/>
-    </w:lvlOverride>
-    <w:lvlOverride w:ilvl="2">
-      <w:startOverride w:val="1"/>
-    </w:lvlOverride>
-    <w:lvlOverride w:ilvl="3">
-      <w:startOverride w:val="1"/>
-    </w:lvlOverride>
-    <w:lvlOverride w:ilvl="4">
-      <w:startOverride w:val="1"/>
-    </w:lvlOverride>
-    <w:lvlOverride w:ilvl="5">
-      <w:startOverride w:val="1"/>
-    </w:lvlOverride>
-    <w:lvlOverride w:ilvl="6">
-      <w:startOverride w:val="1"/>
-    </w:lvlOverride>
+    <w:abstractNumId w:val="991"/>
   </w:num>
   <w:num w:numId="1015">
     <w:abstractNumId w:val="99411"/>
@@ -3825,6 +4030,33 @@
     <w:lvlOverride w:ilvl="6">
       <w:startOverride w:val="1"/>
     </w:lvlOverride>
+  </w:num>
+  <w:num w:numId="1016">
+    <w:abstractNumId w:val="99411"/>
+    <w:lvlOverride w:ilvl="0">
+      <w:startOverride w:val="1"/>
+    </w:lvlOverride>
+    <w:lvlOverride w:ilvl="1">
+      <w:startOverride w:val="1"/>
+    </w:lvlOverride>
+    <w:lvlOverride w:ilvl="2">
+      <w:startOverride w:val="1"/>
+    </w:lvlOverride>
+    <w:lvlOverride w:ilvl="3">
+      <w:startOverride w:val="1"/>
+    </w:lvlOverride>
+    <w:lvlOverride w:ilvl="4">
+      <w:startOverride w:val="1"/>
+    </w:lvlOverride>
+    <w:lvlOverride w:ilvl="5">
+      <w:startOverride w:val="1"/>
+    </w:lvlOverride>
+    <w:lvlOverride w:ilvl="6">
+      <w:startOverride w:val="1"/>
+    </w:lvlOverride>
+  </w:num>
+  <w:num w:numId="1017">
+    <w:abstractNumId w:val="991"/>
   </w:num>
 </w:numbering>
 </file>

</xml_diff>

<commit_message>
Handbook: updated testing section
</commit_message>
<xml_diff>
--- a/public/handbook.docx
+++ b/public/handbook.docx
@@ -1518,54 +1518,30 @@
       <w:pPr>
         <w:pStyle w:val="Heading4"/>
       </w:pPr>
-      <w:bookmarkStart w:id="74" w:name="tests-are-first-class-citizens"/>
+      <w:bookmarkStart w:id="74" w:name="our-statement"/>
       <w:bookmarkEnd w:id="74"/>
       <w:r>
-        <w:t xml:space="preserve">Tests are First-Class Citizens</w:t>
-      </w:r>
-    </w:p>
-    <w:p>
-      <w:r>
-        <w:t xml:space="preserve">We strongly encourage writing tests. Writing tests helps you produce better code. Every project should have automatic tests. See continuous integration.</w:t>
-      </w:r>
-    </w:p>
-    <w:p>
-      <w:r>
-        <w:t xml:space="preserve">Test when it is appropriate, and test only what needs testing. If you are new to testing, you should adopt Test Driven Development or a variation thereof, e.g. BDD.</w:t>
-      </w:r>
-    </w:p>
-    <w:p>
-      <w:r>
-        <w:t xml:space="preserve">Writing good tests is as hard as any other part of creating quality software. Having lots of tests does not mean your software is great. Testing the your software can help make your software stable. Knowing what to test and what may not need testing is a skill that is learned by study and practice and it takes time. Here are a few good resources with general concepts:</w:t>
-      </w:r>
-    </w:p>
-    <w:p>
-      <w:pPr>
-        <w:pStyle w:val="Compact"/>
-        <w:numPr>
-          <w:numId w:val="1009"/>
-          <w:ilvl w:val="0"/>
-        </w:numPr>
-      </w:pPr>
-      <w:r>
-        <w:t xml:space="preserve">http://sturgill.github.io/2013/04/15/tests-are-overhyped/</w:t>
-      </w:r>
-    </w:p>
-    <w:p>
-      <w:pPr>
-        <w:pStyle w:val="Compact"/>
-        <w:numPr>
-          <w:numId w:val="1009"/>
-          <w:ilvl w:val="0"/>
-        </w:numPr>
-      </w:pPr>
-      <w:r>
-        <w:t xml:space="preserve">https://news.ycombinator.com/item?id=5554600</w:t>
-      </w:r>
-    </w:p>
-    <w:p>
-      <w:r>
-        <w:t xml:space="preserve">The major benefit of writing tests while you develop—rather than after the fact—is that it produces testable code. Testable code tends to be better code because it is usually modular, has a clean and easy to use interface, and interacts only with few other parts of the code base (low coupling).</w:t>
+        <w:t xml:space="preserve">Our statement</w:t>
+      </w:r>
+    </w:p>
+    <w:p>
+      <w:r>
+        <w:t xml:space="preserve">We strongly encourage writing tests. Writing tests helps you and especially others to produce better and maintainable code. Every project should have automatic testing enabled. See continuous integration.</w:t>
+      </w:r>
+    </w:p>
+    <w:p>
+      <w:r>
+        <w:t xml:space="preserve">In an ideal world at least every central component, features of high business value or which have a high impact when failing are fully tested. In reality it seems to depend on the project pressure, the mood, experience and assertiveness of the current developers and project managers. But let us stay on the bright sight and let us tell some words about testing in general which hopefully change your point view :)</w:t>
+      </w:r>
+    </w:p>
+    <w:p>
+      <w:r>
+        <w:t xml:space="preserve">Testing ensures not only the correctness of your code - it facilitates the ongoing development and maintenance which is not necessarily done by the original developer (which might be YOU). Even if you assume that your code is error-free and will never be touched again especially in an agile development or project business you never know for sure. Testing is about proving that your code is testable! Nothing is as annoying and disappointing as to want to write tests only to find out that the code is not testable and writing tests would require a significant additional effort which is not arguable to project management. Who is responsible for that? We think that it's your responsibility to make sure that your code is testable! The following developer who will get in touch with your project (maybe in the near future) will thank you for an usable test foundation.</w:t>
+      </w:r>
+    </w:p>
+    <w:p>
+      <w:r>
+        <w:t xml:space="preserve">Writing good - clean, maintainable and extensible tests is as hard as any other part of creating quality software. You might even say writing good tests is harder because implementation details are changing - good tests last for much longer than their original target implementation. But knowing how to write 'good' tests especially which don't create an overhead when refactoring the target implementation and which are easy to understand and to extend is very hard and is a skill that is learned by study and practice and it takes time. To speed up the learning curve is doable in a very easy way: Just do it right from the beginning :) The major benefit of writing 'good' tests while you develop rather than after the fact is that it produces testable code.Testable Code tends to be better code because it is usually modular, has a clean and easy to use interface,and interacts only with few other parts of the code base...</w:t>
       </w:r>
     </w:p>
     <w:p>
@@ -1775,82 +1751,82 @@
     <w:p>
       <w:pPr>
         <w:numPr>
+          <w:numId w:val="1009"/>
+          <w:ilvl w:val="0"/>
+        </w:numPr>
+      </w:pPr>
+      <w:r>
+        <w:t xml:space="preserve">README file containing:</w:t>
+      </w:r>
+    </w:p>
+    <w:p>
+      <w:pPr>
+        <w:pStyle w:val="Compact"/>
+        <w:numPr>
+          <w:numId w:val="1009"/>
+          <w:ilvl w:val="0"/>
+        </w:numPr>
+      </w:pPr>
+      <w:r>
+        <w:t xml:space="preserve">Brief project intro.</w:t>
+      </w:r>
+    </w:p>
+    <w:p>
+      <w:pPr>
+        <w:pStyle w:val="Compact"/>
+        <w:numPr>
+          <w:numId w:val="1009"/>
+          <w:ilvl w:val="0"/>
+        </w:numPr>
+      </w:pPr>
+      <w:r>
+        <w:t xml:space="preserve">Developer setup guide.</w:t>
+      </w:r>
+    </w:p>
+    <w:p>
+      <w:pPr>
+        <w:pStyle w:val="Compact"/>
+        <w:numPr>
+          <w:numId w:val="1009"/>
+          <w:ilvl w:val="0"/>
+        </w:numPr>
+      </w:pPr>
+      <w:r>
+        <w:t xml:space="preserve">Deployment guide.</w:t>
+      </w:r>
+    </w:p>
+    <w:p>
+      <w:pPr>
+        <w:numPr>
+          <w:numId w:val="1009"/>
+          <w:ilvl w:val="0"/>
+        </w:numPr>
+      </w:pPr>
+      <w:r>
+        <w:t xml:space="preserve">References to any further documentation.</w:t>
+      </w:r>
+    </w:p>
+    <w:p>
+      <w:pPr>
+        <w:numPr>
+          <w:numId w:val="1009"/>
+          <w:ilvl w:val="0"/>
+        </w:numPr>
+      </w:pPr>
+      <w:r>
+        <w:t xml:space="preserve">Architectural document</w:t>
+      </w:r>
+    </w:p>
+    <w:p>
+      <w:r>
+        <w:t xml:space="preserve">Top-tier components e.g. web services, databases, external systems, communication links.</w:t>
+      </w:r>
+    </w:p>
+    <w:p>
+      <w:pPr>
+        <w:pStyle w:val="Compact"/>
+        <w:numPr>
           <w:numId w:val="1010"/>
-          <w:ilvl w:val="0"/>
-        </w:numPr>
-      </w:pPr>
-      <w:r>
-        <w:t xml:space="preserve">README file containing:</w:t>
-      </w:r>
-    </w:p>
-    <w:p>
-      <w:pPr>
-        <w:pStyle w:val="Compact"/>
-        <w:numPr>
-          <w:numId w:val="1010"/>
-          <w:ilvl w:val="0"/>
-        </w:numPr>
-      </w:pPr>
-      <w:r>
-        <w:t xml:space="preserve">Brief project intro.</w:t>
-      </w:r>
-    </w:p>
-    <w:p>
-      <w:pPr>
-        <w:pStyle w:val="Compact"/>
-        <w:numPr>
-          <w:numId w:val="1010"/>
-          <w:ilvl w:val="0"/>
-        </w:numPr>
-      </w:pPr>
-      <w:r>
-        <w:t xml:space="preserve">Developer setup guide.</w:t>
-      </w:r>
-    </w:p>
-    <w:p>
-      <w:pPr>
-        <w:pStyle w:val="Compact"/>
-        <w:numPr>
-          <w:numId w:val="1010"/>
-          <w:ilvl w:val="0"/>
-        </w:numPr>
-      </w:pPr>
-      <w:r>
-        <w:t xml:space="preserve">Deployment guide.</w:t>
-      </w:r>
-    </w:p>
-    <w:p>
-      <w:pPr>
-        <w:numPr>
-          <w:numId w:val="1010"/>
-          <w:ilvl w:val="0"/>
-        </w:numPr>
-      </w:pPr>
-      <w:r>
-        <w:t xml:space="preserve">References to any further documentation.</w:t>
-      </w:r>
-    </w:p>
-    <w:p>
-      <w:pPr>
-        <w:numPr>
-          <w:numId w:val="1010"/>
-          <w:ilvl w:val="0"/>
-        </w:numPr>
-      </w:pPr>
-      <w:r>
-        <w:t xml:space="preserve">Architectural document</w:t>
-      </w:r>
-    </w:p>
-    <w:p>
-      <w:r>
-        <w:t xml:space="preserve">Top-tier components e.g. web services, databases, external systems, communication links.</w:t>
-      </w:r>
-    </w:p>
-    <w:p>
-      <w:pPr>
-        <w:pStyle w:val="Compact"/>
-        <w:numPr>
-          <w:numId w:val="1011"/>
           <w:ilvl w:val="0"/>
         </w:numPr>
       </w:pPr>
@@ -2302,7 +2278,7 @@
       <w:pPr>
         <w:pStyle w:val="Compact"/>
         <w:numPr>
-          <w:numId w:val="1012"/>
+          <w:numId w:val="1011"/>
           <w:ilvl w:val="0"/>
         </w:numPr>
       </w:pPr>
@@ -2314,7 +2290,7 @@
       <w:pPr>
         <w:pStyle w:val="Compact"/>
         <w:numPr>
-          <w:numId w:val="1012"/>
+          <w:numId w:val="1011"/>
           <w:ilvl w:val="0"/>
         </w:numPr>
       </w:pPr>
@@ -2326,7 +2302,7 @@
       <w:pPr>
         <w:pStyle w:val="Compact"/>
         <w:numPr>
-          <w:numId w:val="1012"/>
+          <w:numId w:val="1011"/>
           <w:ilvl w:val="0"/>
         </w:numPr>
       </w:pPr>
@@ -2338,7 +2314,7 @@
       <w:pPr>
         <w:pStyle w:val="Compact"/>
         <w:numPr>
-          <w:numId w:val="1012"/>
+          <w:numId w:val="1011"/>
           <w:ilvl w:val="0"/>
         </w:numPr>
       </w:pPr>
@@ -2350,7 +2326,7 @@
       <w:pPr>
         <w:pStyle w:val="Compact"/>
         <w:numPr>
-          <w:numId w:val="1012"/>
+          <w:numId w:val="1011"/>
           <w:ilvl w:val="0"/>
         </w:numPr>
       </w:pPr>
@@ -2581,7 +2557,7 @@
     <w:p>
       <w:pPr>
         <w:numPr>
-          <w:numId w:val="1013"/>
+          <w:numId w:val="1012"/>
           <w:ilvl w:val="0"/>
         </w:numPr>
       </w:pPr>
@@ -2609,7 +2585,7 @@
     <w:p>
       <w:pPr>
         <w:numPr>
-          <w:numId w:val="1013"/>
+          <w:numId w:val="1012"/>
           <w:ilvl w:val="0"/>
         </w:numPr>
       </w:pPr>
@@ -2620,7 +2596,7 @@
     <w:p>
       <w:pPr>
         <w:numPr>
-          <w:numId w:val="1013"/>
+          <w:numId w:val="1012"/>
           <w:ilvl w:val="0"/>
         </w:numPr>
       </w:pPr>
@@ -3017,7 +2993,7 @@
       <w:pPr>
         <w:pStyle w:val="Compact"/>
         <w:numPr>
-          <w:numId w:val="1014"/>
+          <w:numId w:val="1013"/>
           <w:ilvl w:val="0"/>
         </w:numPr>
       </w:pPr>
@@ -3029,7 +3005,7 @@
       <w:pPr>
         <w:pStyle w:val="Compact"/>
         <w:numPr>
-          <w:numId w:val="1014"/>
+          <w:numId w:val="1013"/>
           <w:ilvl w:val="0"/>
         </w:numPr>
       </w:pPr>
@@ -3041,7 +3017,7 @@
       <w:pPr>
         <w:pStyle w:val="Compact"/>
         <w:numPr>
-          <w:numId w:val="1014"/>
+          <w:numId w:val="1013"/>
           <w:ilvl w:val="0"/>
         </w:numPr>
       </w:pPr>
@@ -3053,7 +3029,7 @@
       <w:pPr>
         <w:pStyle w:val="Compact"/>
         <w:numPr>
-          <w:numId w:val="1014"/>
+          <w:numId w:val="1013"/>
           <w:ilvl w:val="0"/>
         </w:numPr>
       </w:pPr>
@@ -3084,7 +3060,7 @@
     <w:p>
       <w:pPr>
         <w:numPr>
-          <w:numId w:val="1015"/>
+          <w:numId w:val="1014"/>
           <w:ilvl w:val="0"/>
         </w:numPr>
       </w:pPr>
@@ -3095,7 +3071,7 @@
     <w:p>
       <w:pPr>
         <w:numPr>
-          <w:numId w:val="1015"/>
+          <w:numId w:val="1014"/>
           <w:ilvl w:val="0"/>
         </w:numPr>
       </w:pPr>
@@ -3106,7 +3082,7 @@
     <w:p>
       <w:pPr>
         <w:numPr>
-          <w:numId w:val="1015"/>
+          <w:numId w:val="1014"/>
           <w:ilvl w:val="0"/>
         </w:numPr>
       </w:pPr>
@@ -3134,7 +3110,7 @@
     <w:p>
       <w:pPr>
         <w:numPr>
-          <w:numId w:val="1015"/>
+          <w:numId w:val="1014"/>
           <w:ilvl w:val="0"/>
         </w:numPr>
       </w:pPr>
@@ -3157,7 +3133,7 @@
     <w:p>
       <w:pPr>
         <w:numPr>
-          <w:numId w:val="1015"/>
+          <w:numId w:val="1014"/>
           <w:ilvl w:val="0"/>
         </w:numPr>
       </w:pPr>
@@ -3209,7 +3185,7 @@
       <w:pPr>
         <w:pStyle w:val="Compact"/>
         <w:numPr>
-          <w:numId w:val="1016"/>
+          <w:numId w:val="1015"/>
           <w:ilvl w:val="0"/>
         </w:numPr>
       </w:pPr>
@@ -3221,7 +3197,7 @@
       <w:pPr>
         <w:pStyle w:val="Compact"/>
         <w:numPr>
-          <w:numId w:val="1016"/>
+          <w:numId w:val="1015"/>
           <w:ilvl w:val="0"/>
         </w:numPr>
       </w:pPr>
@@ -3233,7 +3209,7 @@
       <w:pPr>
         <w:pStyle w:val="Compact"/>
         <w:numPr>
-          <w:numId w:val="1016"/>
+          <w:numId w:val="1015"/>
           <w:ilvl w:val="0"/>
         </w:numPr>
       </w:pPr>
@@ -3245,7 +3221,7 @@
       <w:pPr>
         <w:pStyle w:val="Compact"/>
         <w:numPr>
-          <w:numId w:val="1016"/>
+          <w:numId w:val="1015"/>
           <w:ilvl w:val="0"/>
         </w:numPr>
       </w:pPr>
@@ -3277,7 +3253,7 @@
       <w:pPr>
         <w:pStyle w:val="Compact"/>
         <w:numPr>
-          <w:numId w:val="1017"/>
+          <w:numId w:val="1016"/>
           <w:ilvl w:val="0"/>
         </w:numPr>
       </w:pPr>
@@ -3289,7 +3265,7 @@
       <w:pPr>
         <w:pStyle w:val="Compact"/>
         <w:numPr>
-          <w:numId w:val="1017"/>
+          <w:numId w:val="1016"/>
           <w:ilvl w:val="0"/>
         </w:numPr>
       </w:pPr>
@@ -3301,7 +3277,7 @@
       <w:pPr>
         <w:pStyle w:val="Compact"/>
         <w:numPr>
-          <w:numId w:val="1017"/>
+          <w:numId w:val="1016"/>
           <w:ilvl w:val="0"/>
         </w:numPr>
       </w:pPr>
@@ -3313,7 +3289,7 @@
       <w:pPr>
         <w:pStyle w:val="Compact"/>
         <w:numPr>
-          <w:numId w:val="1017"/>
+          <w:numId w:val="1016"/>
           <w:ilvl w:val="0"/>
         </w:numPr>
       </w:pPr>
@@ -3325,7 +3301,7 @@
       <w:pPr>
         <w:pStyle w:val="Compact"/>
         <w:numPr>
-          <w:numId w:val="1017"/>
+          <w:numId w:val="1016"/>
           <w:ilvl w:val="0"/>
         </w:numPr>
       </w:pPr>
@@ -3337,7 +3313,7 @@
       <w:pPr>
         <w:pStyle w:val="Compact"/>
         <w:numPr>
-          <w:numId w:val="1017"/>
+          <w:numId w:val="1016"/>
           <w:ilvl w:val="0"/>
         </w:numPr>
       </w:pPr>
@@ -3349,7 +3325,7 @@
       <w:pPr>
         <w:pStyle w:val="Compact"/>
         <w:numPr>
-          <w:numId w:val="1017"/>
+          <w:numId w:val="1016"/>
           <w:ilvl w:val="0"/>
         </w:numPr>
       </w:pPr>
@@ -3450,7 +3426,7 @@
     </w:lvl>
   </w:abstractNum>
   <w:abstractNum w:abstractNumId="990">
-    <w:nsid w:val="4fe39cc2"/>
+    <w:nsid w:val="2ac553eb"/>
     <w:multiLevelType w:val="multilevel"/>
     <w:lvl w:ilvl="0">
       <w:numFmt w:val="bullet"/>
@@ -3531,7 +3507,7 @@
     </w:lvl>
   </w:abstractNum>
   <w:abstractNum w:abstractNumId="99411">
-    <w:nsid w:val="eec69b4a"/>
+    <w:nsid w:val="1db712b9"/>
     <w:multiLevelType w:val="multilevel"/>
     <w:lvl w:ilvl="0">
       <w:start w:val="1"/>
@@ -3619,7 +3595,7 @@
     </w:lvl>
   </w:abstractNum>
   <w:abstractNum w:abstractNumId="991">
-    <w:nsid w:val="bd844adb"/>
+    <w:nsid w:val="d8fd7263"/>
     <w:multiLevelType w:val="multilevel"/>
     <w:lvl w:ilvl="0">
       <w:numFmt w:val="bullet"/>
@@ -3700,7 +3676,7 @@
     </w:lvl>
   </w:abstractNum>
   <w:abstractNum w:abstractNumId="99412">
-    <w:nsid w:val="8e584bbb"/>
+    <w:nsid w:val="ceb95507"/>
     <w:multiLevelType w:val="multilevel"/>
     <w:lvl w:ilvl="0">
       <w:start w:val="2"/>
@@ -3788,7 +3764,7 @@
     </w:lvl>
   </w:abstractNum>
   <w:abstractNum w:abstractNumId="99413">
-    <w:nsid w:val="39868b13"/>
+    <w:nsid w:val="32bd068e"/>
     <w:multiLevelType w:val="multilevel"/>
     <w:lvl w:ilvl="0">
       <w:start w:val="3"/>
@@ -3975,9 +3951,6 @@
     <w:abstractNumId w:val="991"/>
   </w:num>
   <w:num w:numId="1011">
-    <w:abstractNumId w:val="991"/>
-  </w:num>
-  <w:num w:numId="1012">
     <w:abstractNumId w:val="99411"/>
     <w:lvlOverride w:ilvl="0">
       <w:startOverride w:val="1"/>
@@ -4001,11 +3974,35 @@
       <w:startOverride w:val="1"/>
     </w:lvlOverride>
   </w:num>
+  <w:num w:numId="1012">
+    <w:abstractNumId w:val="991"/>
+  </w:num>
   <w:num w:numId="1013">
     <w:abstractNumId w:val="991"/>
   </w:num>
   <w:num w:numId="1014">
-    <w:abstractNumId w:val="991"/>
+    <w:abstractNumId w:val="99411"/>
+    <w:lvlOverride w:ilvl="0">
+      <w:startOverride w:val="1"/>
+    </w:lvlOverride>
+    <w:lvlOverride w:ilvl="1">
+      <w:startOverride w:val="1"/>
+    </w:lvlOverride>
+    <w:lvlOverride w:ilvl="2">
+      <w:startOverride w:val="1"/>
+    </w:lvlOverride>
+    <w:lvlOverride w:ilvl="3">
+      <w:startOverride w:val="1"/>
+    </w:lvlOverride>
+    <w:lvlOverride w:ilvl="4">
+      <w:startOverride w:val="1"/>
+    </w:lvlOverride>
+    <w:lvlOverride w:ilvl="5">
+      <w:startOverride w:val="1"/>
+    </w:lvlOverride>
+    <w:lvlOverride w:ilvl="6">
+      <w:startOverride w:val="1"/>
+    </w:lvlOverride>
   </w:num>
   <w:num w:numId="1015">
     <w:abstractNumId w:val="99411"/>
@@ -4032,30 +4029,6 @@
     </w:lvlOverride>
   </w:num>
   <w:num w:numId="1016">
-    <w:abstractNumId w:val="99411"/>
-    <w:lvlOverride w:ilvl="0">
-      <w:startOverride w:val="1"/>
-    </w:lvlOverride>
-    <w:lvlOverride w:ilvl="1">
-      <w:startOverride w:val="1"/>
-    </w:lvlOverride>
-    <w:lvlOverride w:ilvl="2">
-      <w:startOverride w:val="1"/>
-    </w:lvlOverride>
-    <w:lvlOverride w:ilvl="3">
-      <w:startOverride w:val="1"/>
-    </w:lvlOverride>
-    <w:lvlOverride w:ilvl="4">
-      <w:startOverride w:val="1"/>
-    </w:lvlOverride>
-    <w:lvlOverride w:ilvl="5">
-      <w:startOverride w:val="1"/>
-    </w:lvlOverride>
-    <w:lvlOverride w:ilvl="6">
-      <w:startOverride w:val="1"/>
-    </w:lvlOverride>
-  </w:num>
-  <w:num w:numId="1017">
     <w:abstractNumId w:val="991"/>
   </w:num>
 </w:numbering>

</xml_diff>

<commit_message>
Add a bit of info about tech lunches
</commit_message>
<xml_diff>
--- a/public/handbook.docx
+++ b/public/handbook.docx
@@ -536,6 +536,63 @@
     </w:p>
     <w:p>
       <w:r>
+        <w:t xml:space="preserve">We keep track of upcoming Tech Lunches on a Trello board. People can suggest topics and vote for topics that they would like to hear about.</w:t>
+      </w:r>
+    </w:p>
+    <w:p>
+      <w:r>
+        <w:drawing>
+          <wp:inline>
+            <wp:extent cx="5334000" cy="1832493"/>
+            <wp:effectExtent b="0" l="0" r="0" t="0"/>
+            <wp:docPr descr="" id="1" name="Picture"/>
+            <a:graphic>
+              <a:graphicData uri="http://schemas.openxmlformats.org/drawingml/2006/picture">
+                <pic:pic>
+                  <pic:nvPicPr>
+                    <pic:cNvPr descr="img/handbook/techlunch.png" id="0" name="Picture"/>
+                    <pic:cNvPicPr>
+                      <a:picLocks noChangeArrowheads="1" noChangeAspect="1"/>
+                    </pic:cNvPicPr>
+                  </pic:nvPicPr>
+                  <pic:blipFill>
+                    <a:blip r:embed="rId37"/>
+                    <a:stretch>
+                      <a:fillRect/>
+                    </a:stretch>
+                  </pic:blipFill>
+                  <pic:spPr bwMode="auto">
+                    <a:xfrm>
+                      <a:off x="0" y="0"/>
+                      <a:ext cx="5334000" cy="1832493"/>
+                    </a:xfrm>
+                    <a:prstGeom prst="rect">
+                      <a:avLst/>
+                    </a:prstGeom>
+                    <a:noFill/>
+                    <a:ln w="9525">
+                      <a:noFill/>
+                      <a:headEnd/>
+                      <a:tailEnd/>
+                    </a:ln>
+                  </pic:spPr>
+                </pic:pic>
+              </a:graphicData>
+            </a:graphic>
+          </wp:inline>
+        </w:drawing>
+      </w:r>
+    </w:p>
+    <w:p>
+      <w:pPr>
+        <w:pStyle w:val="ImageCaption"/>
+      </w:pPr>
+      <w:r>
+        <w:t xml:space="preserve">Trello Tech Lunches</w:t>
+      </w:r>
+    </w:p>
+    <w:p>
+      <w:r>
         <w:t xml:space="preserve">TODO</w:t>
       </w:r>
     </w:p>
@@ -543,8 +600,8 @@
       <w:pPr>
         <w:pStyle w:val="Heading3"/>
       </w:pPr>
-      <w:bookmarkStart w:id="37" w:name="hacking-retreats"/>
-      <w:bookmarkEnd w:id="37"/>
+      <w:bookmarkStart w:id="38" w:name="hacking-retreats"/>
+      <w:bookmarkEnd w:id="38"/>
       <w:r>
         <w:t xml:space="preserve">Hacking Retreats</w:t>
       </w:r>
@@ -558,8 +615,8 @@
       <w:pPr>
         <w:pStyle w:val="Heading3"/>
       </w:pPr>
-      <w:bookmarkStart w:id="38" w:name="goto-nights"/>
-      <w:bookmarkEnd w:id="38"/>
+      <w:bookmarkStart w:id="39" w:name="goto-nights"/>
+      <w:bookmarkEnd w:id="39"/>
       <w:r>
         <w:t xml:space="preserve">GOTO; Nights</w:t>
       </w:r>
@@ -573,8 +630,8 @@
       <w:pPr>
         <w:pStyle w:val="Heading2"/>
       </w:pPr>
-      <w:bookmarkStart w:id="39" w:name="recruiting"/>
-      <w:bookmarkEnd w:id="39"/>
+      <w:bookmarkStart w:id="40" w:name="recruiting"/>
+      <w:bookmarkEnd w:id="40"/>
       <w:r>
         <w:t xml:space="preserve">Recruiting</w:t>
       </w:r>
@@ -583,8 +640,8 @@
       <w:pPr>
         <w:pStyle w:val="Heading3"/>
       </w:pPr>
-      <w:bookmarkStart w:id="40" w:name="finding-people"/>
-      <w:bookmarkEnd w:id="40"/>
+      <w:bookmarkStart w:id="41" w:name="finding-people"/>
+      <w:bookmarkEnd w:id="41"/>
       <w:r>
         <w:t xml:space="preserve">Finding People</w:t>
       </w:r>
@@ -598,8 +655,8 @@
       <w:pPr>
         <w:pStyle w:val="Heading3"/>
       </w:pPr>
-      <w:bookmarkStart w:id="41" w:name="interview-process"/>
-      <w:bookmarkEnd w:id="41"/>
+      <w:bookmarkStart w:id="42" w:name="interview-process"/>
+      <w:bookmarkEnd w:id="42"/>
       <w:r>
         <w:t xml:space="preserve">Interview Process</w:t>
       </w:r>
@@ -628,8 +685,8 @@
       <w:pPr>
         <w:pStyle w:val="Heading4"/>
       </w:pPr>
-      <w:bookmarkStart w:id="42" w:name="meet-and-greet-session"/>
-      <w:bookmarkEnd w:id="42"/>
+      <w:bookmarkStart w:id="43" w:name="meet-and-greet-session"/>
+      <w:bookmarkEnd w:id="43"/>
       <w:r>
         <w:t xml:space="preserve">Meet-and-Greet Session</w:t>
       </w:r>
@@ -648,8 +705,8 @@
       <w:pPr>
         <w:pStyle w:val="Heading4"/>
       </w:pPr>
-      <w:bookmarkStart w:id="43" w:name="technical-session"/>
-      <w:bookmarkEnd w:id="43"/>
+      <w:bookmarkStart w:id="44" w:name="technical-session"/>
+      <w:bookmarkEnd w:id="44"/>
       <w:r>
         <w:t xml:space="preserve">Technical Session</w:t>
       </w:r>
@@ -663,8 +720,8 @@
       <w:pPr>
         <w:pStyle w:val="Heading4"/>
       </w:pPr>
-      <w:bookmarkStart w:id="44" w:name="trial-at-the-office"/>
-      <w:bookmarkEnd w:id="44"/>
+      <w:bookmarkStart w:id="45" w:name="trial-at-the-office"/>
+      <w:bookmarkEnd w:id="45"/>
       <w:r>
         <w:t xml:space="preserve">Trial at the Office</w:t>
       </w:r>
@@ -683,8 +740,8 @@
       <w:pPr>
         <w:pStyle w:val="Heading4"/>
       </w:pPr>
-      <w:bookmarkStart w:id="45" w:name="making-an-offer"/>
-      <w:bookmarkEnd w:id="45"/>
+      <w:bookmarkStart w:id="46" w:name="making-an-offer"/>
+      <w:bookmarkEnd w:id="46"/>
       <w:r>
         <w:t xml:space="preserve">Making an Offer</w:t>
       </w:r>
@@ -696,7 +753,7 @@
       <w:r>
         <w:t xml:space="preserve"> </w:t>
       </w:r>
-      <w:hyperlink r:id="rId46">
+      <w:hyperlink r:id="rId47">
         <w:r>
           <w:rPr>
             <w:rStyle w:val="Link"/>
@@ -729,8 +786,8 @@
       <w:pPr>
         <w:pStyle w:val="Heading3"/>
       </w:pPr>
-      <w:bookmarkStart w:id="47" w:name="your-first-day"/>
-      <w:bookmarkEnd w:id="47"/>
+      <w:bookmarkStart w:id="48" w:name="your-first-day"/>
+      <w:bookmarkEnd w:id="48"/>
       <w:r>
         <w:t xml:space="preserve">Your First Day</w:t>
       </w:r>
@@ -754,8 +811,8 @@
       <w:pPr>
         <w:pStyle w:val="Heading3"/>
       </w:pPr>
-      <w:bookmarkStart w:id="48" w:name="your-first-week"/>
-      <w:bookmarkEnd w:id="48"/>
+      <w:bookmarkStart w:id="49" w:name="your-first-week"/>
+      <w:bookmarkEnd w:id="49"/>
       <w:r>
         <w:t xml:space="preserve">Your First Week</w:t>
       </w:r>
@@ -784,8 +841,8 @@
       <w:pPr>
         <w:pStyle w:val="Heading2"/>
       </w:pPr>
-      <w:bookmarkStart w:id="49" w:name="management"/>
-      <w:bookmarkEnd w:id="49"/>
+      <w:bookmarkStart w:id="50" w:name="management"/>
+      <w:bookmarkEnd w:id="50"/>
       <w:r>
         <w:t xml:space="preserve">Management</w:t>
       </w:r>
@@ -794,8 +851,8 @@
       <w:pPr>
         <w:pStyle w:val="Heading3"/>
       </w:pPr>
-      <w:bookmarkStart w:id="50" w:name="salary-review"/>
-      <w:bookmarkEnd w:id="50"/>
+      <w:bookmarkStart w:id="51" w:name="salary-review"/>
+      <w:bookmarkEnd w:id="51"/>
       <w:r>
         <w:t xml:space="preserve">Salary Review</w:t>
       </w:r>
@@ -809,8 +866,8 @@
       <w:pPr>
         <w:pStyle w:val="Heading3"/>
       </w:pPr>
-      <w:bookmarkStart w:id="51" w:name="compensation"/>
-      <w:bookmarkEnd w:id="51"/>
+      <w:bookmarkStart w:id="52" w:name="compensation"/>
+      <w:bookmarkEnd w:id="52"/>
       <w:r>
         <w:t xml:space="preserve">Compensation</w:t>
       </w:r>
@@ -829,8 +886,8 @@
       <w:pPr>
         <w:pStyle w:val="Heading3"/>
       </w:pPr>
-      <w:bookmarkStart w:id="52" w:name="quarterly-review"/>
-      <w:bookmarkEnd w:id="52"/>
+      <w:bookmarkStart w:id="53" w:name="quarterly-review"/>
+      <w:bookmarkEnd w:id="53"/>
       <w:r>
         <w:t xml:space="preserve">Quarterly Review</w:t>
       </w:r>
@@ -849,8 +906,8 @@
       <w:pPr>
         <w:pStyle w:val="Heading3"/>
       </w:pPr>
-      <w:bookmarkStart w:id="53" w:name="company-credit-card"/>
-      <w:bookmarkEnd w:id="53"/>
+      <w:bookmarkStart w:id="54" w:name="company-credit-card"/>
+      <w:bookmarkEnd w:id="54"/>
       <w:r>
         <w:t xml:space="preserve">Company Credit Card</w:t>
       </w:r>
@@ -878,8 +935,8 @@
       <w:pPr>
         <w:pStyle w:val="Heading2"/>
       </w:pPr>
-      <w:bookmarkStart w:id="54" w:name="sales"/>
-      <w:bookmarkEnd w:id="54"/>
+      <w:bookmarkStart w:id="55" w:name="sales"/>
+      <w:bookmarkEnd w:id="55"/>
       <w:r>
         <w:t xml:space="preserve">Sales</w:t>
       </w:r>
@@ -888,8 +945,8 @@
       <w:pPr>
         <w:pStyle w:val="Heading3"/>
       </w:pPr>
-      <w:bookmarkStart w:id="55" w:name="fixed-price-vs.-weekly"/>
-      <w:bookmarkEnd w:id="55"/>
+      <w:bookmarkStart w:id="56" w:name="fixed-price-vs.-weekly"/>
+      <w:bookmarkEnd w:id="56"/>
       <w:r>
         <w:t xml:space="preserve">Fixed-Price vs. Weekly</w:t>
       </w:r>
@@ -903,8 +960,8 @@
       <w:pPr>
         <w:pStyle w:val="Heading3"/>
       </w:pPr>
-      <w:bookmarkStart w:id="56" w:name="contracts"/>
-      <w:bookmarkEnd w:id="56"/>
+      <w:bookmarkStart w:id="57" w:name="contracts"/>
+      <w:bookmarkEnd w:id="57"/>
       <w:r>
         <w:t xml:space="preserve">Contracts</w:t>
       </w:r>
@@ -978,8 +1035,8 @@
       <w:pPr>
         <w:pStyle w:val="Heading3"/>
       </w:pPr>
-      <w:bookmarkStart w:id="57" w:name="morning-meeting-1"/>
-      <w:bookmarkEnd w:id="57"/>
+      <w:bookmarkStart w:id="58" w:name="morning-meeting-1"/>
+      <w:bookmarkEnd w:id="58"/>
       <w:r>
         <w:t xml:space="preserve">Morning Meeting</w:t>
       </w:r>
@@ -993,8 +1050,8 @@
       <w:pPr>
         <w:pStyle w:val="Heading2"/>
       </w:pPr>
-      <w:bookmarkStart w:id="58" w:name="developer-setup"/>
-      <w:bookmarkEnd w:id="58"/>
+      <w:bookmarkStart w:id="59" w:name="developer-setup"/>
+      <w:bookmarkEnd w:id="59"/>
       <w:r>
         <w:t xml:space="preserve">Developer Setup</w:t>
       </w:r>
@@ -1003,8 +1060,8 @@
       <w:pPr>
         <w:pStyle w:val="Heading3"/>
       </w:pPr>
-      <w:bookmarkStart w:id="59" w:name="security"/>
-      <w:bookmarkEnd w:id="59"/>
+      <w:bookmarkStart w:id="60" w:name="security"/>
+      <w:bookmarkEnd w:id="60"/>
       <w:r>
         <w:t xml:space="preserve">Security</w:t>
       </w:r>
@@ -1016,7 +1073,7 @@
       <w:r>
         <w:t xml:space="preserve"> </w:t>
       </w:r>
-      <w:hyperlink r:id="rId60">
+      <w:hyperlink r:id="rId61">
         <w:r>
           <w:rPr>
             <w:rStyle w:val="Link"/>
@@ -1037,8 +1094,8 @@
       <w:pPr>
         <w:pStyle w:val="Heading3"/>
       </w:pPr>
-      <w:bookmarkStart w:id="61" w:name="slack"/>
-      <w:bookmarkEnd w:id="61"/>
+      <w:bookmarkStart w:id="62" w:name="slack"/>
+      <w:bookmarkEnd w:id="62"/>
       <w:r>
         <w:t xml:space="preserve">Slack</w:t>
       </w:r>
@@ -1050,7 +1107,7 @@
       <w:r>
         <w:t xml:space="preserve"> </w:t>
       </w:r>
-      <w:hyperlink r:id="rId62">
+      <w:hyperlink r:id="rId63">
         <w:r>
           <w:rPr>
             <w:rStyle w:val="Link"/>
@@ -1066,8 +1123,8 @@
       <w:pPr>
         <w:pStyle w:val="Heading3"/>
       </w:pPr>
-      <w:bookmarkStart w:id="63" w:name="skype"/>
-      <w:bookmarkEnd w:id="63"/>
+      <w:bookmarkStart w:id="64" w:name="skype"/>
+      <w:bookmarkEnd w:id="64"/>
       <w:r>
         <w:t xml:space="preserve">Skype</w:t>
       </w:r>
@@ -1079,7 +1136,7 @@
       <w:r>
         <w:t xml:space="preserve"> </w:t>
       </w:r>
-      <w:hyperlink r:id="rId64">
+      <w:hyperlink r:id="rId65">
         <w:r>
           <w:rPr>
             <w:rStyle w:val="Link"/>
@@ -1132,8 +1189,8 @@
       <w:pPr>
         <w:pStyle w:val="Heading3"/>
       </w:pPr>
-      <w:bookmarkStart w:id="65" w:name="vpn"/>
-      <w:bookmarkEnd w:id="65"/>
+      <w:bookmarkStart w:id="66" w:name="vpn"/>
+      <w:bookmarkEnd w:id="66"/>
       <w:r>
         <w:t xml:space="preserve">VPN</w:t>
       </w:r>
@@ -1199,7 +1256,7 @@
       <w:r>
         <w:t xml:space="preserve"> </w:t>
       </w:r>
-      <w:hyperlink r:id="rId66">
+      <w:hyperlink r:id="rId67">
         <w:r>
           <w:rPr>
             <w:rStyle w:val="Link"/>
@@ -1218,8 +1275,8 @@
       <w:pPr>
         <w:pStyle w:val="Heading3"/>
       </w:pPr>
-      <w:bookmarkStart w:id="67" w:name="email"/>
-      <w:bookmarkEnd w:id="67"/>
+      <w:bookmarkStart w:id="68" w:name="email"/>
+      <w:bookmarkEnd w:id="68"/>
       <w:r>
         <w:t xml:space="preserve">Email</w:t>
       </w:r>
@@ -1305,7 +1362,7 @@
                     </pic:cNvPicPr>
                   </pic:nvPicPr>
                   <pic:blipFill>
-                    <a:blip r:embed="rId68"/>
+                    <a:blip r:embed="rId69"/>
                     <a:stretch>
                       <a:fillRect/>
                     </a:stretch>
@@ -1350,8 +1407,8 @@
       <w:pPr>
         <w:pStyle w:val="Heading3"/>
       </w:pPr>
-      <w:bookmarkStart w:id="69" w:name="calendar"/>
-      <w:bookmarkEnd w:id="69"/>
+      <w:bookmarkStart w:id="70" w:name="calendar"/>
+      <w:bookmarkEnd w:id="70"/>
       <w:r>
         <w:t xml:space="preserve">Calendar</w:t>
       </w:r>
@@ -1376,8 +1433,8 @@
       <w:pPr>
         <w:pStyle w:val="Heading3"/>
       </w:pPr>
-      <w:bookmarkStart w:id="70" w:name="confluence-the-wall"/>
-      <w:bookmarkEnd w:id="70"/>
+      <w:bookmarkStart w:id="71" w:name="confluence-the-wall"/>
+      <w:bookmarkEnd w:id="71"/>
       <w:r>
         <w:t xml:space="preserve">Confluence (the Wall)</w:t>
       </w:r>
@@ -1396,8 +1453,8 @@
       <w:pPr>
         <w:pStyle w:val="Heading2"/>
       </w:pPr>
-      <w:bookmarkStart w:id="71" w:name="development"/>
-      <w:bookmarkEnd w:id="71"/>
+      <w:bookmarkStart w:id="72" w:name="development"/>
+      <w:bookmarkEnd w:id="72"/>
       <w:r>
         <w:t xml:space="preserve">Development</w:t>
       </w:r>
@@ -1406,8 +1463,8 @@
       <w:pPr>
         <w:pStyle w:val="Heading3"/>
       </w:pPr>
-      <w:bookmarkStart w:id="72" w:name="project-checklist"/>
-      <w:bookmarkEnd w:id="72"/>
+      <w:bookmarkStart w:id="73" w:name="project-checklist"/>
+      <w:bookmarkEnd w:id="73"/>
       <w:r>
         <w:t xml:space="preserve">Project Checklist</w:t>
       </w:r>
@@ -1508,8 +1565,8 @@
       <w:pPr>
         <w:pStyle w:val="Heading3"/>
       </w:pPr>
-      <w:bookmarkStart w:id="73" w:name="testing"/>
-      <w:bookmarkEnd w:id="73"/>
+      <w:bookmarkStart w:id="74" w:name="testing"/>
+      <w:bookmarkEnd w:id="74"/>
       <w:r>
         <w:t xml:space="preserve">Testing</w:t>
       </w:r>
@@ -1518,8 +1575,8 @@
       <w:pPr>
         <w:pStyle w:val="Heading4"/>
       </w:pPr>
-      <w:bookmarkStart w:id="74" w:name="tests-are-first-class-citizens"/>
-      <w:bookmarkEnd w:id="74"/>
+      <w:bookmarkStart w:id="75" w:name="tests-are-first-class-citizens"/>
+      <w:bookmarkEnd w:id="75"/>
       <w:r>
         <w:t xml:space="preserve">Tests are First-Class Citizens</w:t>
       </w:r>
@@ -1572,8 +1629,8 @@
       <w:pPr>
         <w:pStyle w:val="Heading3"/>
       </w:pPr>
-      <w:bookmarkStart w:id="75" w:name="continuous-integration"/>
-      <w:bookmarkEnd w:id="75"/>
+      <w:bookmarkStart w:id="76" w:name="continuous-integration"/>
+      <w:bookmarkEnd w:id="76"/>
       <w:r>
         <w:t xml:space="preserve">Continuous Integration</w:t>
       </w:r>
@@ -1587,8 +1644,8 @@
       <w:pPr>
         <w:pStyle w:val="Heading3"/>
       </w:pPr>
-      <w:bookmarkStart w:id="76" w:name="continuous-delivery"/>
-      <w:bookmarkEnd w:id="76"/>
+      <w:bookmarkStart w:id="77" w:name="continuous-delivery"/>
+      <w:bookmarkEnd w:id="77"/>
       <w:r>
         <w:t xml:space="preserve">Continuous Delivery</w:t>
       </w:r>
@@ -1602,8 +1659,8 @@
       <w:pPr>
         <w:pStyle w:val="Heading3"/>
       </w:pPr>
-      <w:bookmarkStart w:id="77" w:name="software-licenses"/>
-      <w:bookmarkEnd w:id="77"/>
+      <w:bookmarkStart w:id="78" w:name="software-licenses"/>
+      <w:bookmarkEnd w:id="78"/>
       <w:r>
         <w:t xml:space="preserve">Software Licenses</w:t>
       </w:r>
@@ -1627,8 +1684,8 @@
       <w:pPr>
         <w:pStyle w:val="Heading4"/>
       </w:pPr>
-      <w:bookmarkStart w:id="78" w:name="proprietary-license"/>
-      <w:bookmarkEnd w:id="78"/>
+      <w:bookmarkStart w:id="79" w:name="proprietary-license"/>
+      <w:bookmarkEnd w:id="79"/>
       <w:r>
         <w:t xml:space="preserve">Proprietary License</w:t>
       </w:r>
@@ -1642,8 +1699,8 @@
       <w:pPr>
         <w:pStyle w:val="Heading4"/>
       </w:pPr>
-      <w:bookmarkStart w:id="79" w:name="free-software-license"/>
-      <w:bookmarkEnd w:id="79"/>
+      <w:bookmarkStart w:id="80" w:name="free-software-license"/>
+      <w:bookmarkEnd w:id="80"/>
       <w:r>
         <w:t xml:space="preserve">Free Software License</w:t>
       </w:r>
@@ -1672,8 +1729,8 @@
       <w:pPr>
         <w:pStyle w:val="Heading4"/>
       </w:pPr>
-      <w:bookmarkStart w:id="80" w:name="open-source-license"/>
-      <w:bookmarkEnd w:id="80"/>
+      <w:bookmarkStart w:id="81" w:name="open-source-license"/>
+      <w:bookmarkEnd w:id="81"/>
       <w:r>
         <w:t xml:space="preserve">Open Source License</w:t>
       </w:r>
@@ -1687,8 +1744,8 @@
       <w:pPr>
         <w:pStyle w:val="Heading3"/>
       </w:pPr>
-      <w:bookmarkStart w:id="81" w:name="contributing-to-open-source"/>
-      <w:bookmarkEnd w:id="81"/>
+      <w:bookmarkStart w:id="82" w:name="contributing-to-open-source"/>
+      <w:bookmarkEnd w:id="82"/>
       <w:r>
         <w:t xml:space="preserve">Contributing to Open Source</w:t>
       </w:r>
@@ -1717,8 +1774,8 @@
       <w:pPr>
         <w:pStyle w:val="Heading3"/>
       </w:pPr>
-      <w:bookmarkStart w:id="82" w:name="git-repo-hosting"/>
-      <w:bookmarkEnd w:id="82"/>
+      <w:bookmarkStart w:id="83" w:name="git-repo-hosting"/>
+      <w:bookmarkEnd w:id="83"/>
       <w:r>
         <w:t xml:space="preserve">Git Repo Hosting</w:t>
       </w:r>
@@ -1730,7 +1787,7 @@
       <w:r>
         <w:t xml:space="preserve"> </w:t>
       </w:r>
-      <w:hyperlink r:id="rId83">
+      <w:hyperlink r:id="rId84">
         <w:r>
           <w:rPr>
             <w:rStyle w:val="Link"/>
@@ -1746,8 +1803,8 @@
       <w:pPr>
         <w:pStyle w:val="Heading3"/>
       </w:pPr>
-      <w:bookmarkStart w:id="84" w:name="logging"/>
-      <w:bookmarkEnd w:id="84"/>
+      <w:bookmarkStart w:id="85" w:name="logging"/>
+      <w:bookmarkEnd w:id="85"/>
       <w:r>
         <w:t xml:space="preserve">Logging</w:t>
       </w:r>
@@ -1766,8 +1823,8 @@
       <w:pPr>
         <w:pStyle w:val="Heading3"/>
       </w:pPr>
-      <w:bookmarkStart w:id="85" w:name="documentation"/>
-      <w:bookmarkEnd w:id="85"/>
+      <w:bookmarkStart w:id="86" w:name="documentation"/>
+      <w:bookmarkEnd w:id="86"/>
       <w:r>
         <w:t xml:space="preserve">Documentation</w:t>
       </w:r>
@@ -1872,8 +1929,8 @@
       <w:pPr>
         <w:pStyle w:val="Heading3"/>
       </w:pPr>
-      <w:bookmarkStart w:id="86" w:name="makefiles"/>
-      <w:bookmarkEnd w:id="86"/>
+      <w:bookmarkStart w:id="87" w:name="makefiles"/>
+      <w:bookmarkEnd w:id="87"/>
       <w:r>
         <w:t xml:space="preserve">Makefiles</w:t>
       </w:r>
@@ -2039,8 +2096,8 @@
       <w:pPr>
         <w:pStyle w:val="Heading4"/>
       </w:pPr>
-      <w:bookmarkStart w:id="87" w:name="target-naming-convention"/>
-      <w:bookmarkEnd w:id="87"/>
+      <w:bookmarkStart w:id="88" w:name="target-naming-convention"/>
+      <w:bookmarkEnd w:id="88"/>
       <w:r>
         <w:t xml:space="preserve">Target Naming Convention</w:t>
       </w:r>
@@ -2385,7 +2442,7 @@
       <w:r>
         <w:t xml:space="preserve"> </w:t>
       </w:r>
-      <w:hyperlink r:id="rId88">
+      <w:hyperlink r:id="rId89">
         <w:r>
           <w:rPr>
             <w:rStyle w:val="Link"/>
@@ -2482,8 +2539,8 @@
       <w:pPr>
         <w:pStyle w:val="Heading3"/>
       </w:pPr>
-      <w:bookmarkStart w:id="89" w:name="web-development"/>
-      <w:bookmarkEnd w:id="89"/>
+      <w:bookmarkStart w:id="90" w:name="web-development"/>
+      <w:bookmarkEnd w:id="90"/>
       <w:r>
         <w:t xml:space="preserve">Web Development</w:t>
       </w:r>
@@ -2497,8 +2554,8 @@
       <w:pPr>
         <w:pStyle w:val="Heading3"/>
       </w:pPr>
-      <w:bookmarkStart w:id="90" w:name="sending-email-and-sms"/>
-      <w:bookmarkEnd w:id="90"/>
+      <w:bookmarkStart w:id="91" w:name="sending-email-and-sms"/>
+      <w:bookmarkEnd w:id="91"/>
       <w:r>
         <w:t xml:space="preserve">Sending Email and SMS</w:t>
       </w:r>
@@ -2512,8 +2569,8 @@
       <w:pPr>
         <w:pStyle w:val="Heading2"/>
       </w:pPr>
-      <w:bookmarkStart w:id="91" w:name="design-ux"/>
-      <w:bookmarkEnd w:id="91"/>
+      <w:bookmarkStart w:id="92" w:name="design-ux"/>
+      <w:bookmarkEnd w:id="92"/>
       <w:r>
         <w:t xml:space="preserve">Design &amp; UX</w:t>
       </w:r>
@@ -2527,8 +2584,8 @@
       <w:pPr>
         <w:pStyle w:val="Heading3"/>
       </w:pPr>
-      <w:bookmarkStart w:id="92" w:name="working-with-designers"/>
-      <w:bookmarkEnd w:id="92"/>
+      <w:bookmarkStart w:id="93" w:name="working-with-designers"/>
+      <w:bookmarkEnd w:id="93"/>
       <w:r>
         <w:t xml:space="preserve">Working with Designers</w:t>
       </w:r>
@@ -2542,8 +2599,8 @@
       <w:pPr>
         <w:pStyle w:val="Heading3"/>
       </w:pPr>
-      <w:bookmarkStart w:id="93" w:name="working-together"/>
-      <w:bookmarkEnd w:id="93"/>
+      <w:bookmarkStart w:id="94" w:name="working-together"/>
+      <w:bookmarkEnd w:id="94"/>
       <w:r>
         <w:t xml:space="preserve">Working Together</w:t>
       </w:r>
@@ -2552,8 +2609,8 @@
       <w:pPr>
         <w:pStyle w:val="Heading3"/>
       </w:pPr>
-      <w:bookmarkStart w:id="94" w:name="peer-review"/>
-      <w:bookmarkEnd w:id="94"/>
+      <w:bookmarkStart w:id="95" w:name="peer-review"/>
+      <w:bookmarkEnd w:id="95"/>
       <w:r>
         <w:t xml:space="preserve">Peer Review</w:t>
       </w:r>
@@ -2572,8 +2629,8 @@
       <w:pPr>
         <w:pStyle w:val="Heading4"/>
       </w:pPr>
-      <w:bookmarkStart w:id="95" w:name="review-checklist"/>
-      <w:bookmarkEnd w:id="95"/>
+      <w:bookmarkStart w:id="96" w:name="review-checklist"/>
+      <w:bookmarkEnd w:id="96"/>
       <w:r>
         <w:t xml:space="preserve">Review Checklist</w:t>
       </w:r>
@@ -2632,8 +2689,8 @@
       <w:pPr>
         <w:pStyle w:val="Heading3"/>
       </w:pPr>
-      <w:bookmarkStart w:id="96" w:name="pair-program"/>
-      <w:bookmarkEnd w:id="96"/>
+      <w:bookmarkStart w:id="97" w:name="pair-program"/>
+      <w:bookmarkEnd w:id="97"/>
       <w:r>
         <w:t xml:space="preserve">Pair Program</w:t>
       </w:r>
@@ -2647,8 +2704,8 @@
       <w:pPr>
         <w:pStyle w:val="Heading2"/>
       </w:pPr>
-      <w:bookmarkStart w:id="97" w:name="measuring"/>
-      <w:bookmarkEnd w:id="97"/>
+      <w:bookmarkStart w:id="98" w:name="measuring"/>
+      <w:bookmarkEnd w:id="98"/>
       <w:r>
         <w:t xml:space="preserve">Measuring</w:t>
       </w:r>
@@ -2657,8 +2714,8 @@
       <w:pPr>
         <w:pStyle w:val="Heading3"/>
       </w:pPr>
-      <w:bookmarkStart w:id="98" w:name="system-monitoring"/>
-      <w:bookmarkEnd w:id="98"/>
+      <w:bookmarkStart w:id="99" w:name="system-monitoring"/>
+      <w:bookmarkEnd w:id="99"/>
       <w:r>
         <w:t xml:space="preserve">System Monitoring</w:t>
       </w:r>
@@ -2672,8 +2729,8 @@
       <w:pPr>
         <w:pStyle w:val="Heading3"/>
       </w:pPr>
-      <w:bookmarkStart w:id="99" w:name="log-aggregation"/>
-      <w:bookmarkEnd w:id="99"/>
+      <w:bookmarkStart w:id="100" w:name="log-aggregation"/>
+      <w:bookmarkEnd w:id="100"/>
       <w:r>
         <w:t xml:space="preserve">Log Aggregation</w:t>
       </w:r>
@@ -2687,8 +2744,8 @@
       <w:pPr>
         <w:pStyle w:val="Heading3"/>
       </w:pPr>
-      <w:bookmarkStart w:id="100" w:name="feature-flags"/>
-      <w:bookmarkEnd w:id="100"/>
+      <w:bookmarkStart w:id="101" w:name="feature-flags"/>
+      <w:bookmarkEnd w:id="101"/>
       <w:r>
         <w:t xml:space="preserve">Feature Flags</w:t>
       </w:r>
@@ -2702,8 +2759,8 @@
       <w:pPr>
         <w:pStyle w:val="Heading3"/>
       </w:pPr>
-      <w:bookmarkStart w:id="101" w:name="transparency"/>
-      <w:bookmarkEnd w:id="101"/>
+      <w:bookmarkStart w:id="102" w:name="transparency"/>
+      <w:bookmarkEnd w:id="102"/>
       <w:r>
         <w:t xml:space="preserve">Transparency</w:t>
       </w:r>
@@ -2717,8 +2774,8 @@
       <w:pPr>
         <w:pStyle w:val="Heading3"/>
       </w:pPr>
-      <w:bookmarkStart w:id="102" w:name="time-tracking"/>
-      <w:bookmarkEnd w:id="102"/>
+      <w:bookmarkStart w:id="103" w:name="time-tracking"/>
+      <w:bookmarkEnd w:id="103"/>
       <w:r>
         <w:t xml:space="preserve">Time Tracking</w:t>
       </w:r>
@@ -2730,7 +2787,7 @@
       <w:r>
         <w:t xml:space="preserve"> </w:t>
       </w:r>
-      <w:hyperlink r:id="rId103">
+      <w:hyperlink r:id="rId104">
         <w:r>
           <w:rPr>
             <w:rStyle w:val="Link"/>
@@ -2746,8 +2803,8 @@
       <w:pPr>
         <w:pStyle w:val="Heading4"/>
       </w:pPr>
-      <w:bookmarkStart w:id="104" w:name="project-categories"/>
-      <w:bookmarkEnd w:id="104"/>
+      <w:bookmarkStart w:id="105" w:name="project-categories"/>
+      <w:bookmarkEnd w:id="105"/>
       <w:r>
         <w:t xml:space="preserve">Project categories</w:t>
       </w:r>
@@ -2812,8 +2869,8 @@
       <w:pPr>
         <w:pStyle w:val="Heading4"/>
       </w:pPr>
-      <w:bookmarkStart w:id="105" w:name="finding-adding-a-project-to-tidsreg"/>
-      <w:bookmarkEnd w:id="105"/>
+      <w:bookmarkStart w:id="106" w:name="finding-adding-a-project-to-tidsreg"/>
+      <w:bookmarkEnd w:id="106"/>
       <w:r>
         <w:t xml:space="preserve">Finding / Adding a Project to Tidsreg</w:t>
       </w:r>
@@ -2832,8 +2889,8 @@
       <w:pPr>
         <w:pStyle w:val="Heading5"/>
       </w:pPr>
-      <w:bookmarkStart w:id="106" w:name="custom-description"/>
-      <w:bookmarkEnd w:id="106"/>
+      <w:bookmarkStart w:id="107" w:name="custom-description"/>
+      <w:bookmarkEnd w:id="107"/>
       <w:r>
         <w:t xml:space="preserve">Custom Description</w:t>
       </w:r>
@@ -2852,8 +2909,8 @@
       <w:pPr>
         <w:pStyle w:val="Heading5"/>
       </w:pPr>
-      <w:bookmarkStart w:id="107" w:name="long-term-projects"/>
-      <w:bookmarkEnd w:id="107"/>
+      <w:bookmarkStart w:id="108" w:name="long-term-projects"/>
+      <w:bookmarkEnd w:id="108"/>
       <w:r>
         <w:t xml:space="preserve">Long-term projects</w:t>
       </w:r>
@@ -2872,8 +2929,8 @@
       <w:pPr>
         <w:pStyle w:val="Heading3"/>
       </w:pPr>
-      <w:bookmarkStart w:id="108" w:name="expenses"/>
-      <w:bookmarkEnd w:id="108"/>
+      <w:bookmarkStart w:id="109" w:name="expenses"/>
+      <w:bookmarkEnd w:id="109"/>
       <w:r>
         <w:t xml:space="preserve">Expenses</w:t>
       </w:r>
@@ -2928,8 +2985,8 @@
       <w:pPr>
         <w:pStyle w:val="Heading3"/>
       </w:pPr>
-      <w:bookmarkStart w:id="109" w:name="travelling-booking"/>
-      <w:bookmarkEnd w:id="109"/>
+      <w:bookmarkStart w:id="110" w:name="travelling-booking"/>
+      <w:bookmarkEnd w:id="110"/>
       <w:r>
         <w:t xml:space="preserve">Travelling (Booking)</w:t>
       </w:r>
@@ -2975,8 +3032,8 @@
       <w:pPr>
         <w:pStyle w:val="Heading3"/>
       </w:pPr>
-      <w:bookmarkStart w:id="110" w:name="travelling-expenses"/>
-      <w:bookmarkEnd w:id="110"/>
+      <w:bookmarkStart w:id="111" w:name="travelling-expenses"/>
+      <w:bookmarkEnd w:id="111"/>
       <w:r>
         <w:t xml:space="preserve">Travelling (Expenses)</w:t>
       </w:r>
@@ -2990,8 +3047,8 @@
       <w:pPr>
         <w:pStyle w:val="Heading3"/>
       </w:pPr>
-      <w:bookmarkStart w:id="111" w:name="agile-processes"/>
-      <w:bookmarkEnd w:id="111"/>
+      <w:bookmarkStart w:id="112" w:name="agile-processes"/>
+      <w:bookmarkEnd w:id="112"/>
       <w:r>
         <w:t xml:space="preserve">Agile Processes</w:t>
       </w:r>
@@ -3070,8 +3127,8 @@
       <w:pPr>
         <w:pStyle w:val="Heading3"/>
       </w:pPr>
-      <w:bookmarkStart w:id="112" w:name="team-retrospective"/>
-      <w:bookmarkEnd w:id="112"/>
+      <w:bookmarkStart w:id="113" w:name="team-retrospective"/>
+      <w:bookmarkEnd w:id="113"/>
       <w:r>
         <w:t xml:space="preserve">Team Retrospective</w:t>
       </w:r>
@@ -3169,8 +3226,8 @@
       <w:pPr>
         <w:pStyle w:val="Heading3"/>
       </w:pPr>
-      <w:bookmarkStart w:id="113" w:name="team-log"/>
-      <w:bookmarkEnd w:id="113"/>
+      <w:bookmarkStart w:id="114" w:name="team-log"/>
+      <w:bookmarkEnd w:id="114"/>
       <w:r>
         <w:t xml:space="preserve">Team Log</w:t>
       </w:r>
@@ -3184,8 +3241,8 @@
       <w:pPr>
         <w:pStyle w:val="Heading3"/>
       </w:pPr>
-      <w:bookmarkStart w:id="114" w:name="legacy-code"/>
-      <w:bookmarkEnd w:id="114"/>
+      <w:bookmarkStart w:id="115" w:name="legacy-code"/>
+      <w:bookmarkEnd w:id="115"/>
       <w:r>
         <w:t xml:space="preserve">Legacy Code</w:t>
       </w:r>
@@ -3194,8 +3251,8 @@
       <w:pPr>
         <w:pStyle w:val="Heading4"/>
       </w:pPr>
-      <w:bookmarkStart w:id="115" w:name="step-by-step-guide"/>
-      <w:bookmarkEnd w:id="115"/>
+      <w:bookmarkStart w:id="116" w:name="step-by-step-guide"/>
+      <w:bookmarkEnd w:id="116"/>
       <w:r>
         <w:t xml:space="preserve">Step by Step Guide</w:t>
       </w:r>
@@ -3267,8 +3324,8 @@
       <w:pPr>
         <w:pStyle w:val="Heading3"/>
       </w:pPr>
-      <w:bookmarkStart w:id="116" w:name="deployment"/>
-      <w:bookmarkEnd w:id="116"/>
+      <w:bookmarkStart w:id="117" w:name="deployment"/>
+      <w:bookmarkEnd w:id="117"/>
       <w:r>
         <w:t xml:space="preserve">Deployment</w:t>
       </w:r>
@@ -3450,7 +3507,7 @@
     </w:lvl>
   </w:abstractNum>
   <w:abstractNum w:abstractNumId="990">
-    <w:nsid w:val="4fe39cc2"/>
+    <w:nsid w:val="48e685d6"/>
     <w:multiLevelType w:val="multilevel"/>
     <w:lvl w:ilvl="0">
       <w:numFmt w:val="bullet"/>
@@ -3531,7 +3588,7 @@
     </w:lvl>
   </w:abstractNum>
   <w:abstractNum w:abstractNumId="99411">
-    <w:nsid w:val="eec69b4a"/>
+    <w:nsid w:val="286063e6"/>
     <w:multiLevelType w:val="multilevel"/>
     <w:lvl w:ilvl="0">
       <w:start w:val="1"/>
@@ -3619,7 +3676,7 @@
     </w:lvl>
   </w:abstractNum>
   <w:abstractNum w:abstractNumId="991">
-    <w:nsid w:val="bd844adb"/>
+    <w:nsid w:val="5a2d92d9"/>
     <w:multiLevelType w:val="multilevel"/>
     <w:lvl w:ilvl="0">
       <w:numFmt w:val="bullet"/>
@@ -3700,7 +3757,7 @@
     </w:lvl>
   </w:abstractNum>
   <w:abstractNum w:abstractNumId="99412">
-    <w:nsid w:val="8e584bbb"/>
+    <w:nsid w:val="2f97d4f9"/>
     <w:multiLevelType w:val="multilevel"/>
     <w:lvl w:ilvl="0">
       <w:start w:val="2"/>
@@ -3788,7 +3845,7 @@
     </w:lvl>
   </w:abstractNum>
   <w:abstractNum w:abstractNumId="99413">
-    <w:nsid w:val="39868b13"/>
+    <w:nsid w:val="dbb59310"/>
     <w:multiLevelType w:val="multilevel"/>
     <w:lvl w:ilvl="0">
       <w:start w:val="3"/>

</xml_diff>